<commit_message>
Added design rationale of Q | Miniboss: Doctor Maybe | Building a rocket
</commit_message>
<xml_diff>
--- a/design-docs/DesignRationale.docx
+++ b/design-docs/DesignRationale.docx
@@ -3,8 +3,1547 @@
 <w:document xmlns:wpc="http://schemas.microsoft.com/office/word/2010/wordprocessingCanvas" xmlns:cx="http://schemas.microsoft.com/office/drawing/2014/chartex" xmlns:cx1="http://schemas.microsoft.com/office/drawing/2015/9/8/chartex" xmlns:cx2="http://schemas.microsoft.com/office/drawing/2015/10/21/chartex" xmlns:cx3="http://schemas.microsoft.com/office/drawing/2016/5/9/chartex" xmlns:cx4="http://schemas.microsoft.com/office/drawing/2016/5/10/chartex" xmlns:cx5="http://schemas.microsoft.com/office/drawing/2016/5/11/chartex" xmlns:cx6="http://schemas.microsoft.com/office/drawing/2016/5/12/chartex" xmlns:cx7="http://schemas.microsoft.com/office/drawing/2016/5/13/chartex" xmlns:cx8="http://schemas.microsoft.com/office/drawing/2016/5/14/chartex" xmlns:mc="http://schemas.openxmlformats.org/markup-compatibility/2006" xmlns:aink="http://schemas.microsoft.com/office/drawing/2016/ink" xmlns:am3d="http://schemas.microsoft.com/office/drawing/2017/model3d" xmlns:o="urn:schemas-microsoft-com:office:office" xmlns:r="http://schemas.openxmlformats.org/officeDocument/2006/relationships" xmlns:m="http://schemas.openxmlformats.org/officeDocument/2006/math" xmlns:v="urn:schemas-microsoft-com:vml" xmlns:wp14="http://schemas.microsoft.com/office/word/2010/wordprocessingDrawing" xmlns:wp="http://schemas.openxmlformats.org/drawingml/2006/wordprocessingDrawing" xmlns:w10="urn:schemas-microsoft-com:office:word" xmlns:w="http://schemas.openxmlformats.org/wordprocessingml/2006/main" xmlns:w14="http://schemas.microsoft.com/office/word/2010/wordml" xmlns:w15="http://schemas.microsoft.com/office/word/2012/wordml" xmlns:w16cid="http://schemas.microsoft.com/office/word/2016/wordml/cid" xmlns:w16se="http://schemas.microsoft.com/office/word/2015/wordml/symex" xmlns:wpg="http://schemas.microsoft.com/office/word/2010/wordprocessingGroup" xmlns:wpi="http://schemas.microsoft.com/office/word/2010/wordprocessingInk" xmlns:wne="http://schemas.microsoft.com/office/word/2006/wordml" xmlns:wps="http://schemas.microsoft.com/office/word/2010/wordprocessingShape" mc:Ignorable="w14 w15 w16se w16cid wp14">
   <w:body>
     <w:p>
+      <w:pPr>
+        <w:spacing w:after="0"/>
+        <w:rPr>
+          <w:b/>
+          <w:sz w:val="40"/>
+          <w:szCs w:val="40"/>
+          <w:u w:val="single"/>
+        </w:rPr>
+      </w:pPr>
+      <w:r>
+        <w:rPr>
+          <w:b/>
+          <w:sz w:val="40"/>
+          <w:szCs w:val="40"/>
+          <w:u w:val="single"/>
+        </w:rPr>
+        <w:t>Design Rational</w:t>
+      </w:r>
+    </w:p>
+    <w:p>
+      <w:pPr>
+        <w:spacing w:after="0"/>
+      </w:pPr>
+    </w:p>
+    <w:p>
+      <w:pPr>
+        <w:spacing w:after="0"/>
+      </w:pPr>
+    </w:p>
+    <w:p>
+      <w:pPr>
+        <w:spacing w:after="0"/>
+        <w:rPr>
+          <w:b/>
+          <w:sz w:val="36"/>
+          <w:szCs w:val="36"/>
+        </w:rPr>
+      </w:pPr>
+      <w:r>
+        <w:rPr>
+          <w:b/>
+          <w:sz w:val="36"/>
+          <w:szCs w:val="36"/>
+        </w:rPr>
+        <w:t>Q</w:t>
+      </w:r>
+    </w:p>
+    <w:p>
+      <w:pPr>
+        <w:spacing w:after="0"/>
+        <w:rPr>
+          <w:sz w:val="28"/>
+          <w:szCs w:val="28"/>
+        </w:rPr>
+      </w:pPr>
+    </w:p>
+    <w:p>
+      <w:pPr>
+        <w:spacing w:after="0"/>
+        <w:rPr>
+          <w:sz w:val="26"/>
+          <w:szCs w:val="26"/>
+        </w:rPr>
+      </w:pPr>
+      <w:r>
+        <w:rPr>
+          <w:sz w:val="26"/>
+          <w:szCs w:val="26"/>
+        </w:rPr>
+        <w:t xml:space="preserve">Q is a subclass of NPC abstract class which inherits from Actor class. It has a </w:t>
+      </w:r>
+      <w:proofErr w:type="spellStart"/>
+      <w:r>
+        <w:rPr>
+          <w:sz w:val="26"/>
+          <w:szCs w:val="26"/>
+        </w:rPr>
+        <w:t>WanderBehaviour</w:t>
+      </w:r>
+      <w:proofErr w:type="spellEnd"/>
+      <w:r>
+        <w:rPr>
+          <w:sz w:val="26"/>
+          <w:szCs w:val="26"/>
+        </w:rPr>
+        <w:t xml:space="preserve"> class which</w:t>
+      </w:r>
+      <w:r>
+        <w:rPr>
+          <w:sz w:val="26"/>
+          <w:szCs w:val="26"/>
+        </w:rPr>
+        <w:t xml:space="preserve"> implements </w:t>
+      </w:r>
+      <w:proofErr w:type="spellStart"/>
+      <w:r>
+        <w:rPr>
+          <w:sz w:val="26"/>
+          <w:szCs w:val="26"/>
+        </w:rPr>
+        <w:t>ActionFactory</w:t>
+      </w:r>
+      <w:proofErr w:type="spellEnd"/>
+      <w:r>
+        <w:rPr>
+          <w:sz w:val="26"/>
+          <w:szCs w:val="26"/>
+        </w:rPr>
+        <w:t xml:space="preserve"> interfaces,</w:t>
+      </w:r>
+      <w:r>
+        <w:rPr>
+          <w:sz w:val="26"/>
+          <w:szCs w:val="26"/>
+        </w:rPr>
+        <w:t xml:space="preserve"> allows Q to wander around the map at random. Two Action classes – </w:t>
+      </w:r>
+      <w:proofErr w:type="spellStart"/>
+      <w:r>
+        <w:rPr>
+          <w:sz w:val="26"/>
+          <w:szCs w:val="26"/>
+        </w:rPr>
+        <w:t>TalkAction</w:t>
+      </w:r>
+      <w:proofErr w:type="spellEnd"/>
+      <w:r>
+        <w:rPr>
+          <w:sz w:val="26"/>
+          <w:szCs w:val="26"/>
+        </w:rPr>
+        <w:t xml:space="preserve"> and </w:t>
+      </w:r>
+      <w:proofErr w:type="spellStart"/>
+      <w:r>
+        <w:rPr>
+          <w:sz w:val="26"/>
+          <w:szCs w:val="26"/>
+        </w:rPr>
+        <w:t>GivePlanAction</w:t>
+      </w:r>
+      <w:proofErr w:type="spellEnd"/>
+      <w:r>
+        <w:rPr>
+          <w:sz w:val="26"/>
+          <w:szCs w:val="26"/>
+        </w:rPr>
+        <w:t>, which inherit from Action class were created to allow Q to perform Talk and Give plans to player.</w:t>
+      </w:r>
+    </w:p>
+    <w:p>
+      <w:pPr>
+        <w:spacing w:after="0"/>
+        <w:rPr>
+          <w:sz w:val="26"/>
+          <w:szCs w:val="26"/>
+        </w:rPr>
+      </w:pPr>
+    </w:p>
+    <w:p>
+      <w:pPr>
+        <w:pStyle w:val="ListParagraph"/>
+        <w:numPr>
+          <w:ilvl w:val="0"/>
+          <w:numId w:val="4"/>
+        </w:numPr>
+        <w:spacing w:after="0"/>
+        <w:rPr>
+          <w:sz w:val="26"/>
+          <w:szCs w:val="26"/>
+        </w:rPr>
+      </w:pPr>
+      <w:r>
+        <w:rPr>
+          <w:sz w:val="26"/>
+          <w:szCs w:val="26"/>
+        </w:rPr>
+        <w:t>Constructor</w:t>
+      </w:r>
+    </w:p>
+    <w:p>
+      <w:pPr>
+        <w:pStyle w:val="ListParagraph"/>
+        <w:numPr>
+          <w:ilvl w:val="0"/>
+          <w:numId w:val="5"/>
+        </w:numPr>
+        <w:spacing w:after="0"/>
+        <w:rPr>
+          <w:sz w:val="26"/>
+          <w:szCs w:val="26"/>
+        </w:rPr>
+      </w:pPr>
+      <w:r>
+        <w:rPr>
+          <w:sz w:val="26"/>
+          <w:szCs w:val="26"/>
+        </w:rPr>
+        <w:t>The Q constructor</w:t>
+      </w:r>
+      <w:r>
+        <w:rPr>
+          <w:sz w:val="26"/>
+          <w:szCs w:val="26"/>
+        </w:rPr>
+        <w:t xml:space="preserve"> takes a String as its argument which represent its name. The name will then be passed as the argument of its parent class’s constructor along with the default </w:t>
+      </w:r>
+      <w:proofErr w:type="spellStart"/>
+      <w:r>
+        <w:rPr>
+          <w:sz w:val="26"/>
+          <w:szCs w:val="26"/>
+        </w:rPr>
+        <w:t>displayCharacter</w:t>
+      </w:r>
+      <w:proofErr w:type="spellEnd"/>
+      <w:r>
+        <w:rPr>
+          <w:sz w:val="26"/>
+          <w:szCs w:val="26"/>
+        </w:rPr>
+        <w:t xml:space="preserve">, priority and </w:t>
+      </w:r>
+      <w:proofErr w:type="spellStart"/>
+      <w:r>
+        <w:rPr>
+          <w:sz w:val="26"/>
+          <w:szCs w:val="26"/>
+        </w:rPr>
+        <w:t>hitPoints</w:t>
+      </w:r>
+      <w:proofErr w:type="spellEnd"/>
+      <w:r>
+        <w:rPr>
+          <w:sz w:val="26"/>
+          <w:szCs w:val="26"/>
+        </w:rPr>
+        <w:t>.</w:t>
+      </w:r>
+    </w:p>
+    <w:p>
+      <w:pPr>
+        <w:pStyle w:val="ListParagraph"/>
+        <w:spacing w:after="0"/>
+        <w:ind w:left="1440"/>
+        <w:rPr>
+          <w:sz w:val="26"/>
+          <w:szCs w:val="26"/>
+        </w:rPr>
+      </w:pPr>
+    </w:p>
+    <w:p>
+      <w:pPr>
+        <w:pStyle w:val="ListParagraph"/>
+        <w:numPr>
+          <w:ilvl w:val="0"/>
+          <w:numId w:val="5"/>
+        </w:numPr>
+        <w:spacing w:after="0"/>
+        <w:rPr>
+          <w:sz w:val="26"/>
+          <w:szCs w:val="26"/>
+        </w:rPr>
+      </w:pPr>
+      <w:r>
+        <w:rPr>
+          <w:sz w:val="26"/>
+          <w:szCs w:val="26"/>
+        </w:rPr>
+        <w:t xml:space="preserve">NPC has a list of </w:t>
+      </w:r>
+      <w:proofErr w:type="spellStart"/>
+      <w:r>
+        <w:rPr>
+          <w:sz w:val="26"/>
+          <w:szCs w:val="26"/>
+        </w:rPr>
+        <w:t>ActionFactory</w:t>
+      </w:r>
+      <w:proofErr w:type="spellEnd"/>
+      <w:r>
+        <w:rPr>
+          <w:sz w:val="26"/>
+          <w:szCs w:val="26"/>
+        </w:rPr>
+        <w:t xml:space="preserve"> object as its attributes and an </w:t>
+      </w:r>
+      <w:proofErr w:type="spellStart"/>
+      <w:r>
+        <w:rPr>
+          <w:sz w:val="26"/>
+          <w:szCs w:val="26"/>
+        </w:rPr>
+        <w:t>addBehaviour</w:t>
+      </w:r>
+      <w:proofErr w:type="spellEnd"/>
+      <w:r>
+        <w:rPr>
+          <w:sz w:val="26"/>
+          <w:szCs w:val="26"/>
+        </w:rPr>
+        <w:t xml:space="preserve"> method. As Q is a subclass of NPC class, so we can use the </w:t>
+      </w:r>
+      <w:proofErr w:type="spellStart"/>
+      <w:r>
+        <w:rPr>
+          <w:sz w:val="26"/>
+          <w:szCs w:val="26"/>
+        </w:rPr>
+        <w:t>addBehaviour</w:t>
+      </w:r>
+      <w:proofErr w:type="spellEnd"/>
+      <w:r>
+        <w:rPr>
+          <w:sz w:val="26"/>
+          <w:szCs w:val="26"/>
+        </w:rPr>
+        <w:t xml:space="preserve"> method which inherited from NPC class to add </w:t>
+      </w:r>
+      <w:proofErr w:type="spellStart"/>
+      <w:r>
+        <w:rPr>
+          <w:sz w:val="26"/>
+          <w:szCs w:val="26"/>
+        </w:rPr>
+        <w:t>WanderBehaviour</w:t>
+      </w:r>
+      <w:proofErr w:type="spellEnd"/>
+      <w:r>
+        <w:rPr>
+          <w:sz w:val="26"/>
+          <w:szCs w:val="26"/>
+        </w:rPr>
+        <w:t xml:space="preserve"> to </w:t>
+      </w:r>
+      <w:proofErr w:type="spellStart"/>
+      <w:r>
+        <w:rPr>
+          <w:sz w:val="26"/>
+          <w:szCs w:val="26"/>
+        </w:rPr>
+        <w:t>ActionFactory</w:t>
+      </w:r>
+      <w:proofErr w:type="spellEnd"/>
+      <w:r>
+        <w:rPr>
+          <w:sz w:val="26"/>
+          <w:szCs w:val="26"/>
+        </w:rPr>
+        <w:t>. We will do this right after calling the parent’s constructor.</w:t>
+      </w:r>
+    </w:p>
+    <w:p>
+      <w:pPr>
+        <w:spacing w:after="0"/>
+        <w:rPr>
+          <w:sz w:val="26"/>
+          <w:szCs w:val="26"/>
+        </w:rPr>
+      </w:pPr>
+    </w:p>
+    <w:p>
+      <w:pPr>
+        <w:pStyle w:val="ListParagraph"/>
+        <w:numPr>
+          <w:ilvl w:val="0"/>
+          <w:numId w:val="4"/>
+        </w:numPr>
+        <w:spacing w:after="0"/>
+        <w:rPr>
+          <w:sz w:val="26"/>
+          <w:szCs w:val="26"/>
+        </w:rPr>
+      </w:pPr>
+      <w:r>
+        <w:rPr>
+          <w:sz w:val="26"/>
+          <w:szCs w:val="26"/>
+        </w:rPr>
+        <w:t>Method</w:t>
+      </w:r>
+    </w:p>
+    <w:p>
+      <w:pPr>
+        <w:pStyle w:val="ListParagraph"/>
+        <w:numPr>
+          <w:ilvl w:val="0"/>
+          <w:numId w:val="6"/>
+        </w:numPr>
+        <w:spacing w:after="0"/>
+        <w:rPr>
+          <w:sz w:val="26"/>
+          <w:szCs w:val="26"/>
+        </w:rPr>
+      </w:pPr>
+      <w:r>
+        <w:rPr>
+          <w:sz w:val="26"/>
+          <w:szCs w:val="26"/>
+        </w:rPr>
+        <w:t xml:space="preserve">As Q is consider as a subclass of Actor class, so it will definitely have an inherited method called </w:t>
+      </w:r>
+      <w:proofErr w:type="spellStart"/>
+      <w:proofErr w:type="gramStart"/>
+      <w:r>
+        <w:rPr>
+          <w:sz w:val="26"/>
+          <w:szCs w:val="26"/>
+        </w:rPr>
+        <w:t>playTurn</w:t>
+      </w:r>
+      <w:proofErr w:type="spellEnd"/>
+      <w:r>
+        <w:rPr>
+          <w:sz w:val="26"/>
+          <w:szCs w:val="26"/>
+        </w:rPr>
+        <w:t>(</w:t>
+      </w:r>
+      <w:proofErr w:type="gramEnd"/>
+      <w:r>
+        <w:rPr>
+          <w:sz w:val="26"/>
+          <w:szCs w:val="26"/>
+        </w:rPr>
+        <w:t xml:space="preserve">…). We will override this method to decide Q’s action by calling the </w:t>
+      </w:r>
+      <w:proofErr w:type="spellStart"/>
+      <w:r>
+        <w:rPr>
+          <w:sz w:val="26"/>
+          <w:szCs w:val="26"/>
+        </w:rPr>
+        <w:t>getAction</w:t>
+      </w:r>
+      <w:proofErr w:type="spellEnd"/>
+      <w:r>
+        <w:rPr>
+          <w:sz w:val="26"/>
+          <w:szCs w:val="26"/>
+        </w:rPr>
+        <w:t xml:space="preserve">(..) method from all the </w:t>
+      </w:r>
+      <w:proofErr w:type="spellStart"/>
+      <w:r>
+        <w:rPr>
+          <w:sz w:val="26"/>
+          <w:szCs w:val="26"/>
+        </w:rPr>
+        <w:t>ActionFactory</w:t>
+      </w:r>
+      <w:proofErr w:type="spellEnd"/>
+      <w:r>
+        <w:rPr>
+          <w:sz w:val="26"/>
+          <w:szCs w:val="26"/>
+        </w:rPr>
+        <w:t xml:space="preserve"> subclasses.</w:t>
+      </w:r>
+    </w:p>
+    <w:p>
+      <w:pPr>
+        <w:spacing w:after="0"/>
+        <w:rPr>
+          <w:sz w:val="26"/>
+          <w:szCs w:val="26"/>
+        </w:rPr>
+      </w:pPr>
+    </w:p>
+    <w:p>
+      <w:pPr>
+        <w:pStyle w:val="ListParagraph"/>
+        <w:numPr>
+          <w:ilvl w:val="0"/>
+          <w:numId w:val="4"/>
+        </w:numPr>
+        <w:spacing w:after="0"/>
+        <w:rPr>
+          <w:sz w:val="26"/>
+          <w:szCs w:val="26"/>
+        </w:rPr>
+      </w:pPr>
+      <w:r>
+        <w:rPr>
+          <w:sz w:val="26"/>
+          <w:szCs w:val="26"/>
+        </w:rPr>
+        <w:t>The ‘</w:t>
+      </w:r>
+      <w:r>
+        <w:rPr>
+          <w:b/>
+          <w:sz w:val="26"/>
+          <w:szCs w:val="26"/>
+        </w:rPr>
+        <w:t>Don’t repeat yourself</w:t>
+      </w:r>
+      <w:r>
+        <w:rPr>
+          <w:sz w:val="26"/>
+          <w:szCs w:val="26"/>
+        </w:rPr>
+        <w:t>’ principle can be seen here as we do not recreate the constructor</w:t>
+      </w:r>
+      <w:r>
+        <w:rPr>
+          <w:sz w:val="26"/>
+          <w:szCs w:val="26"/>
+        </w:rPr>
+        <w:t>, default attributes and methods for Q. Instead, we are reusing the constructor and methods from its parent class. In some cases, it allows us to override the parent’s method for its own use.</w:t>
+      </w:r>
+    </w:p>
+    <w:p>
+      <w:pPr>
+        <w:rPr>
+          <w:sz w:val="26"/>
+          <w:szCs w:val="26"/>
+        </w:rPr>
+      </w:pPr>
+      <w:r>
+        <w:rPr>
+          <w:sz w:val="26"/>
+          <w:szCs w:val="26"/>
+        </w:rPr>
+        <w:br w:type="page"/>
+      </w:r>
+    </w:p>
+    <w:p>
+      <w:pPr>
+        <w:spacing w:after="0"/>
+        <w:rPr>
+          <w:b/>
+          <w:sz w:val="36"/>
+          <w:szCs w:val="36"/>
+        </w:rPr>
+      </w:pPr>
+      <w:proofErr w:type="spellStart"/>
+      <w:r>
+        <w:rPr>
+          <w:b/>
+          <w:sz w:val="36"/>
+          <w:szCs w:val="36"/>
+        </w:rPr>
+        <w:lastRenderedPageBreak/>
+        <w:t>Miniboss</w:t>
+      </w:r>
+      <w:proofErr w:type="spellEnd"/>
+      <w:r>
+        <w:rPr>
+          <w:b/>
+          <w:sz w:val="36"/>
+          <w:szCs w:val="36"/>
+        </w:rPr>
+        <w:t>: Doctor Maybe</w:t>
+      </w:r>
+    </w:p>
+    <w:p>
+      <w:pPr>
+        <w:spacing w:after="0"/>
+        <w:rPr>
+          <w:sz w:val="26"/>
+          <w:szCs w:val="26"/>
+        </w:rPr>
+      </w:pPr>
+    </w:p>
+    <w:p>
+      <w:pPr>
+        <w:spacing w:after="0"/>
+        <w:rPr>
+          <w:sz w:val="26"/>
+          <w:szCs w:val="26"/>
+        </w:rPr>
+      </w:pPr>
+      <w:r>
+        <w:rPr>
+          <w:sz w:val="26"/>
+          <w:szCs w:val="26"/>
+        </w:rPr>
+        <w:t xml:space="preserve">Doctor Maybe is a subclass of </w:t>
+      </w:r>
+      <w:proofErr w:type="spellStart"/>
+      <w:r>
+        <w:rPr>
+          <w:sz w:val="26"/>
+          <w:szCs w:val="26"/>
+        </w:rPr>
+        <w:t>Miniboss</w:t>
+      </w:r>
+      <w:proofErr w:type="spellEnd"/>
+      <w:r>
+        <w:rPr>
+          <w:sz w:val="26"/>
+          <w:szCs w:val="26"/>
+        </w:rPr>
+        <w:t xml:space="preserve"> abstract class</w:t>
+      </w:r>
+      <w:r>
+        <w:rPr>
+          <w:sz w:val="26"/>
+          <w:szCs w:val="26"/>
+        </w:rPr>
+        <w:t xml:space="preserve">, while </w:t>
+      </w:r>
+      <w:proofErr w:type="spellStart"/>
+      <w:r>
+        <w:rPr>
+          <w:sz w:val="26"/>
+          <w:szCs w:val="26"/>
+        </w:rPr>
+        <w:t>Miniboss</w:t>
+      </w:r>
+      <w:proofErr w:type="spellEnd"/>
+      <w:r>
+        <w:rPr>
+          <w:sz w:val="26"/>
+          <w:szCs w:val="26"/>
+        </w:rPr>
+        <w:t xml:space="preserve"> is a subclass of Enemy abstract class. Doctor Maybe will be placed inside of a locked room and does not move at all. It will attack player when </w:t>
+      </w:r>
+      <w:proofErr w:type="gramStart"/>
+      <w:r>
+        <w:rPr>
+          <w:sz w:val="26"/>
+          <w:szCs w:val="26"/>
+        </w:rPr>
+        <w:t>both of them</w:t>
+      </w:r>
+      <w:proofErr w:type="gramEnd"/>
+      <w:r>
+        <w:rPr>
+          <w:sz w:val="26"/>
+          <w:szCs w:val="26"/>
+        </w:rPr>
+        <w:t xml:space="preserve"> are </w:t>
+      </w:r>
+      <w:proofErr w:type="spellStart"/>
+      <w:r>
+        <w:rPr>
+          <w:sz w:val="26"/>
+          <w:szCs w:val="26"/>
+        </w:rPr>
+        <w:t>neighbours</w:t>
+      </w:r>
+      <w:proofErr w:type="spellEnd"/>
+      <w:r>
+        <w:rPr>
+          <w:sz w:val="26"/>
+          <w:szCs w:val="26"/>
+        </w:rPr>
+        <w:t>.</w:t>
+      </w:r>
+      <w:r>
+        <w:rPr>
+          <w:sz w:val="26"/>
+          <w:szCs w:val="26"/>
+        </w:rPr>
+        <w:t xml:space="preserve"> The reason of creating a</w:t>
+      </w:r>
+      <w:r>
+        <w:rPr>
+          <w:sz w:val="26"/>
+          <w:szCs w:val="26"/>
+        </w:rPr>
+        <w:t xml:space="preserve"> </w:t>
+      </w:r>
+      <w:proofErr w:type="spellStart"/>
+      <w:r>
+        <w:rPr>
+          <w:sz w:val="26"/>
+          <w:szCs w:val="26"/>
+        </w:rPr>
+        <w:t>Miniboss</w:t>
+      </w:r>
+      <w:proofErr w:type="spellEnd"/>
+      <w:r>
+        <w:rPr>
+          <w:sz w:val="26"/>
+          <w:szCs w:val="26"/>
+        </w:rPr>
+        <w:t xml:space="preserve"> </w:t>
+      </w:r>
+      <w:r>
+        <w:rPr>
+          <w:sz w:val="26"/>
+          <w:szCs w:val="26"/>
+        </w:rPr>
+        <w:t xml:space="preserve">abstract class </w:t>
+      </w:r>
+      <w:r>
+        <w:rPr>
+          <w:sz w:val="26"/>
+          <w:szCs w:val="26"/>
+        </w:rPr>
+        <w:t>is to make the system more extensible</w:t>
+      </w:r>
+      <w:r>
+        <w:rPr>
+          <w:sz w:val="26"/>
+          <w:szCs w:val="26"/>
+        </w:rPr>
+        <w:t xml:space="preserve"> if there is a need to apply some extra attributes or methods to it. Such as, </w:t>
+      </w:r>
+      <w:proofErr w:type="spellStart"/>
+      <w:r>
+        <w:rPr>
+          <w:sz w:val="26"/>
+          <w:szCs w:val="26"/>
+        </w:rPr>
+        <w:t>Miniboss</w:t>
+      </w:r>
+      <w:proofErr w:type="spellEnd"/>
+      <w:r>
+        <w:rPr>
+          <w:sz w:val="26"/>
+          <w:szCs w:val="26"/>
+        </w:rPr>
+        <w:t xml:space="preserve"> could have a team of Grunt as its worker.</w:t>
+      </w:r>
+    </w:p>
+    <w:p>
+      <w:pPr>
+        <w:spacing w:after="0"/>
+        <w:rPr>
+          <w:sz w:val="26"/>
+          <w:szCs w:val="26"/>
+        </w:rPr>
+      </w:pPr>
+    </w:p>
+    <w:p>
+      <w:pPr>
+        <w:pStyle w:val="ListParagraph"/>
+        <w:numPr>
+          <w:ilvl w:val="0"/>
+          <w:numId w:val="4"/>
+        </w:numPr>
+        <w:spacing w:after="0"/>
+        <w:rPr>
+          <w:sz w:val="26"/>
+          <w:szCs w:val="26"/>
+        </w:rPr>
+      </w:pPr>
+      <w:r>
+        <w:rPr>
+          <w:sz w:val="26"/>
+          <w:szCs w:val="26"/>
+        </w:rPr>
+        <w:t>Constructo</w:t>
+      </w:r>
+      <w:r>
+        <w:rPr>
+          <w:sz w:val="26"/>
+          <w:szCs w:val="26"/>
+        </w:rPr>
+        <w:t>r</w:t>
+      </w:r>
+    </w:p>
+    <w:p>
+      <w:pPr>
+        <w:pStyle w:val="ListParagraph"/>
+        <w:numPr>
+          <w:ilvl w:val="0"/>
+          <w:numId w:val="5"/>
+        </w:numPr>
+        <w:spacing w:after="0"/>
+        <w:rPr>
+          <w:sz w:val="26"/>
+          <w:szCs w:val="26"/>
+        </w:rPr>
+      </w:pPr>
+      <w:r>
+        <w:rPr>
+          <w:sz w:val="26"/>
+          <w:szCs w:val="26"/>
+        </w:rPr>
+        <w:t>The Doctor Maybe</w:t>
+      </w:r>
+      <w:r>
+        <w:rPr>
+          <w:sz w:val="26"/>
+          <w:szCs w:val="26"/>
+        </w:rPr>
+        <w:t xml:space="preserve"> </w:t>
+      </w:r>
+      <w:r>
+        <w:rPr>
+          <w:sz w:val="26"/>
+          <w:szCs w:val="26"/>
+        </w:rPr>
+        <w:t>constructor takes a String as its argument which represent its nam</w:t>
+      </w:r>
+      <w:r>
+        <w:rPr>
+          <w:sz w:val="26"/>
+          <w:szCs w:val="26"/>
+        </w:rPr>
+        <w:t>e. It would be passed as one of the parameters of its parent’s constructor.</w:t>
+      </w:r>
+    </w:p>
+    <w:p>
+      <w:pPr>
+        <w:pStyle w:val="ListParagraph"/>
+        <w:spacing w:after="0"/>
+        <w:ind w:left="1440"/>
+        <w:rPr>
+          <w:sz w:val="26"/>
+          <w:szCs w:val="26"/>
+        </w:rPr>
+      </w:pPr>
+    </w:p>
+    <w:p>
+      <w:pPr>
+        <w:pStyle w:val="ListParagraph"/>
+        <w:spacing w:after="0"/>
+        <w:ind w:left="1440"/>
+        <w:rPr>
+          <w:sz w:val="26"/>
+          <w:szCs w:val="26"/>
+        </w:rPr>
+      </w:pPr>
+    </w:p>
+    <w:p>
+      <w:pPr>
+        <w:pStyle w:val="ListParagraph"/>
+        <w:numPr>
+          <w:ilvl w:val="0"/>
+          <w:numId w:val="4"/>
+        </w:numPr>
+        <w:spacing w:after="0"/>
+        <w:rPr>
+          <w:sz w:val="26"/>
+          <w:szCs w:val="26"/>
+        </w:rPr>
+      </w:pPr>
+      <w:r>
+        <w:rPr>
+          <w:sz w:val="26"/>
+          <w:szCs w:val="26"/>
+        </w:rPr>
+        <w:t>Method</w:t>
+      </w:r>
+    </w:p>
+    <w:p>
+      <w:pPr>
+        <w:pStyle w:val="ListParagraph"/>
+        <w:numPr>
+          <w:ilvl w:val="0"/>
+          <w:numId w:val="5"/>
+        </w:numPr>
+        <w:spacing w:after="0"/>
+        <w:rPr>
+          <w:sz w:val="26"/>
+          <w:szCs w:val="26"/>
+        </w:rPr>
+      </w:pPr>
+      <w:proofErr w:type="spellStart"/>
+      <w:r>
+        <w:rPr>
+          <w:sz w:val="26"/>
+          <w:szCs w:val="26"/>
+        </w:rPr>
+        <w:t>playTurn</w:t>
+      </w:r>
+      <w:proofErr w:type="spellEnd"/>
+      <w:r>
+        <w:rPr>
+          <w:sz w:val="26"/>
+          <w:szCs w:val="26"/>
+        </w:rPr>
+        <w:t xml:space="preserve">(..) method from the parent’s class need to be overridden in order to performs Doctor Maybe actions. We can achieve this by </w:t>
+      </w:r>
+      <w:r>
+        <w:rPr>
+          <w:sz w:val="26"/>
+          <w:szCs w:val="26"/>
+        </w:rPr>
+        <w:t xml:space="preserve">referring to the argument of </w:t>
+      </w:r>
+      <w:proofErr w:type="spellStart"/>
+      <w:r>
+        <w:rPr>
+          <w:sz w:val="26"/>
+          <w:szCs w:val="26"/>
+        </w:rPr>
+        <w:t>playTurn</w:t>
+      </w:r>
+      <w:proofErr w:type="spellEnd"/>
+      <w:r>
+        <w:rPr>
+          <w:sz w:val="26"/>
+          <w:szCs w:val="26"/>
+        </w:rPr>
+        <w:t xml:space="preserve">(..), an instance of Actions. </w:t>
+      </w:r>
+    </w:p>
+    <w:p>
+      <w:pPr>
+        <w:pStyle w:val="ListParagraph"/>
+        <w:numPr>
+          <w:ilvl w:val="0"/>
+          <w:numId w:val="7"/>
+        </w:numPr>
+        <w:spacing w:after="0"/>
+        <w:rPr>
+          <w:sz w:val="26"/>
+          <w:szCs w:val="26"/>
+        </w:rPr>
+      </w:pPr>
+      <w:r>
+        <w:rPr>
+          <w:sz w:val="26"/>
+          <w:szCs w:val="26"/>
+        </w:rPr>
+        <w:t xml:space="preserve">If instance of </w:t>
+      </w:r>
+      <w:proofErr w:type="spellStart"/>
+      <w:r>
+        <w:rPr>
+          <w:sz w:val="26"/>
+          <w:szCs w:val="26"/>
+        </w:rPr>
+        <w:t>AttackAction</w:t>
+      </w:r>
+      <w:proofErr w:type="spellEnd"/>
+      <w:r>
+        <w:rPr>
+          <w:sz w:val="26"/>
+          <w:szCs w:val="26"/>
+        </w:rPr>
+        <w:t xml:space="preserve"> class is in Actions object, </w:t>
+      </w:r>
+      <w:proofErr w:type="spellStart"/>
+      <w:r>
+        <w:rPr>
+          <w:sz w:val="26"/>
+          <w:szCs w:val="26"/>
+        </w:rPr>
+        <w:t>playTurn</w:t>
+      </w:r>
+      <w:proofErr w:type="spellEnd"/>
+      <w:r>
+        <w:rPr>
+          <w:sz w:val="26"/>
+          <w:szCs w:val="26"/>
+        </w:rPr>
+        <w:t xml:space="preserve">(...) will return the </w:t>
+      </w:r>
+      <w:proofErr w:type="spellStart"/>
+      <w:r>
+        <w:rPr>
+          <w:sz w:val="26"/>
+          <w:szCs w:val="26"/>
+        </w:rPr>
+        <w:t>AttackAction’s</w:t>
+      </w:r>
+      <w:proofErr w:type="spellEnd"/>
+      <w:r>
+        <w:rPr>
+          <w:sz w:val="26"/>
+          <w:szCs w:val="26"/>
+        </w:rPr>
+        <w:t xml:space="preserve"> instance.</w:t>
+      </w:r>
+    </w:p>
+    <w:p>
+      <w:pPr>
+        <w:pStyle w:val="ListParagraph"/>
+        <w:numPr>
+          <w:ilvl w:val="0"/>
+          <w:numId w:val="7"/>
+        </w:numPr>
+        <w:spacing w:after="0"/>
+        <w:rPr>
+          <w:sz w:val="26"/>
+          <w:szCs w:val="26"/>
+        </w:rPr>
+      </w:pPr>
+      <w:r>
+        <w:rPr>
+          <w:sz w:val="26"/>
+          <w:szCs w:val="26"/>
+        </w:rPr>
+        <w:t xml:space="preserve">Otherwise, Doctor Maybe will skip the turn (return instance of </w:t>
+      </w:r>
+      <w:proofErr w:type="spellStart"/>
+      <w:r>
+        <w:rPr>
+          <w:sz w:val="26"/>
+          <w:szCs w:val="26"/>
+        </w:rPr>
+        <w:t>SkipTurnAction</w:t>
+      </w:r>
+      <w:proofErr w:type="spellEnd"/>
+      <w:r>
+        <w:rPr>
+          <w:sz w:val="26"/>
+          <w:szCs w:val="26"/>
+        </w:rPr>
+        <w:t>).</w:t>
+      </w:r>
+    </w:p>
+    <w:p>
+      <w:pPr>
+        <w:pStyle w:val="ListParagraph"/>
+        <w:spacing w:after="0"/>
+        <w:ind w:left="1440"/>
+        <w:rPr>
+          <w:sz w:val="26"/>
+          <w:szCs w:val="26"/>
+        </w:rPr>
+      </w:pPr>
+    </w:p>
+    <w:p>
+      <w:pPr>
+        <w:pStyle w:val="ListParagraph"/>
+        <w:numPr>
+          <w:ilvl w:val="0"/>
+          <w:numId w:val="5"/>
+        </w:numPr>
+        <w:spacing w:after="0"/>
+        <w:rPr>
+          <w:sz w:val="26"/>
+          <w:szCs w:val="26"/>
+        </w:rPr>
+      </w:pPr>
+      <w:r>
+        <w:rPr>
+          <w:sz w:val="26"/>
+          <w:szCs w:val="26"/>
+        </w:rPr>
+        <w:t xml:space="preserve">We could override </w:t>
+      </w:r>
+      <w:proofErr w:type="spellStart"/>
+      <w:r>
+        <w:rPr>
+          <w:sz w:val="26"/>
+          <w:szCs w:val="26"/>
+        </w:rPr>
+        <w:t>getAllowableActions</w:t>
+      </w:r>
+      <w:proofErr w:type="spellEnd"/>
+      <w:r>
+        <w:rPr>
+          <w:sz w:val="26"/>
+          <w:szCs w:val="26"/>
+        </w:rPr>
+        <w:t>(..)</w:t>
+      </w:r>
+      <w:r>
+        <w:rPr>
+          <w:sz w:val="26"/>
+          <w:szCs w:val="26"/>
+        </w:rPr>
+        <w:t xml:space="preserve"> method which was inherited from parent’s class so that only instance of Player will be given the “Permission” to attack </w:t>
+      </w:r>
+      <w:proofErr w:type="spellStart"/>
+      <w:r>
+        <w:rPr>
+          <w:sz w:val="26"/>
+          <w:szCs w:val="26"/>
+        </w:rPr>
+        <w:t>Miniboss</w:t>
+      </w:r>
+      <w:proofErr w:type="spellEnd"/>
+      <w:r>
+        <w:rPr>
+          <w:sz w:val="26"/>
+          <w:szCs w:val="26"/>
+        </w:rPr>
+        <w:t xml:space="preserve"> object. (By returning instance of </w:t>
+      </w:r>
+      <w:proofErr w:type="spellStart"/>
+      <w:r>
+        <w:rPr>
+          <w:sz w:val="26"/>
+          <w:szCs w:val="26"/>
+        </w:rPr>
+        <w:t>AttackAction</w:t>
+      </w:r>
+      <w:proofErr w:type="spellEnd"/>
+      <w:r>
+        <w:rPr>
+          <w:sz w:val="26"/>
+          <w:szCs w:val="26"/>
+        </w:rPr>
+        <w:t xml:space="preserve"> class).</w:t>
+      </w:r>
+    </w:p>
+    <w:p>
+      <w:pPr>
+        <w:spacing w:after="0"/>
+        <w:rPr>
+          <w:sz w:val="26"/>
+          <w:szCs w:val="26"/>
+        </w:rPr>
+      </w:pPr>
+    </w:p>
+    <w:p>
+      <w:pPr>
+        <w:pStyle w:val="ListParagraph"/>
+        <w:numPr>
+          <w:ilvl w:val="0"/>
+          <w:numId w:val="4"/>
+        </w:numPr>
+        <w:spacing w:after="0"/>
+        <w:rPr>
+          <w:sz w:val="26"/>
+          <w:szCs w:val="26"/>
+        </w:rPr>
+      </w:pPr>
+      <w:r>
+        <w:rPr>
+          <w:sz w:val="26"/>
+          <w:szCs w:val="26"/>
+        </w:rPr>
+        <w:t>The principle ‘</w:t>
+      </w:r>
+      <w:r>
+        <w:rPr>
+          <w:b/>
+          <w:sz w:val="26"/>
+          <w:szCs w:val="26"/>
+        </w:rPr>
+        <w:t>Don’t repeat yourself’</w:t>
+      </w:r>
+      <w:r>
+        <w:rPr>
+          <w:sz w:val="26"/>
+          <w:szCs w:val="26"/>
+        </w:rPr>
+        <w:t xml:space="preserve"> can be seen here as </w:t>
+      </w:r>
+      <w:r>
+        <w:rPr>
+          <w:sz w:val="26"/>
+          <w:szCs w:val="26"/>
+        </w:rPr>
+        <w:t xml:space="preserve">the </w:t>
+      </w:r>
+      <w:r>
+        <w:rPr>
+          <w:sz w:val="26"/>
+          <w:szCs w:val="26"/>
+        </w:rPr>
+        <w:t xml:space="preserve">Actor class has been inherited </w:t>
+      </w:r>
+      <w:r>
+        <w:rPr>
+          <w:sz w:val="26"/>
+          <w:szCs w:val="26"/>
+        </w:rPr>
+        <w:t xml:space="preserve">to create Enemy class. </w:t>
+      </w:r>
+      <w:proofErr w:type="spellStart"/>
+      <w:r>
+        <w:rPr>
+          <w:sz w:val="26"/>
+          <w:szCs w:val="26"/>
+        </w:rPr>
+        <w:t>Miniboss</w:t>
+      </w:r>
+      <w:proofErr w:type="spellEnd"/>
+      <w:r>
+        <w:rPr>
+          <w:sz w:val="26"/>
+          <w:szCs w:val="26"/>
+        </w:rPr>
+        <w:t xml:space="preserve"> class inherits from Enemy class. </w:t>
+      </w:r>
+      <w:r>
+        <w:rPr>
+          <w:sz w:val="26"/>
+          <w:szCs w:val="26"/>
+        </w:rPr>
+        <w:t xml:space="preserve">Doctor Maybe class inherits from </w:t>
+      </w:r>
+      <w:proofErr w:type="spellStart"/>
+      <w:r>
+        <w:rPr>
+          <w:sz w:val="26"/>
+          <w:szCs w:val="26"/>
+        </w:rPr>
+        <w:t>Miniboss</w:t>
+      </w:r>
+      <w:proofErr w:type="spellEnd"/>
+      <w:r>
+        <w:rPr>
+          <w:sz w:val="26"/>
+          <w:szCs w:val="26"/>
+        </w:rPr>
+        <w:t xml:space="preserve"> class. This ensure that code is reusable, not repeated and consistent in creating an object that has the same property while having the freedom to extend the system.</w:t>
+      </w:r>
+    </w:p>
+    <w:p>
+      <w:pPr>
+        <w:rPr>
+          <w:sz w:val="26"/>
+          <w:szCs w:val="26"/>
+        </w:rPr>
+      </w:pPr>
+      <w:r>
+        <w:rPr>
+          <w:sz w:val="26"/>
+          <w:szCs w:val="26"/>
+        </w:rPr>
+        <w:br w:type="page"/>
+      </w:r>
       <w:bookmarkStart w:id="0" w:name="_GoBack"/>
       <w:bookmarkEnd w:id="0"/>
+    </w:p>
+    <w:p>
+      <w:pPr>
+        <w:spacing w:after="0"/>
+        <w:rPr>
+          <w:b/>
+          <w:sz w:val="36"/>
+          <w:szCs w:val="36"/>
+        </w:rPr>
+      </w:pPr>
+      <w:r>
+        <w:rPr>
+          <w:b/>
+          <w:sz w:val="36"/>
+          <w:szCs w:val="36"/>
+        </w:rPr>
+        <w:lastRenderedPageBreak/>
+        <w:t>Building a rocket</w:t>
+      </w:r>
+    </w:p>
+    <w:p>
+      <w:pPr>
+        <w:spacing w:after="0"/>
+        <w:rPr>
+          <w:sz w:val="26"/>
+          <w:szCs w:val="26"/>
+        </w:rPr>
+      </w:pPr>
+    </w:p>
+    <w:p>
+      <w:pPr>
+        <w:spacing w:after="0"/>
+        <w:rPr>
+          <w:sz w:val="26"/>
+          <w:szCs w:val="26"/>
+        </w:rPr>
+      </w:pPr>
+      <w:r>
+        <w:rPr>
+          <w:sz w:val="26"/>
+          <w:szCs w:val="26"/>
+        </w:rPr>
+        <w:t>Building a rocket is the player’s goal. A rocket can be built only when player has placed rocket body and rocket engine on the rocket pad. Rocket body and rocket engine would be an instance of item, while the rocket pad is a subclass of Ground.</w:t>
+      </w:r>
+    </w:p>
+    <w:p>
+      <w:pPr>
+        <w:spacing w:after="0"/>
+        <w:rPr>
+          <w:sz w:val="26"/>
+          <w:szCs w:val="26"/>
+        </w:rPr>
+      </w:pPr>
+    </w:p>
+    <w:p>
+      <w:pPr>
+        <w:spacing w:after="0"/>
+        <w:rPr>
+          <w:sz w:val="26"/>
+          <w:szCs w:val="26"/>
+        </w:rPr>
+      </w:pPr>
+      <w:r>
+        <w:rPr>
+          <w:sz w:val="26"/>
+          <w:szCs w:val="26"/>
+        </w:rPr>
+        <w:t xml:space="preserve">We implemented </w:t>
+      </w:r>
+      <w:proofErr w:type="spellStart"/>
+      <w:r>
+        <w:rPr>
+          <w:sz w:val="26"/>
+          <w:szCs w:val="26"/>
+        </w:rPr>
+        <w:t>RocketPad</w:t>
+      </w:r>
+      <w:proofErr w:type="spellEnd"/>
+      <w:r>
+        <w:rPr>
+          <w:sz w:val="26"/>
+          <w:szCs w:val="26"/>
+        </w:rPr>
+        <w:t xml:space="preserve"> as a subclass of Ground</w:t>
+      </w:r>
+      <w:r>
+        <w:rPr>
+          <w:sz w:val="26"/>
+          <w:szCs w:val="26"/>
+        </w:rPr>
+        <w:t xml:space="preserve"> because </w:t>
+      </w:r>
+      <w:proofErr w:type="spellStart"/>
+      <w:r>
+        <w:rPr>
+          <w:sz w:val="26"/>
+          <w:szCs w:val="26"/>
+        </w:rPr>
+        <w:t>RocketPad</w:t>
+      </w:r>
+      <w:proofErr w:type="spellEnd"/>
+      <w:r>
+        <w:rPr>
+          <w:sz w:val="26"/>
+          <w:szCs w:val="26"/>
+        </w:rPr>
+        <w:t xml:space="preserve"> has all the properties of Ground but with some extra features.</w:t>
+      </w:r>
+    </w:p>
+    <w:p>
+      <w:pPr>
+        <w:spacing w:after="0"/>
+        <w:rPr>
+          <w:sz w:val="26"/>
+          <w:szCs w:val="26"/>
+        </w:rPr>
+      </w:pPr>
+    </w:p>
+    <w:p>
+      <w:pPr>
+        <w:spacing w:after="0"/>
+        <w:rPr>
+          <w:sz w:val="26"/>
+          <w:szCs w:val="26"/>
+        </w:rPr>
+      </w:pPr>
+      <w:r>
+        <w:rPr>
+          <w:sz w:val="26"/>
+          <w:szCs w:val="26"/>
+        </w:rPr>
+        <w:t xml:space="preserve">We will mostly focus on override the </w:t>
+      </w:r>
+      <w:proofErr w:type="spellStart"/>
+      <w:proofErr w:type="gramStart"/>
+      <w:r>
+        <w:rPr>
+          <w:sz w:val="26"/>
+          <w:szCs w:val="26"/>
+        </w:rPr>
+        <w:t>allowableActions</w:t>
+      </w:r>
+      <w:proofErr w:type="spellEnd"/>
+      <w:r>
+        <w:rPr>
+          <w:sz w:val="26"/>
+          <w:szCs w:val="26"/>
+        </w:rPr>
+        <w:t>(</w:t>
+      </w:r>
+      <w:proofErr w:type="gramEnd"/>
+      <w:r>
+        <w:rPr>
+          <w:sz w:val="26"/>
+          <w:szCs w:val="26"/>
+        </w:rPr>
+        <w:t xml:space="preserve">…) method from the parent’s class, so when one of the arguments of </w:t>
+      </w:r>
+      <w:proofErr w:type="spellStart"/>
+      <w:r>
+        <w:rPr>
+          <w:sz w:val="26"/>
+          <w:szCs w:val="26"/>
+        </w:rPr>
+        <w:t>allowableActions</w:t>
+      </w:r>
+      <w:proofErr w:type="spellEnd"/>
+      <w:r>
+        <w:rPr>
+          <w:sz w:val="26"/>
+          <w:szCs w:val="26"/>
+        </w:rPr>
+        <w:t xml:space="preserve">(..), instance of Location class, has rocket body and rocket engine on top of it at the same time, </w:t>
+      </w:r>
+      <w:proofErr w:type="spellStart"/>
+      <w:r>
+        <w:rPr>
+          <w:sz w:val="26"/>
+          <w:szCs w:val="26"/>
+        </w:rPr>
+        <w:t>allowableActions</w:t>
+      </w:r>
+      <w:proofErr w:type="spellEnd"/>
+      <w:r>
+        <w:rPr>
+          <w:sz w:val="26"/>
+          <w:szCs w:val="26"/>
+        </w:rPr>
+        <w:t>(..) will return a</w:t>
+      </w:r>
+      <w:r>
+        <w:rPr>
+          <w:sz w:val="26"/>
+          <w:szCs w:val="26"/>
+        </w:rPr>
+        <w:t xml:space="preserve">n instance of Actions. In this case, one of the element of Actions instance would be </w:t>
+      </w:r>
+      <w:proofErr w:type="spellStart"/>
+      <w:r>
+        <w:rPr>
+          <w:sz w:val="26"/>
+          <w:szCs w:val="26"/>
+        </w:rPr>
+        <w:t>BuildRocketAction</w:t>
+      </w:r>
+      <w:proofErr w:type="spellEnd"/>
+      <w:r>
+        <w:rPr>
+          <w:sz w:val="26"/>
+          <w:szCs w:val="26"/>
+        </w:rPr>
+        <w:t>, which performs some process of rocket building.</w:t>
+      </w:r>
+    </w:p>
+    <w:p>
+      <w:pPr>
+        <w:spacing w:after="0"/>
+        <w:rPr>
+          <w:sz w:val="26"/>
+          <w:szCs w:val="26"/>
+        </w:rPr>
+      </w:pPr>
+    </w:p>
+    <w:p>
+      <w:pPr>
+        <w:pStyle w:val="ListParagraph"/>
+        <w:numPr>
+          <w:ilvl w:val="0"/>
+          <w:numId w:val="4"/>
+        </w:numPr>
+        <w:spacing w:after="0"/>
+        <w:rPr>
+          <w:sz w:val="26"/>
+          <w:szCs w:val="26"/>
+        </w:rPr>
+      </w:pPr>
+      <w:r>
+        <w:rPr>
+          <w:sz w:val="26"/>
+          <w:szCs w:val="26"/>
+        </w:rPr>
+        <w:t>The principle ‘</w:t>
+      </w:r>
+      <w:r>
+        <w:rPr>
+          <w:b/>
+          <w:sz w:val="26"/>
+          <w:szCs w:val="26"/>
+        </w:rPr>
+        <w:t>Don’t repeat yourself</w:t>
+      </w:r>
+      <w:r>
+        <w:rPr>
+          <w:sz w:val="26"/>
+          <w:szCs w:val="26"/>
+        </w:rPr>
+        <w:t>’ can be seen here as</w:t>
+      </w:r>
+      <w:r>
+        <w:rPr>
+          <w:sz w:val="26"/>
+          <w:szCs w:val="26"/>
+        </w:rPr>
+        <w:t xml:space="preserve"> Ground class has been inherited to create </w:t>
+      </w:r>
+      <w:proofErr w:type="spellStart"/>
+      <w:r>
+        <w:rPr>
+          <w:sz w:val="26"/>
+          <w:szCs w:val="26"/>
+        </w:rPr>
+        <w:t>RocketPad</w:t>
+      </w:r>
+      <w:proofErr w:type="spellEnd"/>
+      <w:r>
+        <w:rPr>
+          <w:sz w:val="26"/>
+          <w:szCs w:val="26"/>
+        </w:rPr>
+        <w:t xml:space="preserve"> class, Action class has been inherited to create </w:t>
+      </w:r>
+      <w:proofErr w:type="spellStart"/>
+      <w:r>
+        <w:rPr>
+          <w:sz w:val="26"/>
+          <w:szCs w:val="26"/>
+        </w:rPr>
+        <w:t>BuildRocketAction</w:t>
+      </w:r>
+      <w:proofErr w:type="spellEnd"/>
+      <w:r>
+        <w:rPr>
+          <w:sz w:val="26"/>
+          <w:szCs w:val="26"/>
+        </w:rPr>
+        <w:t xml:space="preserve"> class. This ensures that code is reusable, not repeated and consistent in creating an object that has the same property.</w:t>
+      </w:r>
+    </w:p>
+    <w:p>
+      <w:pPr>
+        <w:spacing w:after="0"/>
+        <w:rPr>
+          <w:sz w:val="26"/>
+          <w:szCs w:val="26"/>
+        </w:rPr>
+      </w:pPr>
+    </w:p>
+    <w:p>
+      <w:pPr>
+        <w:spacing w:after="0"/>
+        <w:rPr>
+          <w:sz w:val="26"/>
+          <w:szCs w:val="26"/>
+        </w:rPr>
+      </w:pPr>
+    </w:p>
+    <w:p>
+      <w:pPr>
+        <w:spacing w:after="0"/>
+        <w:rPr>
+          <w:sz w:val="26"/>
+          <w:szCs w:val="26"/>
+        </w:rPr>
+      </w:pPr>
+    </w:p>
+    <w:p>
+      <w:pPr>
+        <w:spacing w:after="0"/>
+        <w:rPr>
+          <w:sz w:val="26"/>
+          <w:szCs w:val="26"/>
+        </w:rPr>
+      </w:pPr>
     </w:p>
     <w:sectPr>
       <w:pgSz w:w="12240" w:h="15840"/>
@@ -14,6 +1553,821 @@
     </w:sectPr>
   </w:body>
 </w:document>
+</file>
+
+<file path=word/numbering.xml><?xml version="1.0" encoding="utf-8"?>
+<w:numbering xmlns:wpc="http://schemas.microsoft.com/office/word/2010/wordprocessingCanvas" xmlns:cx="http://schemas.microsoft.com/office/drawing/2014/chartex" xmlns:cx1="http://schemas.microsoft.com/office/drawing/2015/9/8/chartex" xmlns:cx2="http://schemas.microsoft.com/office/drawing/2015/10/21/chartex" xmlns:cx3="http://schemas.microsoft.com/office/drawing/2016/5/9/chartex" xmlns:cx4="http://schemas.microsoft.com/office/drawing/2016/5/10/chartex" xmlns:cx5="http://schemas.microsoft.com/office/drawing/2016/5/11/chartex" xmlns:cx6="http://schemas.microsoft.com/office/drawing/2016/5/12/chartex" xmlns:cx7="http://schemas.microsoft.com/office/drawing/2016/5/13/chartex" xmlns:cx8="http://schemas.microsoft.com/office/drawing/2016/5/14/chartex" xmlns:mc="http://schemas.openxmlformats.org/markup-compatibility/2006" xmlns:aink="http://schemas.microsoft.com/office/drawing/2016/ink" xmlns:am3d="http://schemas.microsoft.com/office/drawing/2017/model3d" xmlns:o="urn:schemas-microsoft-com:office:office" xmlns:r="http://schemas.openxmlformats.org/officeDocument/2006/relationships" xmlns:m="http://schemas.openxmlformats.org/officeDocument/2006/math" xmlns:v="urn:schemas-microsoft-com:vml" xmlns:wp14="http://schemas.microsoft.com/office/word/2010/wordprocessingDrawing" xmlns:wp="http://schemas.openxmlformats.org/drawingml/2006/wordprocessingDrawing" xmlns:w10="urn:schemas-microsoft-com:office:word" xmlns:w="http://schemas.openxmlformats.org/wordprocessingml/2006/main" xmlns:w14="http://schemas.microsoft.com/office/word/2010/wordml" xmlns:w15="http://schemas.microsoft.com/office/word/2012/wordml" xmlns:w16cid="http://schemas.microsoft.com/office/word/2016/wordml/cid" xmlns:w16se="http://schemas.microsoft.com/office/word/2015/wordml/symex" xmlns:wpg="http://schemas.microsoft.com/office/word/2010/wordprocessingGroup" xmlns:wpi="http://schemas.microsoft.com/office/word/2010/wordprocessingInk" xmlns:wne="http://schemas.microsoft.com/office/word/2006/wordml" xmlns:wps="http://schemas.microsoft.com/office/word/2010/wordprocessingShape" mc:Ignorable="w14 w15 w16se w16cid wp14">
+  <w:abstractNum w:abstractNumId="0" w15:restartNumberingAfterBreak="0">
+    <w:nsid w:val="1F426B9C"/>
+    <w:multiLevelType w:val="hybridMultilevel"/>
+    <w:tmpl w:val="C6E02A74"/>
+    <w:lvl w:ilvl="0" w:tplc="04090001">
+      <w:start w:val="1"/>
+      <w:numFmt w:val="bullet"/>
+      <w:lvlText w:val=""/>
+      <w:lvlJc w:val="left"/>
+      <w:pPr>
+        <w:ind w:left="720" w:hanging="360"/>
+      </w:pPr>
+      <w:rPr>
+        <w:rFonts w:ascii="Symbol" w:hAnsi="Symbol" w:hint="default"/>
+      </w:rPr>
+    </w:lvl>
+    <w:lvl w:ilvl="1" w:tplc="04090003" w:tentative="1">
+      <w:start w:val="1"/>
+      <w:numFmt w:val="bullet"/>
+      <w:lvlText w:val="o"/>
+      <w:lvlJc w:val="left"/>
+      <w:pPr>
+        <w:ind w:left="1440" w:hanging="360"/>
+      </w:pPr>
+      <w:rPr>
+        <w:rFonts w:ascii="Courier New" w:hAnsi="Courier New" w:cs="Courier New" w:hint="default"/>
+      </w:rPr>
+    </w:lvl>
+    <w:lvl w:ilvl="2" w:tplc="04090005" w:tentative="1">
+      <w:start w:val="1"/>
+      <w:numFmt w:val="bullet"/>
+      <w:lvlText w:val=""/>
+      <w:lvlJc w:val="left"/>
+      <w:pPr>
+        <w:ind w:left="2160" w:hanging="360"/>
+      </w:pPr>
+      <w:rPr>
+        <w:rFonts w:ascii="Wingdings" w:hAnsi="Wingdings" w:hint="default"/>
+      </w:rPr>
+    </w:lvl>
+    <w:lvl w:ilvl="3" w:tplc="04090001" w:tentative="1">
+      <w:start w:val="1"/>
+      <w:numFmt w:val="bullet"/>
+      <w:lvlText w:val=""/>
+      <w:lvlJc w:val="left"/>
+      <w:pPr>
+        <w:ind w:left="2880" w:hanging="360"/>
+      </w:pPr>
+      <w:rPr>
+        <w:rFonts w:ascii="Symbol" w:hAnsi="Symbol" w:hint="default"/>
+      </w:rPr>
+    </w:lvl>
+    <w:lvl w:ilvl="4" w:tplc="04090003" w:tentative="1">
+      <w:start w:val="1"/>
+      <w:numFmt w:val="bullet"/>
+      <w:lvlText w:val="o"/>
+      <w:lvlJc w:val="left"/>
+      <w:pPr>
+        <w:ind w:left="3600" w:hanging="360"/>
+      </w:pPr>
+      <w:rPr>
+        <w:rFonts w:ascii="Courier New" w:hAnsi="Courier New" w:cs="Courier New" w:hint="default"/>
+      </w:rPr>
+    </w:lvl>
+    <w:lvl w:ilvl="5" w:tplc="04090005" w:tentative="1">
+      <w:start w:val="1"/>
+      <w:numFmt w:val="bullet"/>
+      <w:lvlText w:val=""/>
+      <w:lvlJc w:val="left"/>
+      <w:pPr>
+        <w:ind w:left="4320" w:hanging="360"/>
+      </w:pPr>
+      <w:rPr>
+        <w:rFonts w:ascii="Wingdings" w:hAnsi="Wingdings" w:hint="default"/>
+      </w:rPr>
+    </w:lvl>
+    <w:lvl w:ilvl="6" w:tplc="04090001" w:tentative="1">
+      <w:start w:val="1"/>
+      <w:numFmt w:val="bullet"/>
+      <w:lvlText w:val=""/>
+      <w:lvlJc w:val="left"/>
+      <w:pPr>
+        <w:ind w:left="5040" w:hanging="360"/>
+      </w:pPr>
+      <w:rPr>
+        <w:rFonts w:ascii="Symbol" w:hAnsi="Symbol" w:hint="default"/>
+      </w:rPr>
+    </w:lvl>
+    <w:lvl w:ilvl="7" w:tplc="04090003" w:tentative="1">
+      <w:start w:val="1"/>
+      <w:numFmt w:val="bullet"/>
+      <w:lvlText w:val="o"/>
+      <w:lvlJc w:val="left"/>
+      <w:pPr>
+        <w:ind w:left="5760" w:hanging="360"/>
+      </w:pPr>
+      <w:rPr>
+        <w:rFonts w:ascii="Courier New" w:hAnsi="Courier New" w:cs="Courier New" w:hint="default"/>
+      </w:rPr>
+    </w:lvl>
+    <w:lvl w:ilvl="8" w:tplc="04090005" w:tentative="1">
+      <w:start w:val="1"/>
+      <w:numFmt w:val="bullet"/>
+      <w:lvlText w:val=""/>
+      <w:lvlJc w:val="left"/>
+      <w:pPr>
+        <w:ind w:left="6480" w:hanging="360"/>
+      </w:pPr>
+      <w:rPr>
+        <w:rFonts w:ascii="Wingdings" w:hAnsi="Wingdings" w:hint="default"/>
+      </w:rPr>
+    </w:lvl>
+  </w:abstractNum>
+  <w:abstractNum w:abstractNumId="1" w15:restartNumberingAfterBreak="0">
+    <w:nsid w:val="22985BCE"/>
+    <w:multiLevelType w:val="hybridMultilevel"/>
+    <w:tmpl w:val="608E84E4"/>
+    <w:lvl w:ilvl="0" w:tplc="04090003">
+      <w:start w:val="1"/>
+      <w:numFmt w:val="bullet"/>
+      <w:lvlText w:val="o"/>
+      <w:lvlJc w:val="left"/>
+      <w:pPr>
+        <w:ind w:left="1440" w:hanging="360"/>
+      </w:pPr>
+      <w:rPr>
+        <w:rFonts w:ascii="Courier New" w:hAnsi="Courier New" w:cs="Courier New" w:hint="default"/>
+      </w:rPr>
+    </w:lvl>
+    <w:lvl w:ilvl="1" w:tplc="04090003" w:tentative="1">
+      <w:start w:val="1"/>
+      <w:numFmt w:val="bullet"/>
+      <w:lvlText w:val="o"/>
+      <w:lvlJc w:val="left"/>
+      <w:pPr>
+        <w:ind w:left="2160" w:hanging="360"/>
+      </w:pPr>
+      <w:rPr>
+        <w:rFonts w:ascii="Courier New" w:hAnsi="Courier New" w:cs="Courier New" w:hint="default"/>
+      </w:rPr>
+    </w:lvl>
+    <w:lvl w:ilvl="2" w:tplc="04090005" w:tentative="1">
+      <w:start w:val="1"/>
+      <w:numFmt w:val="bullet"/>
+      <w:lvlText w:val=""/>
+      <w:lvlJc w:val="left"/>
+      <w:pPr>
+        <w:ind w:left="2880" w:hanging="360"/>
+      </w:pPr>
+      <w:rPr>
+        <w:rFonts w:ascii="Wingdings" w:hAnsi="Wingdings" w:hint="default"/>
+      </w:rPr>
+    </w:lvl>
+    <w:lvl w:ilvl="3" w:tplc="04090001" w:tentative="1">
+      <w:start w:val="1"/>
+      <w:numFmt w:val="bullet"/>
+      <w:lvlText w:val=""/>
+      <w:lvlJc w:val="left"/>
+      <w:pPr>
+        <w:ind w:left="3600" w:hanging="360"/>
+      </w:pPr>
+      <w:rPr>
+        <w:rFonts w:ascii="Symbol" w:hAnsi="Symbol" w:hint="default"/>
+      </w:rPr>
+    </w:lvl>
+    <w:lvl w:ilvl="4" w:tplc="04090003" w:tentative="1">
+      <w:start w:val="1"/>
+      <w:numFmt w:val="bullet"/>
+      <w:lvlText w:val="o"/>
+      <w:lvlJc w:val="left"/>
+      <w:pPr>
+        <w:ind w:left="4320" w:hanging="360"/>
+      </w:pPr>
+      <w:rPr>
+        <w:rFonts w:ascii="Courier New" w:hAnsi="Courier New" w:cs="Courier New" w:hint="default"/>
+      </w:rPr>
+    </w:lvl>
+    <w:lvl w:ilvl="5" w:tplc="04090005" w:tentative="1">
+      <w:start w:val="1"/>
+      <w:numFmt w:val="bullet"/>
+      <w:lvlText w:val=""/>
+      <w:lvlJc w:val="left"/>
+      <w:pPr>
+        <w:ind w:left="5040" w:hanging="360"/>
+      </w:pPr>
+      <w:rPr>
+        <w:rFonts w:ascii="Wingdings" w:hAnsi="Wingdings" w:hint="default"/>
+      </w:rPr>
+    </w:lvl>
+    <w:lvl w:ilvl="6" w:tplc="04090001" w:tentative="1">
+      <w:start w:val="1"/>
+      <w:numFmt w:val="bullet"/>
+      <w:lvlText w:val=""/>
+      <w:lvlJc w:val="left"/>
+      <w:pPr>
+        <w:ind w:left="5760" w:hanging="360"/>
+      </w:pPr>
+      <w:rPr>
+        <w:rFonts w:ascii="Symbol" w:hAnsi="Symbol" w:hint="default"/>
+      </w:rPr>
+    </w:lvl>
+    <w:lvl w:ilvl="7" w:tplc="04090003" w:tentative="1">
+      <w:start w:val="1"/>
+      <w:numFmt w:val="bullet"/>
+      <w:lvlText w:val="o"/>
+      <w:lvlJc w:val="left"/>
+      <w:pPr>
+        <w:ind w:left="6480" w:hanging="360"/>
+      </w:pPr>
+      <w:rPr>
+        <w:rFonts w:ascii="Courier New" w:hAnsi="Courier New" w:cs="Courier New" w:hint="default"/>
+      </w:rPr>
+    </w:lvl>
+    <w:lvl w:ilvl="8" w:tplc="04090005" w:tentative="1">
+      <w:start w:val="1"/>
+      <w:numFmt w:val="bullet"/>
+      <w:lvlText w:val=""/>
+      <w:lvlJc w:val="left"/>
+      <w:pPr>
+        <w:ind w:left="7200" w:hanging="360"/>
+      </w:pPr>
+      <w:rPr>
+        <w:rFonts w:ascii="Wingdings" w:hAnsi="Wingdings" w:hint="default"/>
+      </w:rPr>
+    </w:lvl>
+  </w:abstractNum>
+  <w:abstractNum w:abstractNumId="2" w15:restartNumberingAfterBreak="0">
+    <w:nsid w:val="23F47AEA"/>
+    <w:multiLevelType w:val="hybridMultilevel"/>
+    <w:tmpl w:val="2C2CF99E"/>
+    <w:lvl w:ilvl="0" w:tplc="83C49ADA">
+      <w:numFmt w:val="bullet"/>
+      <w:lvlText w:val="-"/>
+      <w:lvlJc w:val="left"/>
+      <w:pPr>
+        <w:ind w:left="720" w:hanging="360"/>
+      </w:pPr>
+      <w:rPr>
+        <w:rFonts w:ascii="Calibri" w:eastAsiaTheme="minorEastAsia" w:hAnsi="Calibri" w:cs="Calibri" w:hint="default"/>
+      </w:rPr>
+    </w:lvl>
+    <w:lvl w:ilvl="1" w:tplc="04090003" w:tentative="1">
+      <w:start w:val="1"/>
+      <w:numFmt w:val="bullet"/>
+      <w:lvlText w:val="o"/>
+      <w:lvlJc w:val="left"/>
+      <w:pPr>
+        <w:ind w:left="1440" w:hanging="360"/>
+      </w:pPr>
+      <w:rPr>
+        <w:rFonts w:ascii="Courier New" w:hAnsi="Courier New" w:cs="Courier New" w:hint="default"/>
+      </w:rPr>
+    </w:lvl>
+    <w:lvl w:ilvl="2" w:tplc="04090005" w:tentative="1">
+      <w:start w:val="1"/>
+      <w:numFmt w:val="bullet"/>
+      <w:lvlText w:val=""/>
+      <w:lvlJc w:val="left"/>
+      <w:pPr>
+        <w:ind w:left="2160" w:hanging="360"/>
+      </w:pPr>
+      <w:rPr>
+        <w:rFonts w:ascii="Wingdings" w:hAnsi="Wingdings" w:hint="default"/>
+      </w:rPr>
+    </w:lvl>
+    <w:lvl w:ilvl="3" w:tplc="04090001" w:tentative="1">
+      <w:start w:val="1"/>
+      <w:numFmt w:val="bullet"/>
+      <w:lvlText w:val=""/>
+      <w:lvlJc w:val="left"/>
+      <w:pPr>
+        <w:ind w:left="2880" w:hanging="360"/>
+      </w:pPr>
+      <w:rPr>
+        <w:rFonts w:ascii="Symbol" w:hAnsi="Symbol" w:hint="default"/>
+      </w:rPr>
+    </w:lvl>
+    <w:lvl w:ilvl="4" w:tplc="04090003" w:tentative="1">
+      <w:start w:val="1"/>
+      <w:numFmt w:val="bullet"/>
+      <w:lvlText w:val="o"/>
+      <w:lvlJc w:val="left"/>
+      <w:pPr>
+        <w:ind w:left="3600" w:hanging="360"/>
+      </w:pPr>
+      <w:rPr>
+        <w:rFonts w:ascii="Courier New" w:hAnsi="Courier New" w:cs="Courier New" w:hint="default"/>
+      </w:rPr>
+    </w:lvl>
+    <w:lvl w:ilvl="5" w:tplc="04090005" w:tentative="1">
+      <w:start w:val="1"/>
+      <w:numFmt w:val="bullet"/>
+      <w:lvlText w:val=""/>
+      <w:lvlJc w:val="left"/>
+      <w:pPr>
+        <w:ind w:left="4320" w:hanging="360"/>
+      </w:pPr>
+      <w:rPr>
+        <w:rFonts w:ascii="Wingdings" w:hAnsi="Wingdings" w:hint="default"/>
+      </w:rPr>
+    </w:lvl>
+    <w:lvl w:ilvl="6" w:tplc="04090001" w:tentative="1">
+      <w:start w:val="1"/>
+      <w:numFmt w:val="bullet"/>
+      <w:lvlText w:val=""/>
+      <w:lvlJc w:val="left"/>
+      <w:pPr>
+        <w:ind w:left="5040" w:hanging="360"/>
+      </w:pPr>
+      <w:rPr>
+        <w:rFonts w:ascii="Symbol" w:hAnsi="Symbol" w:hint="default"/>
+      </w:rPr>
+    </w:lvl>
+    <w:lvl w:ilvl="7" w:tplc="04090003" w:tentative="1">
+      <w:start w:val="1"/>
+      <w:numFmt w:val="bullet"/>
+      <w:lvlText w:val="o"/>
+      <w:lvlJc w:val="left"/>
+      <w:pPr>
+        <w:ind w:left="5760" w:hanging="360"/>
+      </w:pPr>
+      <w:rPr>
+        <w:rFonts w:ascii="Courier New" w:hAnsi="Courier New" w:cs="Courier New" w:hint="default"/>
+      </w:rPr>
+    </w:lvl>
+    <w:lvl w:ilvl="8" w:tplc="04090005" w:tentative="1">
+      <w:start w:val="1"/>
+      <w:numFmt w:val="bullet"/>
+      <w:lvlText w:val=""/>
+      <w:lvlJc w:val="left"/>
+      <w:pPr>
+        <w:ind w:left="6480" w:hanging="360"/>
+      </w:pPr>
+      <w:rPr>
+        <w:rFonts w:ascii="Wingdings" w:hAnsi="Wingdings" w:hint="default"/>
+      </w:rPr>
+    </w:lvl>
+  </w:abstractNum>
+  <w:abstractNum w:abstractNumId="3" w15:restartNumberingAfterBreak="0">
+    <w:nsid w:val="4A0728FB"/>
+    <w:multiLevelType w:val="hybridMultilevel"/>
+    <w:tmpl w:val="0748BAEE"/>
+    <w:lvl w:ilvl="0" w:tplc="04090003">
+      <w:start w:val="1"/>
+      <w:numFmt w:val="bullet"/>
+      <w:lvlText w:val="o"/>
+      <w:lvlJc w:val="left"/>
+      <w:pPr>
+        <w:ind w:left="1440" w:hanging="360"/>
+      </w:pPr>
+      <w:rPr>
+        <w:rFonts w:ascii="Courier New" w:hAnsi="Courier New" w:cs="Courier New" w:hint="default"/>
+      </w:rPr>
+    </w:lvl>
+    <w:lvl w:ilvl="1" w:tplc="04090003" w:tentative="1">
+      <w:start w:val="1"/>
+      <w:numFmt w:val="bullet"/>
+      <w:lvlText w:val="o"/>
+      <w:lvlJc w:val="left"/>
+      <w:pPr>
+        <w:ind w:left="2160" w:hanging="360"/>
+      </w:pPr>
+      <w:rPr>
+        <w:rFonts w:ascii="Courier New" w:hAnsi="Courier New" w:cs="Courier New" w:hint="default"/>
+      </w:rPr>
+    </w:lvl>
+    <w:lvl w:ilvl="2" w:tplc="04090005" w:tentative="1">
+      <w:start w:val="1"/>
+      <w:numFmt w:val="bullet"/>
+      <w:lvlText w:val=""/>
+      <w:lvlJc w:val="left"/>
+      <w:pPr>
+        <w:ind w:left="2880" w:hanging="360"/>
+      </w:pPr>
+      <w:rPr>
+        <w:rFonts w:ascii="Wingdings" w:hAnsi="Wingdings" w:hint="default"/>
+      </w:rPr>
+    </w:lvl>
+    <w:lvl w:ilvl="3" w:tplc="04090001" w:tentative="1">
+      <w:start w:val="1"/>
+      <w:numFmt w:val="bullet"/>
+      <w:lvlText w:val=""/>
+      <w:lvlJc w:val="left"/>
+      <w:pPr>
+        <w:ind w:left="3600" w:hanging="360"/>
+      </w:pPr>
+      <w:rPr>
+        <w:rFonts w:ascii="Symbol" w:hAnsi="Symbol" w:hint="default"/>
+      </w:rPr>
+    </w:lvl>
+    <w:lvl w:ilvl="4" w:tplc="04090003" w:tentative="1">
+      <w:start w:val="1"/>
+      <w:numFmt w:val="bullet"/>
+      <w:lvlText w:val="o"/>
+      <w:lvlJc w:val="left"/>
+      <w:pPr>
+        <w:ind w:left="4320" w:hanging="360"/>
+      </w:pPr>
+      <w:rPr>
+        <w:rFonts w:ascii="Courier New" w:hAnsi="Courier New" w:cs="Courier New" w:hint="default"/>
+      </w:rPr>
+    </w:lvl>
+    <w:lvl w:ilvl="5" w:tplc="04090005" w:tentative="1">
+      <w:start w:val="1"/>
+      <w:numFmt w:val="bullet"/>
+      <w:lvlText w:val=""/>
+      <w:lvlJc w:val="left"/>
+      <w:pPr>
+        <w:ind w:left="5040" w:hanging="360"/>
+      </w:pPr>
+      <w:rPr>
+        <w:rFonts w:ascii="Wingdings" w:hAnsi="Wingdings" w:hint="default"/>
+      </w:rPr>
+    </w:lvl>
+    <w:lvl w:ilvl="6" w:tplc="04090001" w:tentative="1">
+      <w:start w:val="1"/>
+      <w:numFmt w:val="bullet"/>
+      <w:lvlText w:val=""/>
+      <w:lvlJc w:val="left"/>
+      <w:pPr>
+        <w:ind w:left="5760" w:hanging="360"/>
+      </w:pPr>
+      <w:rPr>
+        <w:rFonts w:ascii="Symbol" w:hAnsi="Symbol" w:hint="default"/>
+      </w:rPr>
+    </w:lvl>
+    <w:lvl w:ilvl="7" w:tplc="04090003" w:tentative="1">
+      <w:start w:val="1"/>
+      <w:numFmt w:val="bullet"/>
+      <w:lvlText w:val="o"/>
+      <w:lvlJc w:val="left"/>
+      <w:pPr>
+        <w:ind w:left="6480" w:hanging="360"/>
+      </w:pPr>
+      <w:rPr>
+        <w:rFonts w:ascii="Courier New" w:hAnsi="Courier New" w:cs="Courier New" w:hint="default"/>
+      </w:rPr>
+    </w:lvl>
+    <w:lvl w:ilvl="8" w:tplc="04090005" w:tentative="1">
+      <w:start w:val="1"/>
+      <w:numFmt w:val="bullet"/>
+      <w:lvlText w:val=""/>
+      <w:lvlJc w:val="left"/>
+      <w:pPr>
+        <w:ind w:left="7200" w:hanging="360"/>
+      </w:pPr>
+      <w:rPr>
+        <w:rFonts w:ascii="Wingdings" w:hAnsi="Wingdings" w:hint="default"/>
+      </w:rPr>
+    </w:lvl>
+  </w:abstractNum>
+  <w:abstractNum w:abstractNumId="4" w15:restartNumberingAfterBreak="0">
+    <w:nsid w:val="4CEA7026"/>
+    <w:multiLevelType w:val="hybridMultilevel"/>
+    <w:tmpl w:val="707012AE"/>
+    <w:lvl w:ilvl="0" w:tplc="04090005">
+      <w:start w:val="1"/>
+      <w:numFmt w:val="bullet"/>
+      <w:lvlText w:val=""/>
+      <w:lvlJc w:val="left"/>
+      <w:pPr>
+        <w:ind w:left="2160" w:hanging="360"/>
+      </w:pPr>
+      <w:rPr>
+        <w:rFonts w:ascii="Wingdings" w:hAnsi="Wingdings" w:hint="default"/>
+      </w:rPr>
+    </w:lvl>
+    <w:lvl w:ilvl="1" w:tplc="04090003" w:tentative="1">
+      <w:start w:val="1"/>
+      <w:numFmt w:val="bullet"/>
+      <w:lvlText w:val="o"/>
+      <w:lvlJc w:val="left"/>
+      <w:pPr>
+        <w:ind w:left="2880" w:hanging="360"/>
+      </w:pPr>
+      <w:rPr>
+        <w:rFonts w:ascii="Courier New" w:hAnsi="Courier New" w:cs="Courier New" w:hint="default"/>
+      </w:rPr>
+    </w:lvl>
+    <w:lvl w:ilvl="2" w:tplc="04090005" w:tentative="1">
+      <w:start w:val="1"/>
+      <w:numFmt w:val="bullet"/>
+      <w:lvlText w:val=""/>
+      <w:lvlJc w:val="left"/>
+      <w:pPr>
+        <w:ind w:left="3600" w:hanging="360"/>
+      </w:pPr>
+      <w:rPr>
+        <w:rFonts w:ascii="Wingdings" w:hAnsi="Wingdings" w:hint="default"/>
+      </w:rPr>
+    </w:lvl>
+    <w:lvl w:ilvl="3" w:tplc="04090001" w:tentative="1">
+      <w:start w:val="1"/>
+      <w:numFmt w:val="bullet"/>
+      <w:lvlText w:val=""/>
+      <w:lvlJc w:val="left"/>
+      <w:pPr>
+        <w:ind w:left="4320" w:hanging="360"/>
+      </w:pPr>
+      <w:rPr>
+        <w:rFonts w:ascii="Symbol" w:hAnsi="Symbol" w:hint="default"/>
+      </w:rPr>
+    </w:lvl>
+    <w:lvl w:ilvl="4" w:tplc="04090003" w:tentative="1">
+      <w:start w:val="1"/>
+      <w:numFmt w:val="bullet"/>
+      <w:lvlText w:val="o"/>
+      <w:lvlJc w:val="left"/>
+      <w:pPr>
+        <w:ind w:left="5040" w:hanging="360"/>
+      </w:pPr>
+      <w:rPr>
+        <w:rFonts w:ascii="Courier New" w:hAnsi="Courier New" w:cs="Courier New" w:hint="default"/>
+      </w:rPr>
+    </w:lvl>
+    <w:lvl w:ilvl="5" w:tplc="04090005" w:tentative="1">
+      <w:start w:val="1"/>
+      <w:numFmt w:val="bullet"/>
+      <w:lvlText w:val=""/>
+      <w:lvlJc w:val="left"/>
+      <w:pPr>
+        <w:ind w:left="5760" w:hanging="360"/>
+      </w:pPr>
+      <w:rPr>
+        <w:rFonts w:ascii="Wingdings" w:hAnsi="Wingdings" w:hint="default"/>
+      </w:rPr>
+    </w:lvl>
+    <w:lvl w:ilvl="6" w:tplc="04090001" w:tentative="1">
+      <w:start w:val="1"/>
+      <w:numFmt w:val="bullet"/>
+      <w:lvlText w:val=""/>
+      <w:lvlJc w:val="left"/>
+      <w:pPr>
+        <w:ind w:left="6480" w:hanging="360"/>
+      </w:pPr>
+      <w:rPr>
+        <w:rFonts w:ascii="Symbol" w:hAnsi="Symbol" w:hint="default"/>
+      </w:rPr>
+    </w:lvl>
+    <w:lvl w:ilvl="7" w:tplc="04090003" w:tentative="1">
+      <w:start w:val="1"/>
+      <w:numFmt w:val="bullet"/>
+      <w:lvlText w:val="o"/>
+      <w:lvlJc w:val="left"/>
+      <w:pPr>
+        <w:ind w:left="7200" w:hanging="360"/>
+      </w:pPr>
+      <w:rPr>
+        <w:rFonts w:ascii="Courier New" w:hAnsi="Courier New" w:cs="Courier New" w:hint="default"/>
+      </w:rPr>
+    </w:lvl>
+    <w:lvl w:ilvl="8" w:tplc="04090005" w:tentative="1">
+      <w:start w:val="1"/>
+      <w:numFmt w:val="bullet"/>
+      <w:lvlText w:val=""/>
+      <w:lvlJc w:val="left"/>
+      <w:pPr>
+        <w:ind w:left="7920" w:hanging="360"/>
+      </w:pPr>
+      <w:rPr>
+        <w:rFonts w:ascii="Wingdings" w:hAnsi="Wingdings" w:hint="default"/>
+      </w:rPr>
+    </w:lvl>
+  </w:abstractNum>
+  <w:abstractNum w:abstractNumId="5" w15:restartNumberingAfterBreak="0">
+    <w:nsid w:val="51840807"/>
+    <w:multiLevelType w:val="hybridMultilevel"/>
+    <w:tmpl w:val="29C854CE"/>
+    <w:lvl w:ilvl="0" w:tplc="E02CBB62">
+      <w:numFmt w:val="bullet"/>
+      <w:lvlText w:val="-"/>
+      <w:lvlJc w:val="left"/>
+      <w:pPr>
+        <w:ind w:left="420" w:hanging="360"/>
+      </w:pPr>
+      <w:rPr>
+        <w:rFonts w:ascii="Calibri" w:eastAsiaTheme="minorEastAsia" w:hAnsi="Calibri" w:cs="Calibri" w:hint="default"/>
+      </w:rPr>
+    </w:lvl>
+    <w:lvl w:ilvl="1" w:tplc="04090003" w:tentative="1">
+      <w:start w:val="1"/>
+      <w:numFmt w:val="bullet"/>
+      <w:lvlText w:val="o"/>
+      <w:lvlJc w:val="left"/>
+      <w:pPr>
+        <w:ind w:left="1140" w:hanging="360"/>
+      </w:pPr>
+      <w:rPr>
+        <w:rFonts w:ascii="Courier New" w:hAnsi="Courier New" w:cs="Courier New" w:hint="default"/>
+      </w:rPr>
+    </w:lvl>
+    <w:lvl w:ilvl="2" w:tplc="04090005" w:tentative="1">
+      <w:start w:val="1"/>
+      <w:numFmt w:val="bullet"/>
+      <w:lvlText w:val=""/>
+      <w:lvlJc w:val="left"/>
+      <w:pPr>
+        <w:ind w:left="1860" w:hanging="360"/>
+      </w:pPr>
+      <w:rPr>
+        <w:rFonts w:ascii="Wingdings" w:hAnsi="Wingdings" w:hint="default"/>
+      </w:rPr>
+    </w:lvl>
+    <w:lvl w:ilvl="3" w:tplc="04090001" w:tentative="1">
+      <w:start w:val="1"/>
+      <w:numFmt w:val="bullet"/>
+      <w:lvlText w:val=""/>
+      <w:lvlJc w:val="left"/>
+      <w:pPr>
+        <w:ind w:left="2580" w:hanging="360"/>
+      </w:pPr>
+      <w:rPr>
+        <w:rFonts w:ascii="Symbol" w:hAnsi="Symbol" w:hint="default"/>
+      </w:rPr>
+    </w:lvl>
+    <w:lvl w:ilvl="4" w:tplc="04090003" w:tentative="1">
+      <w:start w:val="1"/>
+      <w:numFmt w:val="bullet"/>
+      <w:lvlText w:val="o"/>
+      <w:lvlJc w:val="left"/>
+      <w:pPr>
+        <w:ind w:left="3300" w:hanging="360"/>
+      </w:pPr>
+      <w:rPr>
+        <w:rFonts w:ascii="Courier New" w:hAnsi="Courier New" w:cs="Courier New" w:hint="default"/>
+      </w:rPr>
+    </w:lvl>
+    <w:lvl w:ilvl="5" w:tplc="04090005" w:tentative="1">
+      <w:start w:val="1"/>
+      <w:numFmt w:val="bullet"/>
+      <w:lvlText w:val=""/>
+      <w:lvlJc w:val="left"/>
+      <w:pPr>
+        <w:ind w:left="4020" w:hanging="360"/>
+      </w:pPr>
+      <w:rPr>
+        <w:rFonts w:ascii="Wingdings" w:hAnsi="Wingdings" w:hint="default"/>
+      </w:rPr>
+    </w:lvl>
+    <w:lvl w:ilvl="6" w:tplc="04090001" w:tentative="1">
+      <w:start w:val="1"/>
+      <w:numFmt w:val="bullet"/>
+      <w:lvlText w:val=""/>
+      <w:lvlJc w:val="left"/>
+      <w:pPr>
+        <w:ind w:left="4740" w:hanging="360"/>
+      </w:pPr>
+      <w:rPr>
+        <w:rFonts w:ascii="Symbol" w:hAnsi="Symbol" w:hint="default"/>
+      </w:rPr>
+    </w:lvl>
+    <w:lvl w:ilvl="7" w:tplc="04090003" w:tentative="1">
+      <w:start w:val="1"/>
+      <w:numFmt w:val="bullet"/>
+      <w:lvlText w:val="o"/>
+      <w:lvlJc w:val="left"/>
+      <w:pPr>
+        <w:ind w:left="5460" w:hanging="360"/>
+      </w:pPr>
+      <w:rPr>
+        <w:rFonts w:ascii="Courier New" w:hAnsi="Courier New" w:cs="Courier New" w:hint="default"/>
+      </w:rPr>
+    </w:lvl>
+    <w:lvl w:ilvl="8" w:tplc="04090005" w:tentative="1">
+      <w:start w:val="1"/>
+      <w:numFmt w:val="bullet"/>
+      <w:lvlText w:val=""/>
+      <w:lvlJc w:val="left"/>
+      <w:pPr>
+        <w:ind w:left="6180" w:hanging="360"/>
+      </w:pPr>
+      <w:rPr>
+        <w:rFonts w:ascii="Wingdings" w:hAnsi="Wingdings" w:hint="default"/>
+      </w:rPr>
+    </w:lvl>
+  </w:abstractNum>
+  <w:abstractNum w:abstractNumId="6" w15:restartNumberingAfterBreak="0">
+    <w:nsid w:val="7B24721A"/>
+    <w:multiLevelType w:val="hybridMultilevel"/>
+    <w:tmpl w:val="4A5864B2"/>
+    <w:lvl w:ilvl="0" w:tplc="04090001">
+      <w:start w:val="1"/>
+      <w:numFmt w:val="bullet"/>
+      <w:lvlText w:val=""/>
+      <w:lvlJc w:val="left"/>
+      <w:pPr>
+        <w:ind w:left="720" w:hanging="360"/>
+      </w:pPr>
+      <w:rPr>
+        <w:rFonts w:ascii="Symbol" w:hAnsi="Symbol" w:hint="default"/>
+      </w:rPr>
+    </w:lvl>
+    <w:lvl w:ilvl="1" w:tplc="04090003" w:tentative="1">
+      <w:start w:val="1"/>
+      <w:numFmt w:val="bullet"/>
+      <w:lvlText w:val="o"/>
+      <w:lvlJc w:val="left"/>
+      <w:pPr>
+        <w:ind w:left="1440" w:hanging="360"/>
+      </w:pPr>
+      <w:rPr>
+        <w:rFonts w:ascii="Courier New" w:hAnsi="Courier New" w:cs="Courier New" w:hint="default"/>
+      </w:rPr>
+    </w:lvl>
+    <w:lvl w:ilvl="2" w:tplc="04090005" w:tentative="1">
+      <w:start w:val="1"/>
+      <w:numFmt w:val="bullet"/>
+      <w:lvlText w:val=""/>
+      <w:lvlJc w:val="left"/>
+      <w:pPr>
+        <w:ind w:left="2160" w:hanging="360"/>
+      </w:pPr>
+      <w:rPr>
+        <w:rFonts w:ascii="Wingdings" w:hAnsi="Wingdings" w:hint="default"/>
+      </w:rPr>
+    </w:lvl>
+    <w:lvl w:ilvl="3" w:tplc="04090001" w:tentative="1">
+      <w:start w:val="1"/>
+      <w:numFmt w:val="bullet"/>
+      <w:lvlText w:val=""/>
+      <w:lvlJc w:val="left"/>
+      <w:pPr>
+        <w:ind w:left="2880" w:hanging="360"/>
+      </w:pPr>
+      <w:rPr>
+        <w:rFonts w:ascii="Symbol" w:hAnsi="Symbol" w:hint="default"/>
+      </w:rPr>
+    </w:lvl>
+    <w:lvl w:ilvl="4" w:tplc="04090003" w:tentative="1">
+      <w:start w:val="1"/>
+      <w:numFmt w:val="bullet"/>
+      <w:lvlText w:val="o"/>
+      <w:lvlJc w:val="left"/>
+      <w:pPr>
+        <w:ind w:left="3600" w:hanging="360"/>
+      </w:pPr>
+      <w:rPr>
+        <w:rFonts w:ascii="Courier New" w:hAnsi="Courier New" w:cs="Courier New" w:hint="default"/>
+      </w:rPr>
+    </w:lvl>
+    <w:lvl w:ilvl="5" w:tplc="04090005" w:tentative="1">
+      <w:start w:val="1"/>
+      <w:numFmt w:val="bullet"/>
+      <w:lvlText w:val=""/>
+      <w:lvlJc w:val="left"/>
+      <w:pPr>
+        <w:ind w:left="4320" w:hanging="360"/>
+      </w:pPr>
+      <w:rPr>
+        <w:rFonts w:ascii="Wingdings" w:hAnsi="Wingdings" w:hint="default"/>
+      </w:rPr>
+    </w:lvl>
+    <w:lvl w:ilvl="6" w:tplc="04090001" w:tentative="1">
+      <w:start w:val="1"/>
+      <w:numFmt w:val="bullet"/>
+      <w:lvlText w:val=""/>
+      <w:lvlJc w:val="left"/>
+      <w:pPr>
+        <w:ind w:left="5040" w:hanging="360"/>
+      </w:pPr>
+      <w:rPr>
+        <w:rFonts w:ascii="Symbol" w:hAnsi="Symbol" w:hint="default"/>
+      </w:rPr>
+    </w:lvl>
+    <w:lvl w:ilvl="7" w:tplc="04090003" w:tentative="1">
+      <w:start w:val="1"/>
+      <w:numFmt w:val="bullet"/>
+      <w:lvlText w:val="o"/>
+      <w:lvlJc w:val="left"/>
+      <w:pPr>
+        <w:ind w:left="5760" w:hanging="360"/>
+      </w:pPr>
+      <w:rPr>
+        <w:rFonts w:ascii="Courier New" w:hAnsi="Courier New" w:cs="Courier New" w:hint="default"/>
+      </w:rPr>
+    </w:lvl>
+    <w:lvl w:ilvl="8" w:tplc="04090005" w:tentative="1">
+      <w:start w:val="1"/>
+      <w:numFmt w:val="bullet"/>
+      <w:lvlText w:val=""/>
+      <w:lvlJc w:val="left"/>
+      <w:pPr>
+        <w:ind w:left="6480" w:hanging="360"/>
+      </w:pPr>
+      <w:rPr>
+        <w:rFonts w:ascii="Wingdings" w:hAnsi="Wingdings" w:hint="default"/>
+      </w:rPr>
+    </w:lvl>
+  </w:abstractNum>
+  <w:num w:numId="1">
+    <w:abstractNumId w:val="6"/>
+  </w:num>
+  <w:num w:numId="2">
+    <w:abstractNumId w:val="5"/>
+  </w:num>
+  <w:num w:numId="3">
+    <w:abstractNumId w:val="2"/>
+  </w:num>
+  <w:num w:numId="4">
+    <w:abstractNumId w:val="0"/>
+  </w:num>
+  <w:num w:numId="5">
+    <w:abstractNumId w:val="1"/>
+  </w:num>
+  <w:num w:numId="6">
+    <w:abstractNumId w:val="3"/>
+  </w:num>
+  <w:num w:numId="7">
+    <w:abstractNumId w:val="4"/>
+  </w:num>
+</w:numbering>
 </file>
 
 <file path=word/styles.xml><?xml version="1.0" encoding="utf-8"?>
@@ -139,6 +2493,7 @@
     <w:lsdException w:name="HTML Sample" w:semiHidden="1" w:unhideWhenUsed="1"/>
     <w:lsdException w:name="HTML Typewriter" w:semiHidden="1" w:unhideWhenUsed="1"/>
     <w:lsdException w:name="HTML Variable" w:semiHidden="1" w:unhideWhenUsed="1"/>
+    <w:lsdException w:name="Normal Table" w:semiHidden="1" w:unhideWhenUsed="1"/>
     <w:lsdException w:name="annotation subject" w:semiHidden="1" w:unhideWhenUsed="1"/>
     <w:lsdException w:name="No List" w:semiHidden="1" w:unhideWhenUsed="1"/>
     <w:lsdException w:name="Outline List 1" w:semiHidden="1" w:unhideWhenUsed="1"/>
@@ -184,9 +2539,11 @@
     <w:lsdException w:name="Table Subtle 1" w:semiHidden="1" w:unhideWhenUsed="1"/>
     <w:lsdException w:name="Table Subtle 2" w:semiHidden="1" w:unhideWhenUsed="1"/>
     <w:lsdException w:name="Table Web 1" w:semiHidden="1" w:unhideWhenUsed="1"/>
+    <w:lsdException w:name="Table Web 2" w:semiHidden="1" w:unhideWhenUsed="1"/>
     <w:lsdException w:name="Table Web 3" w:semiHidden="1" w:unhideWhenUsed="1"/>
     <w:lsdException w:name="Balloon Text" w:semiHidden="1" w:unhideWhenUsed="1"/>
     <w:lsdException w:name="Table Grid" w:uiPriority="39"/>
+    <w:lsdException w:name="Table Theme" w:semiHidden="1" w:unhideWhenUsed="1"/>
     <w:lsdException w:name="Placeholder Text" w:semiHidden="1"/>
     <w:lsdException w:name="No Spacing" w:uiPriority="1" w:qFormat="1"/>
     <w:lsdException w:name="Light Shading" w:uiPriority="60"/>
@@ -438,6 +2795,17 @@
     <w:uiPriority w:val="99"/>
     <w:semiHidden/>
     <w:unhideWhenUsed/>
+  </w:style>
+  <w:style w:type="paragraph" w:styleId="ListParagraph">
+    <w:name w:val="List Paragraph"/>
+    <w:basedOn w:val="Normal"/>
+    <w:uiPriority w:val="34"/>
+    <w:qFormat/>
+    <w:rsid w:val="0067758E"/>
+    <w:pPr>
+      <w:ind w:left="720"/>
+      <w:contextualSpacing/>
+    </w:pPr>
   </w:style>
 </w:styles>
 </file>

</xml_diff>

<commit_message>
Makes Miniboss to a non-abstract class, Doctor Maybe is an instance of it
</commit_message>
<xml_diff>
--- a/design-docs/DesignRationale.docx
+++ b/design-docs/DesignRationale.docx
@@ -581,7 +581,21 @@
           <w:sz w:val="26"/>
           <w:szCs w:val="26"/>
         </w:rPr>
-        <w:t xml:space="preserve">Doctor Maybe is a subclass of </w:t>
+        <w:t>Doctor Maybe is a</w:t>
+      </w:r>
+      <w:r>
+        <w:rPr>
+          <w:sz w:val="26"/>
+          <w:szCs w:val="26"/>
+        </w:rPr>
+        <w:t xml:space="preserve">n instance </w:t>
+      </w:r>
+      <w:r>
+        <w:rPr>
+          <w:sz w:val="26"/>
+          <w:szCs w:val="26"/>
+        </w:rPr>
+        <w:t xml:space="preserve">of </w:t>
       </w:r>
       <w:proofErr w:type="spellStart"/>
       <w:r>
@@ -597,7 +611,7 @@
           <w:sz w:val="26"/>
           <w:szCs w:val="26"/>
         </w:rPr>
-        <w:t xml:space="preserve"> abstract class</w:t>
+        <w:t xml:space="preserve"> class</w:t>
       </w:r>
       <w:r>
         <w:rPr>
@@ -620,7 +634,7 @@
           <w:sz w:val="26"/>
           <w:szCs w:val="26"/>
         </w:rPr>
-        <w:t xml:space="preserve"> is a subclass of Enemy abstract class. Doctor Maybe will be placed inside of a locked room and does not move at all. It will attack player when </w:t>
+        <w:t xml:space="preserve"> is a subclass of Enemy class. Doctor Maybe will be placed inside of a locked room and does not move at all. It will attack player when </w:t>
       </w:r>
       <w:proofErr w:type="gramStart"/>
       <w:r>
@@ -689,7 +703,7 @@
           <w:sz w:val="26"/>
           <w:szCs w:val="26"/>
         </w:rPr>
-        <w:t xml:space="preserve">abstract class </w:t>
+        <w:t xml:space="preserve">class </w:t>
       </w:r>
       <w:r>
         <w:rPr>
@@ -719,7 +733,21 @@
           <w:sz w:val="26"/>
           <w:szCs w:val="26"/>
         </w:rPr>
-        <w:t xml:space="preserve"> could have a team of Grunt as its worker.</w:t>
+        <w:t xml:space="preserve"> could have a team of </w:t>
+      </w:r>
+      <w:r>
+        <w:rPr>
+          <w:sz w:val="26"/>
+          <w:szCs w:val="26"/>
+        </w:rPr>
+        <w:t>Enemy</w:t>
+      </w:r>
+      <w:r>
+        <w:rPr>
+          <w:sz w:val="26"/>
+          <w:szCs w:val="26"/>
+        </w:rPr>
+        <w:t xml:space="preserve"> as its worker.</w:t>
       </w:r>
     </w:p>
     <w:p>
@@ -777,8 +805,17 @@
           <w:sz w:val="26"/>
           <w:szCs w:val="26"/>
         </w:rPr>
-        <w:t>The Doctor Maybe</w:t>
-      </w:r>
+        <w:t xml:space="preserve">The </w:t>
+      </w:r>
+      <w:proofErr w:type="spellStart"/>
+      <w:r>
+        <w:rPr>
+          <w:sz w:val="26"/>
+          <w:szCs w:val="26"/>
+        </w:rPr>
+        <w:t>Miniboss</w:t>
+      </w:r>
+      <w:proofErr w:type="spellEnd"/>
       <w:r>
         <w:rPr>
           <w:sz w:val="26"/>
@@ -811,6 +848,8 @@
           <w:szCs w:val="26"/>
         </w:rPr>
       </w:pPr>
+      <w:bookmarkStart w:id="0" w:name="_GoBack"/>
+      <w:bookmarkEnd w:id="0"/>
     </w:p>
     <w:p>
       <w:pPr>
@@ -1169,30 +1208,14 @@
           <w:sz w:val="26"/>
           <w:szCs w:val="26"/>
         </w:rPr>
-        <w:t xml:space="preserve"> class inherits from Enemy class. </w:t>
-      </w:r>
-      <w:r>
-        <w:rPr>
-          <w:sz w:val="26"/>
-          <w:szCs w:val="26"/>
-        </w:rPr>
-        <w:t xml:space="preserve">Doctor Maybe class inherits from </w:t>
-      </w:r>
-      <w:proofErr w:type="spellStart"/>
-      <w:r>
-        <w:rPr>
-          <w:sz w:val="26"/>
-          <w:szCs w:val="26"/>
-        </w:rPr>
-        <w:t>Miniboss</w:t>
-      </w:r>
-      <w:proofErr w:type="spellEnd"/>
-      <w:r>
-        <w:rPr>
-          <w:sz w:val="26"/>
-          <w:szCs w:val="26"/>
-        </w:rPr>
-        <w:t xml:space="preserve"> class. This ensure that code is reusable, not repeated and consistent in creating an object that has the same property while having the freedom to extend the system.</w:t>
+        <w:t xml:space="preserve"> class inherits from Enemy class</w:t>
+      </w:r>
+      <w:r>
+        <w:rPr>
+          <w:sz w:val="26"/>
+          <w:szCs w:val="26"/>
+        </w:rPr>
+        <w:t>. This ensure that code is reusable, not repeated and consistent in creating an object that has the same property while having the freedom to extend the system.</w:t>
       </w:r>
     </w:p>
     <w:p>
@@ -1209,8 +1232,6 @@
         </w:rPr>
         <w:br w:type="page"/>
       </w:r>
-      <w:bookmarkStart w:id="0" w:name="_GoBack"/>
-      <w:bookmarkEnd w:id="0"/>
     </w:p>
     <w:p>
       <w:pPr>

</xml_diff>

<commit_message>
Revert Miniboss to be an abstract class
</commit_message>
<xml_diff>
--- a/design-docs/DesignRationale.docx
+++ b/design-docs/DesignRationale.docx
@@ -581,21 +581,7 @@
           <w:sz w:val="26"/>
           <w:szCs w:val="26"/>
         </w:rPr>
-        <w:t>Doctor Maybe is a</w:t>
-      </w:r>
-      <w:r>
-        <w:rPr>
-          <w:sz w:val="26"/>
-          <w:szCs w:val="26"/>
-        </w:rPr>
-        <w:t xml:space="preserve">n instance </w:t>
-      </w:r>
-      <w:r>
-        <w:rPr>
-          <w:sz w:val="26"/>
-          <w:szCs w:val="26"/>
-        </w:rPr>
-        <w:t xml:space="preserve">of </w:t>
+        <w:t xml:space="preserve">Doctor Maybe is a subclass of </w:t>
       </w:r>
       <w:proofErr w:type="spellStart"/>
       <w:r>
@@ -611,7 +597,7 @@
           <w:sz w:val="26"/>
           <w:szCs w:val="26"/>
         </w:rPr>
-        <w:t xml:space="preserve"> class</w:t>
+        <w:t xml:space="preserve"> abstract class</w:t>
       </w:r>
       <w:r>
         <w:rPr>
@@ -634,7 +620,7 @@
           <w:sz w:val="26"/>
           <w:szCs w:val="26"/>
         </w:rPr>
-        <w:t xml:space="preserve"> is a subclass of Enemy class. Doctor Maybe will be placed inside of a locked room and does not move at all. It will attack player when </w:t>
+        <w:t xml:space="preserve"> is a subclass of Enemy abstract class. Doctor Maybe will be placed inside of a locked room and does not move at all. It will attack player when </w:t>
       </w:r>
       <w:proofErr w:type="gramStart"/>
       <w:r>
@@ -703,7 +689,7 @@
           <w:sz w:val="26"/>
           <w:szCs w:val="26"/>
         </w:rPr>
-        <w:t xml:space="preserve">class </w:t>
+        <w:t xml:space="preserve">abstract class </w:t>
       </w:r>
       <w:r>
         <w:rPr>
@@ -733,21 +719,7 @@
           <w:sz w:val="26"/>
           <w:szCs w:val="26"/>
         </w:rPr>
-        <w:t xml:space="preserve"> could have a team of </w:t>
-      </w:r>
-      <w:r>
-        <w:rPr>
-          <w:sz w:val="26"/>
-          <w:szCs w:val="26"/>
-        </w:rPr>
-        <w:t>Enemy</w:t>
-      </w:r>
-      <w:r>
-        <w:rPr>
-          <w:sz w:val="26"/>
-          <w:szCs w:val="26"/>
-        </w:rPr>
-        <w:t xml:space="preserve"> as its worker.</w:t>
+        <w:t xml:space="preserve"> could have a team of Grunt as its worker.</w:t>
       </w:r>
     </w:p>
     <w:p>
@@ -805,17 +777,8 @@
           <w:sz w:val="26"/>
           <w:szCs w:val="26"/>
         </w:rPr>
-        <w:t xml:space="preserve">The </w:t>
-      </w:r>
-      <w:proofErr w:type="spellStart"/>
-      <w:r>
-        <w:rPr>
-          <w:sz w:val="26"/>
-          <w:szCs w:val="26"/>
-        </w:rPr>
-        <w:t>Miniboss</w:t>
-      </w:r>
-      <w:proofErr w:type="spellEnd"/>
+        <w:t>The Doctor Maybe</w:t>
+      </w:r>
       <w:r>
         <w:rPr>
           <w:sz w:val="26"/>
@@ -848,8 +811,6 @@
           <w:szCs w:val="26"/>
         </w:rPr>
       </w:pPr>
-      <w:bookmarkStart w:id="0" w:name="_GoBack"/>
-      <w:bookmarkEnd w:id="0"/>
     </w:p>
     <w:p>
       <w:pPr>
@@ -1208,14 +1169,30 @@
           <w:sz w:val="26"/>
           <w:szCs w:val="26"/>
         </w:rPr>
-        <w:t xml:space="preserve"> class inherits from Enemy class</w:t>
-      </w:r>
-      <w:r>
-        <w:rPr>
-          <w:sz w:val="26"/>
-          <w:szCs w:val="26"/>
-        </w:rPr>
-        <w:t>. This ensure that code is reusable, not repeated and consistent in creating an object that has the same property while having the freedom to extend the system.</w:t>
+        <w:t xml:space="preserve"> class inherits from Enemy class. </w:t>
+      </w:r>
+      <w:r>
+        <w:rPr>
+          <w:sz w:val="26"/>
+          <w:szCs w:val="26"/>
+        </w:rPr>
+        <w:t xml:space="preserve">Doctor Maybe class inherits from </w:t>
+      </w:r>
+      <w:proofErr w:type="spellStart"/>
+      <w:r>
+        <w:rPr>
+          <w:sz w:val="26"/>
+          <w:szCs w:val="26"/>
+        </w:rPr>
+        <w:t>Miniboss</w:t>
+      </w:r>
+      <w:proofErr w:type="spellEnd"/>
+      <w:r>
+        <w:rPr>
+          <w:sz w:val="26"/>
+          <w:szCs w:val="26"/>
+        </w:rPr>
+        <w:t xml:space="preserve"> class. This ensure that code is reusable, not repeated and consistent in creating an object that has the same property while having the freedom to extend the system.</w:t>
       </w:r>
     </w:p>
     <w:p>
@@ -1232,6 +1209,8 @@
         </w:rPr>
         <w:br w:type="page"/>
       </w:r>
+      <w:bookmarkStart w:id="0" w:name="_GoBack"/>
+      <w:bookmarkEnd w:id="0"/>
     </w:p>
     <w:p>
       <w:pPr>

</xml_diff>

<commit_message>
Some changes of Miniboss design rational
</commit_message>
<xml_diff>
--- a/design-docs/DesignRationale.docx
+++ b/design-docs/DesignRationale.docx
@@ -705,6 +705,13 @@
         </w:rPr>
         <w:t xml:space="preserve"> if there is a need to apply some extra attributes or methods to it. Such as, </w:t>
       </w:r>
+      <w:r>
+        <w:rPr>
+          <w:sz w:val="26"/>
+          <w:szCs w:val="26"/>
+        </w:rPr>
+        <w:t xml:space="preserve">every </w:t>
+      </w:r>
       <w:proofErr w:type="spellStart"/>
       <w:r>
         <w:rPr>
@@ -719,7 +726,7 @@
           <w:sz w:val="26"/>
           <w:szCs w:val="26"/>
         </w:rPr>
-        <w:t xml:space="preserve"> could have a team of Grunt as its worker.</w:t>
+        <w:t xml:space="preserve"> would have different behavior / actions.</w:t>
       </w:r>
     </w:p>
     <w:p>
@@ -811,6 +818,8 @@
           <w:szCs w:val="26"/>
         </w:rPr>
       </w:pPr>
+      <w:bookmarkStart w:id="0" w:name="_GoBack"/>
+      <w:bookmarkEnd w:id="0"/>
     </w:p>
     <w:p>
       <w:pPr>
@@ -1087,7 +1096,37 @@
           <w:sz w:val="26"/>
           <w:szCs w:val="26"/>
         </w:rPr>
-        <w:t xml:space="preserve"> class).</w:t>
+        <w:t xml:space="preserve"> </w:t>
+      </w:r>
+      <w:proofErr w:type="gramStart"/>
+      <w:r>
+        <w:rPr>
+          <w:sz w:val="26"/>
+          <w:szCs w:val="26"/>
+        </w:rPr>
+        <w:t>class)</w:t>
+      </w:r>
+      <w:r>
+        <w:rPr>
+          <w:sz w:val="26"/>
+          <w:szCs w:val="26"/>
+        </w:rPr>
+        <w:t xml:space="preserve">  *</w:t>
+      </w:r>
+      <w:proofErr w:type="gramEnd"/>
+      <w:r>
+        <w:rPr>
+          <w:sz w:val="26"/>
+          <w:szCs w:val="26"/>
+        </w:rPr>
+        <w:t xml:space="preserve">*or just override this in Enemy class (preferred)** </w:t>
+      </w:r>
+      <w:r>
+        <w:rPr>
+          <w:sz w:val="26"/>
+          <w:szCs w:val="26"/>
+        </w:rPr>
+        <w:t>.</w:t>
       </w:r>
     </w:p>
     <w:p>
@@ -1209,8 +1248,6 @@
         </w:rPr>
         <w:br w:type="page"/>
       </w:r>
-      <w:bookmarkStart w:id="0" w:name="_GoBack"/>
-      <w:bookmarkEnd w:id="0"/>
     </w:p>
     <w:p>
       <w:pPr>

</xml_diff>

<commit_message>
Added Doors and Keys to the Design Rationale
</commit_message>
<xml_diff>
--- a/design-docs/DesignRationale.docx
+++ b/design-docs/DesignRationale.docx
@@ -30,11 +30,6 @@
     <w:p>
       <w:pPr>
         <w:spacing w:after="0"/>
-      </w:pPr>
-    </w:p>
-    <w:p>
-      <w:pPr>
-        <w:spacing w:after="0"/>
         <w:rPr>
           <w:b/>
           <w:sz w:val="36"/>
@@ -47,6 +42,527 @@
           <w:sz w:val="36"/>
           <w:szCs w:val="36"/>
         </w:rPr>
+        <w:t>Doors</w:t>
+      </w:r>
+      <w:r>
+        <w:rPr>
+          <w:b/>
+          <w:sz w:val="36"/>
+          <w:szCs w:val="36"/>
+        </w:rPr>
+        <w:t xml:space="preserve"> and Keys</w:t>
+      </w:r>
+    </w:p>
+    <w:p>
+      <w:pPr>
+        <w:pStyle w:val="NoSpacing"/>
+        <w:rPr>
+          <w:sz w:val="26"/>
+          <w:szCs w:val="26"/>
+        </w:rPr>
+      </w:pPr>
+    </w:p>
+    <w:p>
+      <w:pPr>
+        <w:jc w:val="both"/>
+        <w:rPr>
+          <w:sz w:val="26"/>
+          <w:szCs w:val="26"/>
+        </w:rPr>
+      </w:pPr>
+      <w:r>
+        <w:rPr>
+          <w:sz w:val="26"/>
+          <w:szCs w:val="26"/>
+        </w:rPr>
+        <w:t>Door is a</w:t>
+      </w:r>
+      <w:r>
+        <w:rPr>
+          <w:sz w:val="26"/>
+          <w:szCs w:val="26"/>
+        </w:rPr>
+        <w:t>n</w:t>
+      </w:r>
+      <w:r>
+        <w:rPr>
+          <w:sz w:val="26"/>
+          <w:szCs w:val="26"/>
+        </w:rPr>
+        <w:t xml:space="preserve"> extended class of Ground class in the </w:t>
+      </w:r>
+      <w:proofErr w:type="gramStart"/>
+      <w:r>
+        <w:rPr>
+          <w:sz w:val="26"/>
+          <w:szCs w:val="26"/>
+        </w:rPr>
+        <w:t>edu.monash</w:t>
+      </w:r>
+      <w:proofErr w:type="gramEnd"/>
+      <w:r>
+        <w:rPr>
+          <w:sz w:val="26"/>
+          <w:szCs w:val="26"/>
+        </w:rPr>
+        <w:t xml:space="preserve">.fit2099.engine package. </w:t>
+      </w:r>
+      <w:r>
+        <w:rPr>
+          <w:sz w:val="26"/>
+          <w:szCs w:val="26"/>
+        </w:rPr>
+        <w:t xml:space="preserve">A door can be passed through if the player has the Key to it. Key is a subclass of the class Item in the package </w:t>
+      </w:r>
+      <w:proofErr w:type="gramStart"/>
+      <w:r>
+        <w:rPr>
+          <w:sz w:val="26"/>
+          <w:szCs w:val="26"/>
+        </w:rPr>
+        <w:t>edu.monash</w:t>
+      </w:r>
+      <w:proofErr w:type="gramEnd"/>
+      <w:r>
+        <w:rPr>
+          <w:sz w:val="26"/>
+          <w:szCs w:val="26"/>
+        </w:rPr>
+        <w:t xml:space="preserve">.fit2099.engine which is created by the </w:t>
+      </w:r>
+      <w:proofErr w:type="spellStart"/>
+      <w:r>
+        <w:rPr>
+          <w:sz w:val="26"/>
+          <w:szCs w:val="26"/>
+        </w:rPr>
+        <w:t>DropItemAction</w:t>
+      </w:r>
+      <w:proofErr w:type="spellEnd"/>
+      <w:r>
+        <w:rPr>
+          <w:sz w:val="26"/>
+          <w:szCs w:val="26"/>
+        </w:rPr>
+        <w:t xml:space="preserve"> of the Enemy abstract class. </w:t>
+      </w:r>
+      <w:proofErr w:type="spellStart"/>
+      <w:r>
+        <w:rPr>
+          <w:sz w:val="26"/>
+          <w:szCs w:val="26"/>
+        </w:rPr>
+        <w:t>DropItemAction</w:t>
+      </w:r>
+      <w:proofErr w:type="spellEnd"/>
+      <w:r>
+        <w:rPr>
+          <w:sz w:val="26"/>
+          <w:szCs w:val="26"/>
+        </w:rPr>
+        <w:t xml:space="preserve"> Is an extension of the Action class in the </w:t>
+      </w:r>
+      <w:r>
+        <w:rPr>
+          <w:sz w:val="26"/>
+          <w:szCs w:val="26"/>
+        </w:rPr>
+        <w:t xml:space="preserve">engine package, which implements the </w:t>
+      </w:r>
+      <w:proofErr w:type="spellStart"/>
+      <w:r>
+        <w:rPr>
+          <w:sz w:val="26"/>
+          <w:szCs w:val="26"/>
+        </w:rPr>
+        <w:t>ActionFactory</w:t>
+      </w:r>
+      <w:proofErr w:type="spellEnd"/>
+      <w:r>
+        <w:rPr>
+          <w:sz w:val="26"/>
+          <w:szCs w:val="26"/>
+        </w:rPr>
+        <w:t xml:space="preserve"> interface – once an enemy is defeated, a key is dropped by them and the player could pick it up and use it to pass through a door.</w:t>
+      </w:r>
+    </w:p>
+    <w:p>
+      <w:pPr>
+        <w:pStyle w:val="ListParagraph"/>
+        <w:numPr>
+          <w:ilvl w:val="0"/>
+          <w:numId w:val="8"/>
+        </w:numPr>
+        <w:jc w:val="both"/>
+        <w:rPr>
+          <w:sz w:val="26"/>
+          <w:szCs w:val="26"/>
+        </w:rPr>
+      </w:pPr>
+      <w:r>
+        <w:rPr>
+          <w:sz w:val="26"/>
+          <w:szCs w:val="26"/>
+        </w:rPr>
+        <w:t>Constructor</w:t>
+      </w:r>
+      <w:r>
+        <w:rPr>
+          <w:sz w:val="26"/>
+          <w:szCs w:val="26"/>
+        </w:rPr>
+        <w:t>s</w:t>
+      </w:r>
+    </w:p>
+    <w:p>
+      <w:pPr>
+        <w:pStyle w:val="ListParagraph"/>
+        <w:numPr>
+          <w:ilvl w:val="1"/>
+          <w:numId w:val="8"/>
+        </w:numPr>
+        <w:jc w:val="both"/>
+        <w:rPr>
+          <w:sz w:val="26"/>
+          <w:szCs w:val="26"/>
+        </w:rPr>
+      </w:pPr>
+      <w:r>
+        <w:rPr>
+          <w:sz w:val="26"/>
+          <w:szCs w:val="26"/>
+        </w:rPr>
+        <w:t>Door’s constructor takes a character as its argument which represents its display character</w:t>
+      </w:r>
+      <w:r>
+        <w:rPr>
+          <w:sz w:val="26"/>
+          <w:szCs w:val="26"/>
+        </w:rPr>
+        <w:t xml:space="preserve"> on the user interface</w:t>
+      </w:r>
+      <w:r>
+        <w:rPr>
+          <w:sz w:val="26"/>
+          <w:szCs w:val="26"/>
+        </w:rPr>
+        <w:t>. This will then be passed to its parent class’s constructor.</w:t>
+      </w:r>
+    </w:p>
+    <w:p>
+      <w:pPr>
+        <w:pStyle w:val="ListParagraph"/>
+        <w:numPr>
+          <w:ilvl w:val="1"/>
+          <w:numId w:val="8"/>
+        </w:numPr>
+        <w:jc w:val="both"/>
+        <w:rPr>
+          <w:sz w:val="26"/>
+          <w:szCs w:val="26"/>
+        </w:rPr>
+      </w:pPr>
+      <w:r>
+        <w:rPr>
+          <w:sz w:val="26"/>
+          <w:szCs w:val="26"/>
+        </w:rPr>
+        <w:t xml:space="preserve">Key takes a String and a </w:t>
+      </w:r>
+      <w:r>
+        <w:rPr>
+          <w:sz w:val="26"/>
+          <w:szCs w:val="26"/>
+        </w:rPr>
+        <w:t>character as arguments for its constructor. The String represents the name of the Key and the character represents the display character of the Key on the user interface – these will then be passed to the constructor of its parent class.</w:t>
+      </w:r>
+    </w:p>
+    <w:p>
+      <w:pPr>
+        <w:pStyle w:val="ListParagraph"/>
+        <w:numPr>
+          <w:ilvl w:val="0"/>
+          <w:numId w:val="8"/>
+        </w:numPr>
+        <w:jc w:val="both"/>
+        <w:rPr>
+          <w:sz w:val="26"/>
+          <w:szCs w:val="26"/>
+        </w:rPr>
+      </w:pPr>
+      <w:r>
+        <w:rPr>
+          <w:sz w:val="26"/>
+          <w:szCs w:val="26"/>
+        </w:rPr>
+        <w:t>Methods</w:t>
+      </w:r>
+    </w:p>
+    <w:p>
+      <w:pPr>
+        <w:pStyle w:val="ListParagraph"/>
+        <w:numPr>
+          <w:ilvl w:val="1"/>
+          <w:numId w:val="8"/>
+        </w:numPr>
+        <w:jc w:val="both"/>
+        <w:rPr>
+          <w:sz w:val="26"/>
+          <w:szCs w:val="26"/>
+        </w:rPr>
+      </w:pPr>
+      <w:r>
+        <w:rPr>
+          <w:sz w:val="26"/>
+          <w:szCs w:val="26"/>
+        </w:rPr>
+        <w:t xml:space="preserve">The Door has a few methods, such as </w:t>
+      </w:r>
+      <w:proofErr w:type="spellStart"/>
+      <w:proofErr w:type="gramStart"/>
+      <w:r>
+        <w:rPr>
+          <w:sz w:val="26"/>
+          <w:szCs w:val="26"/>
+        </w:rPr>
+        <w:t>getDisplayChar</w:t>
+      </w:r>
+      <w:proofErr w:type="spellEnd"/>
+      <w:r>
+        <w:rPr>
+          <w:sz w:val="26"/>
+          <w:szCs w:val="26"/>
+        </w:rPr>
+        <w:t>(</w:t>
+      </w:r>
+      <w:proofErr w:type="gramEnd"/>
+      <w:r>
+        <w:rPr>
+          <w:sz w:val="26"/>
+          <w:szCs w:val="26"/>
+        </w:rPr>
+        <w:t xml:space="preserve">) – returns the display character, </w:t>
+      </w:r>
+      <w:proofErr w:type="spellStart"/>
+      <w:r>
+        <w:rPr>
+          <w:sz w:val="26"/>
+          <w:szCs w:val="26"/>
+        </w:rPr>
+        <w:t>allowableActions</w:t>
+      </w:r>
+      <w:proofErr w:type="spellEnd"/>
+      <w:r>
+        <w:rPr>
+          <w:sz w:val="26"/>
+          <w:szCs w:val="26"/>
+        </w:rPr>
+        <w:t xml:space="preserve">() – returns an empty Action list for the class, </w:t>
+      </w:r>
+      <w:proofErr w:type="spellStart"/>
+      <w:r>
+        <w:rPr>
+          <w:sz w:val="26"/>
+          <w:szCs w:val="26"/>
+        </w:rPr>
+        <w:t>moveActorAction</w:t>
+      </w:r>
+      <w:proofErr w:type="spellEnd"/>
+      <w:r>
+        <w:rPr>
+          <w:sz w:val="26"/>
+          <w:szCs w:val="26"/>
+        </w:rPr>
+        <w:t>() etc. which inherit from the parent class.</w:t>
+      </w:r>
+    </w:p>
+    <w:p>
+      <w:pPr>
+        <w:pStyle w:val="ListParagraph"/>
+        <w:numPr>
+          <w:ilvl w:val="1"/>
+          <w:numId w:val="8"/>
+        </w:numPr>
+        <w:jc w:val="both"/>
+        <w:rPr>
+          <w:sz w:val="26"/>
+          <w:szCs w:val="26"/>
+        </w:rPr>
+      </w:pPr>
+      <w:r>
+        <w:rPr>
+          <w:sz w:val="26"/>
+          <w:szCs w:val="26"/>
+        </w:rPr>
+        <w:t xml:space="preserve">The class </w:t>
+      </w:r>
+      <w:r>
+        <w:rPr>
+          <w:sz w:val="26"/>
+          <w:szCs w:val="26"/>
+        </w:rPr>
+        <w:t>K</w:t>
+      </w:r>
+      <w:r>
+        <w:rPr>
+          <w:sz w:val="26"/>
+          <w:szCs w:val="26"/>
+        </w:rPr>
+        <w:t xml:space="preserve">ey </w:t>
+      </w:r>
+      <w:r>
+        <w:rPr>
+          <w:sz w:val="26"/>
+          <w:szCs w:val="26"/>
+        </w:rPr>
+        <w:t xml:space="preserve">too </w:t>
+      </w:r>
+      <w:r>
+        <w:rPr>
+          <w:sz w:val="26"/>
+          <w:szCs w:val="26"/>
+        </w:rPr>
+        <w:t xml:space="preserve">inherits </w:t>
+      </w:r>
+      <w:r>
+        <w:rPr>
+          <w:sz w:val="26"/>
+          <w:szCs w:val="26"/>
+        </w:rPr>
+        <w:t xml:space="preserve">a few methods from its parent class such as </w:t>
+      </w:r>
+      <w:proofErr w:type="spellStart"/>
+      <w:proofErr w:type="gramStart"/>
+      <w:r>
+        <w:rPr>
+          <w:sz w:val="26"/>
+          <w:szCs w:val="26"/>
+        </w:rPr>
+        <w:t>newInventoryItem</w:t>
+      </w:r>
+      <w:proofErr w:type="spellEnd"/>
+      <w:r>
+        <w:rPr>
+          <w:sz w:val="26"/>
+          <w:szCs w:val="26"/>
+        </w:rPr>
+        <w:t>(</w:t>
+      </w:r>
+      <w:proofErr w:type="gramEnd"/>
+      <w:r>
+        <w:rPr>
+          <w:sz w:val="26"/>
+          <w:szCs w:val="26"/>
+        </w:rPr>
+        <w:t>) – allows the Key to be dropped, picked up and be placed in the inventory.</w:t>
+      </w:r>
+    </w:p>
+    <w:p>
+      <w:pPr>
+        <w:pStyle w:val="ListParagraph"/>
+        <w:numPr>
+          <w:ilvl w:val="0"/>
+          <w:numId w:val="8"/>
+        </w:numPr>
+        <w:jc w:val="both"/>
+        <w:rPr>
+          <w:sz w:val="26"/>
+          <w:szCs w:val="26"/>
+        </w:rPr>
+      </w:pPr>
+      <w:r>
+        <w:rPr>
+          <w:sz w:val="26"/>
+          <w:szCs w:val="26"/>
+        </w:rPr>
+        <w:t>The ‘</w:t>
+      </w:r>
+      <w:r>
+        <w:rPr>
+          <w:b/>
+          <w:sz w:val="26"/>
+          <w:szCs w:val="26"/>
+        </w:rPr>
+        <w:t>Don’t repeat yourself</w:t>
+      </w:r>
+      <w:r>
+        <w:rPr>
+          <w:sz w:val="26"/>
+          <w:szCs w:val="26"/>
+        </w:rPr>
+        <w:t xml:space="preserve">’ principle is adhered here as we extend </w:t>
+      </w:r>
+      <w:proofErr w:type="gramStart"/>
+      <w:r>
+        <w:rPr>
+          <w:sz w:val="26"/>
+          <w:szCs w:val="26"/>
+        </w:rPr>
+        <w:t>both of these</w:t>
+      </w:r>
+      <w:proofErr w:type="gramEnd"/>
+      <w:r>
+        <w:rPr>
+          <w:sz w:val="26"/>
+          <w:szCs w:val="26"/>
+        </w:rPr>
+        <w:t xml:space="preserve"> classes from classes in the engine, and also for an instance, we have the Enemy abstract class which prevents repetition of code for actions like dropping a key when an enemy is defeated, etc.</w:t>
+      </w:r>
+    </w:p>
+    <w:p>
+      <w:pPr>
+        <w:rPr>
+          <w:sz w:val="28"/>
+        </w:rPr>
+      </w:pPr>
+    </w:p>
+    <w:p>
+      <w:pPr>
+        <w:rPr>
+          <w:sz w:val="28"/>
+        </w:rPr>
+      </w:pPr>
+    </w:p>
+    <w:p>
+      <w:pPr>
+        <w:spacing w:after="0"/>
+      </w:pPr>
+    </w:p>
+    <w:p>
+      <w:pPr>
+        <w:rPr>
+          <w:b/>
+          <w:sz w:val="36"/>
+          <w:szCs w:val="36"/>
+        </w:rPr>
+      </w:pPr>
+      <w:r>
+        <w:rPr>
+          <w:b/>
+          <w:sz w:val="36"/>
+          <w:szCs w:val="36"/>
+        </w:rPr>
+        <w:br w:type="page"/>
+      </w:r>
+    </w:p>
+    <w:p>
+      <w:pPr>
+        <w:spacing w:after="0"/>
+        <w:rPr>
+          <w:b/>
+          <w:sz w:val="36"/>
+          <w:szCs w:val="36"/>
+        </w:rPr>
+      </w:pPr>
+      <w:bookmarkStart w:id="0" w:name="_GoBack"/>
+      <w:bookmarkEnd w:id="0"/>
+      <w:r>
+        <w:rPr>
+          <w:b/>
+          <w:sz w:val="36"/>
+          <w:szCs w:val="36"/>
+        </w:rPr>
+        <w:lastRenderedPageBreak/>
         <w:t>Q</w:t>
       </w:r>
     </w:p>
@@ -818,8 +1334,6 @@
           <w:szCs w:val="26"/>
         </w:rPr>
       </w:pPr>
-      <w:bookmarkStart w:id="0" w:name="_GoBack"/>
-      <w:bookmarkEnd w:id="0"/>
     </w:p>
     <w:p>
       <w:pPr>
@@ -2271,6 +2785,119 @@
     </w:lvl>
   </w:abstractNum>
   <w:abstractNum w:abstractNumId="6" w15:restartNumberingAfterBreak="0">
+    <w:nsid w:val="51F43FE5"/>
+    <w:multiLevelType w:val="hybridMultilevel"/>
+    <w:tmpl w:val="BABC3B8C"/>
+    <w:lvl w:ilvl="0" w:tplc="08090001">
+      <w:start w:val="1"/>
+      <w:numFmt w:val="bullet"/>
+      <w:lvlText w:val=""/>
+      <w:lvlJc w:val="left"/>
+      <w:pPr>
+        <w:ind w:left="720" w:hanging="360"/>
+      </w:pPr>
+      <w:rPr>
+        <w:rFonts w:ascii="Symbol" w:hAnsi="Symbol" w:hint="default"/>
+      </w:rPr>
+    </w:lvl>
+    <w:lvl w:ilvl="1" w:tplc="08090003">
+      <w:start w:val="1"/>
+      <w:numFmt w:val="bullet"/>
+      <w:lvlText w:val="o"/>
+      <w:lvlJc w:val="left"/>
+      <w:pPr>
+        <w:ind w:left="1440" w:hanging="360"/>
+      </w:pPr>
+      <w:rPr>
+        <w:rFonts w:ascii="Courier New" w:hAnsi="Courier New" w:cs="Courier New" w:hint="default"/>
+      </w:rPr>
+    </w:lvl>
+    <w:lvl w:ilvl="2" w:tplc="08090005">
+      <w:start w:val="1"/>
+      <w:numFmt w:val="bullet"/>
+      <w:lvlText w:val=""/>
+      <w:lvlJc w:val="left"/>
+      <w:pPr>
+        <w:ind w:left="2160" w:hanging="360"/>
+      </w:pPr>
+      <w:rPr>
+        <w:rFonts w:ascii="Wingdings" w:hAnsi="Wingdings" w:hint="default"/>
+      </w:rPr>
+    </w:lvl>
+    <w:lvl w:ilvl="3" w:tplc="08090001" w:tentative="1">
+      <w:start w:val="1"/>
+      <w:numFmt w:val="bullet"/>
+      <w:lvlText w:val=""/>
+      <w:lvlJc w:val="left"/>
+      <w:pPr>
+        <w:ind w:left="2880" w:hanging="360"/>
+      </w:pPr>
+      <w:rPr>
+        <w:rFonts w:ascii="Symbol" w:hAnsi="Symbol" w:hint="default"/>
+      </w:rPr>
+    </w:lvl>
+    <w:lvl w:ilvl="4" w:tplc="08090003" w:tentative="1">
+      <w:start w:val="1"/>
+      <w:numFmt w:val="bullet"/>
+      <w:lvlText w:val="o"/>
+      <w:lvlJc w:val="left"/>
+      <w:pPr>
+        <w:ind w:left="3600" w:hanging="360"/>
+      </w:pPr>
+      <w:rPr>
+        <w:rFonts w:ascii="Courier New" w:hAnsi="Courier New" w:cs="Courier New" w:hint="default"/>
+      </w:rPr>
+    </w:lvl>
+    <w:lvl w:ilvl="5" w:tplc="08090005" w:tentative="1">
+      <w:start w:val="1"/>
+      <w:numFmt w:val="bullet"/>
+      <w:lvlText w:val=""/>
+      <w:lvlJc w:val="left"/>
+      <w:pPr>
+        <w:ind w:left="4320" w:hanging="360"/>
+      </w:pPr>
+      <w:rPr>
+        <w:rFonts w:ascii="Wingdings" w:hAnsi="Wingdings" w:hint="default"/>
+      </w:rPr>
+    </w:lvl>
+    <w:lvl w:ilvl="6" w:tplc="08090001" w:tentative="1">
+      <w:start w:val="1"/>
+      <w:numFmt w:val="bullet"/>
+      <w:lvlText w:val=""/>
+      <w:lvlJc w:val="left"/>
+      <w:pPr>
+        <w:ind w:left="5040" w:hanging="360"/>
+      </w:pPr>
+      <w:rPr>
+        <w:rFonts w:ascii="Symbol" w:hAnsi="Symbol" w:hint="default"/>
+      </w:rPr>
+    </w:lvl>
+    <w:lvl w:ilvl="7" w:tplc="08090003" w:tentative="1">
+      <w:start w:val="1"/>
+      <w:numFmt w:val="bullet"/>
+      <w:lvlText w:val="o"/>
+      <w:lvlJc w:val="left"/>
+      <w:pPr>
+        <w:ind w:left="5760" w:hanging="360"/>
+      </w:pPr>
+      <w:rPr>
+        <w:rFonts w:ascii="Courier New" w:hAnsi="Courier New" w:cs="Courier New" w:hint="default"/>
+      </w:rPr>
+    </w:lvl>
+    <w:lvl w:ilvl="8" w:tplc="08090005" w:tentative="1">
+      <w:start w:val="1"/>
+      <w:numFmt w:val="bullet"/>
+      <w:lvlText w:val=""/>
+      <w:lvlJc w:val="left"/>
+      <w:pPr>
+        <w:ind w:left="6480" w:hanging="360"/>
+      </w:pPr>
+      <w:rPr>
+        <w:rFonts w:ascii="Wingdings" w:hAnsi="Wingdings" w:hint="default"/>
+      </w:rPr>
+    </w:lvl>
+  </w:abstractNum>
+  <w:abstractNum w:abstractNumId="7" w15:restartNumberingAfterBreak="0">
     <w:nsid w:val="7B24721A"/>
     <w:multiLevelType w:val="hybridMultilevel"/>
     <w:tmpl w:val="4A5864B2"/>
@@ -2384,7 +3011,7 @@
     </w:lvl>
   </w:abstractNum>
   <w:num w:numId="1">
-    <w:abstractNumId w:val="6"/>
+    <w:abstractNumId w:val="7"/>
   </w:num>
   <w:num w:numId="2">
     <w:abstractNumId w:val="5"/>
@@ -2403,6 +3030,9 @@
   </w:num>
   <w:num w:numId="7">
     <w:abstractNumId w:val="4"/>
+  </w:num>
+  <w:num w:numId="8">
+    <w:abstractNumId w:val="6"/>
   </w:num>
 </w:numbering>
 </file>
@@ -2844,6 +3474,15 @@
       <w:contextualSpacing/>
     </w:pPr>
   </w:style>
+  <w:style w:type="paragraph" w:styleId="NoSpacing">
+    <w:name w:val="No Spacing"/>
+    <w:uiPriority w:val="1"/>
+    <w:qFormat/>
+    <w:rsid w:val="007B5B62"/>
+    <w:pPr>
+      <w:spacing w:after="0" w:line="240" w:lineRule="auto"/>
+    </w:pPr>
+  </w:style>
 </w:styles>
 </file>
 
@@ -3140,4 +3779,16 @@
     </a:ext>
   </a:extLst>
 </a:theme>
+</file>
+
+<file path=customXml/item1.xml><?xml version="1.0" encoding="utf-8"?>
+<b:Sources xmlns:b="http://schemas.openxmlformats.org/officeDocument/2006/bibliography" xmlns="http://schemas.openxmlformats.org/officeDocument/2006/bibliography" SelectedStyle="\APASixthEditionOfficeOnline.xsl" StyleName="APA" Version="6"/>
+</file>
+
+<file path=customXml/itemProps1.xml><?xml version="1.0" encoding="utf-8"?>
+<ds:datastoreItem xmlns:ds="http://schemas.openxmlformats.org/officeDocument/2006/customXml" ds:itemID="{8FC6610E-C594-4151-9609-BFEF63707592}">
+  <ds:schemaRefs>
+    <ds:schemaRef ds:uri="http://schemas.openxmlformats.org/officeDocument/2006/bibliography"/>
+  </ds:schemaRefs>
+</ds:datastoreItem>
 </file>
</xml_diff>

<commit_message>
Added Goon to the Design Rationale
</commit_message>
<xml_diff>
--- a/design-docs/DesignRationale.docx
+++ b/design-docs/DesignRationale.docx
@@ -460,77 +460,23 @@
     <w:p>
       <w:pPr>
         <w:pStyle w:val="ListParagraph"/>
+        <w:ind w:left="1440"/>
+        <w:jc w:val="both"/>
+        <w:rPr>
+          <w:sz w:val="26"/>
+          <w:szCs w:val="26"/>
+        </w:rPr>
+      </w:pPr>
+    </w:p>
+    <w:p>
+      <w:pPr>
+        <w:pStyle w:val="ListParagraph"/>
         <w:numPr>
           <w:ilvl w:val="0"/>
           <w:numId w:val="8"/>
         </w:numPr>
         <w:jc w:val="both"/>
         <w:rPr>
-          <w:sz w:val="26"/>
-          <w:szCs w:val="26"/>
-        </w:rPr>
-      </w:pPr>
-      <w:r>
-        <w:rPr>
-          <w:sz w:val="26"/>
-          <w:szCs w:val="26"/>
-        </w:rPr>
-        <w:t>The ‘</w:t>
-      </w:r>
-      <w:r>
-        <w:rPr>
-          <w:b/>
-          <w:sz w:val="26"/>
-          <w:szCs w:val="26"/>
-        </w:rPr>
-        <w:t>Don’t repeat yourself</w:t>
-      </w:r>
-      <w:r>
-        <w:rPr>
-          <w:sz w:val="26"/>
-          <w:szCs w:val="26"/>
-        </w:rPr>
-        <w:t xml:space="preserve">’ principle is adhered here as we extend </w:t>
-      </w:r>
-      <w:proofErr w:type="gramStart"/>
-      <w:r>
-        <w:rPr>
-          <w:sz w:val="26"/>
-          <w:szCs w:val="26"/>
-        </w:rPr>
-        <w:t>both of these</w:t>
-      </w:r>
-      <w:proofErr w:type="gramEnd"/>
-      <w:r>
-        <w:rPr>
-          <w:sz w:val="26"/>
-          <w:szCs w:val="26"/>
-        </w:rPr>
-        <w:t xml:space="preserve"> classes from classes in the engine, and also for an instance, we have the Enemy abstract class which prevents repetition of code for actions like dropping a key when an enemy is defeated, etc.</w:t>
-      </w:r>
-    </w:p>
-    <w:p>
-      <w:pPr>
-        <w:rPr>
-          <w:sz w:val="28"/>
-        </w:rPr>
-      </w:pPr>
-    </w:p>
-    <w:p>
-      <w:pPr>
-        <w:rPr>
-          <w:sz w:val="28"/>
-        </w:rPr>
-      </w:pPr>
-    </w:p>
-    <w:p>
-      <w:pPr>
-        <w:spacing w:after="0"/>
-      </w:pPr>
-    </w:p>
-    <w:p>
-      <w:pPr>
-        <w:rPr>
           <w:b/>
           <w:sz w:val="36"/>
           <w:szCs w:val="36"/>
@@ -538,31 +484,602 @@
       </w:pPr>
       <w:r>
         <w:rPr>
+          <w:sz w:val="26"/>
+          <w:szCs w:val="26"/>
+        </w:rPr>
+        <w:t>The ‘</w:t>
+      </w:r>
+      <w:r>
+        <w:rPr>
+          <w:b/>
+          <w:sz w:val="26"/>
+          <w:szCs w:val="26"/>
+        </w:rPr>
+        <w:t>Don’t repeat yourself</w:t>
+      </w:r>
+      <w:r>
+        <w:rPr>
+          <w:sz w:val="26"/>
+          <w:szCs w:val="26"/>
+        </w:rPr>
+        <w:t>’ principle is adhered here as we extend both of these classes from classes in the engine, and also for an instance, we have the Enemy abstract class which prevents repetition of code for actions like dropping a key when an enemy is defeated, etc.</w:t>
+      </w:r>
+      <w:r>
+        <w:rPr>
           <w:b/>
           <w:sz w:val="36"/>
           <w:szCs w:val="36"/>
         </w:rPr>
-        <w:br w:type="page"/>
-      </w:r>
-    </w:p>
-    <w:p>
-      <w:pPr>
-        <w:spacing w:after="0"/>
+        <w:t xml:space="preserve"> </w:t>
+      </w:r>
+      <w:r>
         <w:rPr>
           <w:b/>
           <w:sz w:val="36"/>
           <w:szCs w:val="36"/>
         </w:rPr>
-      </w:pPr>
-      <w:bookmarkStart w:id="0" w:name="_GoBack"/>
-      <w:bookmarkEnd w:id="0"/>
-      <w:r>
+        <w:br w:type="page"/>
+      </w:r>
+    </w:p>
+    <w:p>
+      <w:pPr>
+        <w:spacing w:after="0"/>
         <w:rPr>
           <w:b/>
           <w:sz w:val="36"/>
           <w:szCs w:val="36"/>
         </w:rPr>
+      </w:pPr>
+      <w:r>
+        <w:rPr>
+          <w:b/>
+          <w:sz w:val="36"/>
+          <w:szCs w:val="36"/>
+        </w:rPr>
         <w:lastRenderedPageBreak/>
+        <w:t>Goon</w:t>
+      </w:r>
+    </w:p>
+    <w:p>
+      <w:pPr>
+        <w:pStyle w:val="NoSpacing"/>
+        <w:rPr>
+          <w:sz w:val="26"/>
+          <w:szCs w:val="26"/>
+        </w:rPr>
+      </w:pPr>
+    </w:p>
+    <w:p>
+      <w:pPr>
+        <w:jc w:val="both"/>
+        <w:rPr>
+          <w:sz w:val="26"/>
+          <w:szCs w:val="26"/>
+        </w:rPr>
+      </w:pPr>
+      <w:r>
+        <w:rPr>
+          <w:sz w:val="26"/>
+          <w:szCs w:val="26"/>
+        </w:rPr>
+        <w:t xml:space="preserve">Goon extends from the abstract class Enemy, which inherits the Actor class from the </w:t>
+      </w:r>
+      <w:proofErr w:type="gramStart"/>
+      <w:r>
+        <w:rPr>
+          <w:sz w:val="26"/>
+          <w:szCs w:val="26"/>
+        </w:rPr>
+        <w:t>edu.monash</w:t>
+      </w:r>
+      <w:proofErr w:type="gramEnd"/>
+      <w:r>
+        <w:rPr>
+          <w:sz w:val="26"/>
+          <w:szCs w:val="26"/>
+        </w:rPr>
+        <w:t xml:space="preserve">.fit2099.engine package. It has a </w:t>
+      </w:r>
+      <w:proofErr w:type="spellStart"/>
+      <w:r>
+        <w:rPr>
+          <w:sz w:val="26"/>
+          <w:szCs w:val="26"/>
+        </w:rPr>
+        <w:t>FollowBehaviour</w:t>
+      </w:r>
+      <w:proofErr w:type="spellEnd"/>
+      <w:r>
+        <w:rPr>
+          <w:sz w:val="26"/>
+          <w:szCs w:val="26"/>
+        </w:rPr>
+        <w:t xml:space="preserve"> class which implements the </w:t>
+      </w:r>
+      <w:proofErr w:type="spellStart"/>
+      <w:r>
+        <w:rPr>
+          <w:sz w:val="26"/>
+          <w:szCs w:val="26"/>
+        </w:rPr>
+        <w:t>ActionFactory</w:t>
+      </w:r>
+      <w:proofErr w:type="spellEnd"/>
+      <w:r>
+        <w:rPr>
+          <w:sz w:val="26"/>
+          <w:szCs w:val="26"/>
+        </w:rPr>
+        <w:t xml:space="preserve"> interface, allows Goon to follow the player all around the map. Two action classes – </w:t>
+      </w:r>
+      <w:proofErr w:type="spellStart"/>
+      <w:r>
+        <w:rPr>
+          <w:sz w:val="26"/>
+          <w:szCs w:val="26"/>
+        </w:rPr>
+        <w:t>AttackAction</w:t>
+      </w:r>
+      <w:proofErr w:type="spellEnd"/>
+      <w:r>
+        <w:rPr>
+          <w:sz w:val="26"/>
+          <w:szCs w:val="26"/>
+        </w:rPr>
+        <w:t xml:space="preserve"> and </w:t>
+      </w:r>
+      <w:proofErr w:type="spellStart"/>
+      <w:r>
+        <w:rPr>
+          <w:sz w:val="26"/>
+          <w:szCs w:val="26"/>
+        </w:rPr>
+        <w:t>InsultAction</w:t>
+      </w:r>
+      <w:proofErr w:type="spellEnd"/>
+      <w:r>
+        <w:rPr>
+          <w:sz w:val="26"/>
+          <w:szCs w:val="26"/>
+        </w:rPr>
+        <w:t xml:space="preserve"> which inherit from the Action class, are used to allow </w:t>
+      </w:r>
+      <w:r>
+        <w:rPr>
+          <w:sz w:val="26"/>
+          <w:szCs w:val="26"/>
+        </w:rPr>
+        <w:t>Goon to attack and insult the player.</w:t>
+      </w:r>
+    </w:p>
+    <w:p>
+      <w:pPr>
+        <w:pStyle w:val="ListParagraph"/>
+        <w:numPr>
+          <w:ilvl w:val="0"/>
+          <w:numId w:val="8"/>
+        </w:numPr>
+        <w:jc w:val="both"/>
+        <w:rPr>
+          <w:sz w:val="26"/>
+          <w:szCs w:val="26"/>
+        </w:rPr>
+      </w:pPr>
+      <w:r>
+        <w:rPr>
+          <w:sz w:val="26"/>
+          <w:szCs w:val="26"/>
+        </w:rPr>
+        <w:t>Constructor</w:t>
+      </w:r>
+    </w:p>
+    <w:p>
+      <w:pPr>
+        <w:pStyle w:val="ListParagraph"/>
+        <w:numPr>
+          <w:ilvl w:val="1"/>
+          <w:numId w:val="8"/>
+        </w:numPr>
+        <w:jc w:val="both"/>
+        <w:rPr>
+          <w:sz w:val="26"/>
+          <w:szCs w:val="26"/>
+        </w:rPr>
+      </w:pPr>
+      <w:r>
+        <w:rPr>
+          <w:sz w:val="26"/>
+          <w:szCs w:val="26"/>
+        </w:rPr>
+        <w:t xml:space="preserve">Goon’s </w:t>
+      </w:r>
+      <w:r>
+        <w:rPr>
+          <w:sz w:val="26"/>
+          <w:szCs w:val="26"/>
+        </w:rPr>
+        <w:t>constructor takes a String as its argument which represent</w:t>
+      </w:r>
+      <w:r>
+        <w:rPr>
+          <w:sz w:val="26"/>
+          <w:szCs w:val="26"/>
+        </w:rPr>
+        <w:t>s</w:t>
+      </w:r>
+      <w:r>
+        <w:rPr>
+          <w:sz w:val="26"/>
+          <w:szCs w:val="26"/>
+        </w:rPr>
+        <w:t xml:space="preserve"> its name</w:t>
+      </w:r>
+      <w:r>
+        <w:rPr>
+          <w:sz w:val="26"/>
+          <w:szCs w:val="26"/>
+        </w:rPr>
+        <w:t xml:space="preserve"> and a character which represents its</w:t>
+      </w:r>
+      <w:r>
+        <w:rPr>
+          <w:sz w:val="26"/>
+          <w:szCs w:val="26"/>
+        </w:rPr>
+        <w:t xml:space="preserve"> display character on the user interface</w:t>
+      </w:r>
+      <w:r>
+        <w:rPr>
+          <w:sz w:val="26"/>
+          <w:szCs w:val="26"/>
+        </w:rPr>
+        <w:t xml:space="preserve">. </w:t>
+      </w:r>
+      <w:r>
+        <w:rPr>
+          <w:sz w:val="26"/>
+          <w:szCs w:val="26"/>
+        </w:rPr>
+        <w:t xml:space="preserve">These </w:t>
+      </w:r>
+      <w:r>
+        <w:rPr>
+          <w:sz w:val="26"/>
+          <w:szCs w:val="26"/>
+        </w:rPr>
+        <w:t xml:space="preserve">will then be passed as </w:t>
+      </w:r>
+      <w:r>
+        <w:rPr>
+          <w:sz w:val="26"/>
+          <w:szCs w:val="26"/>
+        </w:rPr>
+        <w:t>a</w:t>
+      </w:r>
+      <w:r>
+        <w:rPr>
+          <w:sz w:val="26"/>
+          <w:szCs w:val="26"/>
+        </w:rPr>
+        <w:t>rgument</w:t>
+      </w:r>
+      <w:r>
+        <w:rPr>
+          <w:sz w:val="26"/>
+          <w:szCs w:val="26"/>
+        </w:rPr>
+        <w:t>s</w:t>
+      </w:r>
+      <w:r>
+        <w:rPr>
+          <w:sz w:val="26"/>
+          <w:szCs w:val="26"/>
+        </w:rPr>
+        <w:t xml:space="preserve"> </w:t>
+      </w:r>
+      <w:r>
+        <w:rPr>
+          <w:sz w:val="26"/>
+          <w:szCs w:val="26"/>
+        </w:rPr>
+        <w:t>for</w:t>
+      </w:r>
+      <w:r>
+        <w:rPr>
+          <w:sz w:val="26"/>
+          <w:szCs w:val="26"/>
+        </w:rPr>
+        <w:t xml:space="preserve"> its parent class’s constructor along with the default priority and </w:t>
+      </w:r>
+      <w:proofErr w:type="spellStart"/>
+      <w:r>
+        <w:rPr>
+          <w:sz w:val="26"/>
+          <w:szCs w:val="26"/>
+        </w:rPr>
+        <w:t>hitPoints.</w:t>
+      </w:r>
+      <w:proofErr w:type="spellEnd"/>
+    </w:p>
+    <w:p>
+      <w:pPr>
+        <w:pStyle w:val="ListParagraph"/>
+        <w:numPr>
+          <w:ilvl w:val="0"/>
+          <w:numId w:val="8"/>
+        </w:numPr>
+        <w:jc w:val="both"/>
+        <w:rPr>
+          <w:sz w:val="26"/>
+          <w:szCs w:val="26"/>
+        </w:rPr>
+      </w:pPr>
+      <w:r>
+        <w:rPr>
+          <w:sz w:val="26"/>
+          <w:szCs w:val="26"/>
+        </w:rPr>
+        <w:t>Method</w:t>
+      </w:r>
+      <w:r>
+        <w:rPr>
+          <w:sz w:val="26"/>
+          <w:szCs w:val="26"/>
+        </w:rPr>
+        <w:t>s</w:t>
+      </w:r>
+    </w:p>
+    <w:p>
+      <w:pPr>
+        <w:pStyle w:val="ListParagraph"/>
+        <w:numPr>
+          <w:ilvl w:val="1"/>
+          <w:numId w:val="8"/>
+        </w:numPr>
+        <w:jc w:val="both"/>
+        <w:rPr>
+          <w:sz w:val="26"/>
+          <w:szCs w:val="26"/>
+        </w:rPr>
+      </w:pPr>
+      <w:r>
+        <w:rPr>
+          <w:sz w:val="26"/>
+          <w:szCs w:val="26"/>
+        </w:rPr>
+        <w:t xml:space="preserve">Goon has a few methods such as </w:t>
+      </w:r>
+      <w:proofErr w:type="spellStart"/>
+      <w:r>
+        <w:rPr>
+          <w:sz w:val="26"/>
+          <w:szCs w:val="26"/>
+        </w:rPr>
+        <w:t>getDisplayChar</w:t>
+      </w:r>
+      <w:proofErr w:type="spellEnd"/>
+      <w:r>
+        <w:rPr>
+          <w:sz w:val="26"/>
+          <w:szCs w:val="26"/>
+        </w:rPr>
+        <w:t xml:space="preserve">() – returns the display character, </w:t>
+      </w:r>
+      <w:proofErr w:type="spellStart"/>
+      <w:r>
+        <w:rPr>
+          <w:sz w:val="26"/>
+          <w:szCs w:val="26"/>
+        </w:rPr>
+        <w:t>getInventory</w:t>
+      </w:r>
+      <w:proofErr w:type="spellEnd"/>
+      <w:r>
+        <w:rPr>
+          <w:sz w:val="26"/>
+          <w:szCs w:val="26"/>
+        </w:rPr>
+        <w:t xml:space="preserve">() – returns a shallow copy of the player’s inventory, </w:t>
+      </w:r>
+      <w:proofErr w:type="spellStart"/>
+      <w:r>
+        <w:rPr>
+          <w:sz w:val="26"/>
+          <w:szCs w:val="26"/>
+        </w:rPr>
+        <w:t>addItemToInventory</w:t>
+      </w:r>
+      <w:proofErr w:type="spellEnd"/>
+      <w:r>
+        <w:rPr>
+          <w:sz w:val="26"/>
+          <w:szCs w:val="26"/>
+        </w:rPr>
+        <w:t xml:space="preserve">(), </w:t>
+      </w:r>
+      <w:proofErr w:type="spellStart"/>
+      <w:r>
+        <w:rPr>
+          <w:sz w:val="26"/>
+          <w:szCs w:val="26"/>
+        </w:rPr>
+        <w:t>removeItemFromInventory</w:t>
+      </w:r>
+      <w:proofErr w:type="spellEnd"/>
+      <w:r>
+        <w:rPr>
+          <w:sz w:val="26"/>
+          <w:szCs w:val="26"/>
+        </w:rPr>
+        <w:t xml:space="preserve">() – add and remove items from the inventory respectively, </w:t>
+      </w:r>
+      <w:proofErr w:type="spellStart"/>
+      <w:r>
+        <w:rPr>
+          <w:sz w:val="26"/>
+          <w:szCs w:val="26"/>
+        </w:rPr>
+        <w:t>isConscious</w:t>
+      </w:r>
+      <w:proofErr w:type="spellEnd"/>
+      <w:r>
+        <w:rPr>
+          <w:sz w:val="26"/>
+          <w:szCs w:val="26"/>
+        </w:rPr>
+        <w:t>()</w:t>
+      </w:r>
+      <w:r>
+        <w:rPr>
+          <w:sz w:val="26"/>
+          <w:szCs w:val="26"/>
+        </w:rPr>
+        <w:t xml:space="preserve"> and heal() – check if the actor is conscious and heal them respectively, </w:t>
+      </w:r>
+      <w:proofErr w:type="spellStart"/>
+      <w:r>
+        <w:rPr>
+          <w:sz w:val="26"/>
+          <w:szCs w:val="26"/>
+        </w:rPr>
+        <w:t>etc</w:t>
+      </w:r>
+      <w:proofErr w:type="spellEnd"/>
+      <w:r>
+        <w:rPr>
+          <w:sz w:val="26"/>
+          <w:szCs w:val="26"/>
+        </w:rPr>
+        <w:t>, which inherit from its parent class.</w:t>
+      </w:r>
+    </w:p>
+    <w:p>
+      <w:pPr>
+        <w:pStyle w:val="ListParagraph"/>
+        <w:numPr>
+          <w:ilvl w:val="0"/>
+          <w:numId w:val="8"/>
+        </w:numPr>
+        <w:spacing w:after="0"/>
+        <w:jc w:val="both"/>
+        <w:rPr>
+          <w:sz w:val="26"/>
+          <w:szCs w:val="26"/>
+        </w:rPr>
+      </w:pPr>
+      <w:r>
+        <w:rPr>
+          <w:sz w:val="26"/>
+          <w:szCs w:val="26"/>
+        </w:rPr>
+        <w:t>The principle ‘</w:t>
+      </w:r>
+      <w:r>
+        <w:rPr>
+          <w:b/>
+          <w:sz w:val="26"/>
+          <w:szCs w:val="26"/>
+        </w:rPr>
+        <w:t>Don’t repeat yourself’</w:t>
+      </w:r>
+      <w:r>
+        <w:rPr>
+          <w:sz w:val="26"/>
+          <w:szCs w:val="26"/>
+        </w:rPr>
+        <w:t xml:space="preserve"> can be seen here as the Actor class has been inherited to create Enemy class. </w:t>
+      </w:r>
+      <w:r>
+        <w:rPr>
+          <w:sz w:val="26"/>
+          <w:szCs w:val="26"/>
+        </w:rPr>
+        <w:t>Goon</w:t>
+      </w:r>
+      <w:r>
+        <w:rPr>
+          <w:sz w:val="26"/>
+          <w:szCs w:val="26"/>
+        </w:rPr>
+        <w:t xml:space="preserve"> class inherits from Enemy class. </w:t>
+      </w:r>
+      <w:r>
+        <w:rPr>
+          <w:sz w:val="26"/>
+          <w:szCs w:val="26"/>
+        </w:rPr>
+        <w:t>This ensure</w:t>
+      </w:r>
+      <w:r>
+        <w:rPr>
+          <w:sz w:val="26"/>
+          <w:szCs w:val="26"/>
+        </w:rPr>
+        <w:t>s</w:t>
+      </w:r>
+      <w:r>
+        <w:rPr>
+          <w:sz w:val="26"/>
+          <w:szCs w:val="26"/>
+        </w:rPr>
+        <w:t xml:space="preserve"> that code is reusable, not repeated and consistent in creating an object that has the same </w:t>
+      </w:r>
+      <w:r>
+        <w:rPr>
+          <w:sz w:val="26"/>
+          <w:szCs w:val="26"/>
+        </w:rPr>
+        <w:t xml:space="preserve">set of </w:t>
+      </w:r>
+      <w:r>
+        <w:rPr>
+          <w:sz w:val="26"/>
+          <w:szCs w:val="26"/>
+        </w:rPr>
+        <w:t>propert</w:t>
+      </w:r>
+      <w:r>
+        <w:rPr>
+          <w:sz w:val="26"/>
+          <w:szCs w:val="26"/>
+        </w:rPr>
+        <w:t>ies</w:t>
+      </w:r>
+      <w:r>
+        <w:rPr>
+          <w:sz w:val="26"/>
+          <w:szCs w:val="26"/>
+        </w:rPr>
+        <w:t xml:space="preserve"> while having the freedom to extend the system.</w:t>
+      </w:r>
+    </w:p>
+    <w:p>
+      <w:pPr>
+        <w:spacing w:after="0"/>
+        <w:rPr>
+          <w:b/>
+          <w:sz w:val="36"/>
+          <w:szCs w:val="36"/>
+        </w:rPr>
+      </w:pPr>
+      <w:bookmarkStart w:id="0" w:name="_GoBack"/>
+      <w:bookmarkEnd w:id="0"/>
+    </w:p>
+    <w:p>
+      <w:pPr>
+        <w:spacing w:after="0"/>
+        <w:rPr>
+          <w:b/>
+          <w:sz w:val="36"/>
+          <w:szCs w:val="36"/>
+        </w:rPr>
+      </w:pPr>
+      <w:r>
+        <w:rPr>
+          <w:b/>
+          <w:sz w:val="36"/>
+          <w:szCs w:val="36"/>
+        </w:rPr>
         <w:t>Q</w:t>
       </w:r>
     </w:p>
@@ -3786,7 +4303,7 @@
 </file>
 
 <file path=customXml/itemProps1.xml><?xml version="1.0" encoding="utf-8"?>
-<ds:datastoreItem xmlns:ds="http://schemas.openxmlformats.org/officeDocument/2006/customXml" ds:itemID="{8FC6610E-C594-4151-9609-BFEF63707592}">
+<ds:datastoreItem xmlns:ds="http://schemas.openxmlformats.org/officeDocument/2006/customXml" ds:itemID="{9FC45B3F-C9B0-41E9-83EC-7582C1C5CD5F}">
   <ds:schemaRefs>
     <ds:schemaRef ds:uri="http://schemas.openxmlformats.org/officeDocument/2006/bibliography"/>
   </ds:schemaRefs>

</xml_diff>

<commit_message>
Added Ninja to the Design Rationale
</commit_message>
<xml_diff>
--- a/design-docs/DesignRationale.docx
+++ b/design-docs/DesignRationale.docx
@@ -934,17 +934,15 @@
           <w:sz w:val="26"/>
           <w:szCs w:val="26"/>
         </w:rPr>
-        <w:t xml:space="preserve"> and heal() – check if the actor is conscious and heal them respectively, </w:t>
-      </w:r>
-      <w:proofErr w:type="spellStart"/>
-      <w:r>
-        <w:rPr>
-          <w:sz w:val="26"/>
-          <w:szCs w:val="26"/>
-        </w:rPr>
-        <w:t>etc</w:t>
-      </w:r>
-      <w:proofErr w:type="spellEnd"/>
+        <w:t xml:space="preserve"> – check if the actor is conscious, etc</w:t>
+      </w:r>
+      <w:r>
+        <w:rPr>
+          <w:sz w:val="26"/>
+          <w:szCs w:val="26"/>
+        </w:rPr>
+        <w:t>.</w:t>
+      </w:r>
       <w:r>
         <w:rPr>
           <w:sz w:val="26"/>
@@ -1062,6 +1060,505 @@
           <w:szCs w:val="36"/>
         </w:rPr>
       </w:pPr>
+    </w:p>
+    <w:p>
+      <w:pPr>
+        <w:spacing w:after="0"/>
+        <w:rPr>
+          <w:b/>
+          <w:sz w:val="36"/>
+          <w:szCs w:val="36"/>
+        </w:rPr>
+      </w:pPr>
+      <w:r>
+        <w:rPr>
+          <w:b/>
+          <w:sz w:val="36"/>
+          <w:szCs w:val="36"/>
+        </w:rPr>
+        <w:t>Ninja</w:t>
+      </w:r>
+    </w:p>
+    <w:p>
+      <w:pPr>
+        <w:pStyle w:val="NoSpacing"/>
+        <w:rPr>
+          <w:sz w:val="26"/>
+          <w:szCs w:val="26"/>
+        </w:rPr>
+      </w:pPr>
+    </w:p>
+    <w:p>
+      <w:pPr>
+        <w:jc w:val="both"/>
+        <w:rPr>
+          <w:sz w:val="26"/>
+          <w:szCs w:val="26"/>
+        </w:rPr>
+      </w:pPr>
+      <w:r>
+        <w:rPr>
+          <w:sz w:val="26"/>
+          <w:szCs w:val="26"/>
+        </w:rPr>
+        <w:t>Ninja also</w:t>
+      </w:r>
+      <w:r>
+        <w:rPr>
+          <w:sz w:val="26"/>
+          <w:szCs w:val="26"/>
+        </w:rPr>
+        <w:t xml:space="preserve"> extends from the abstract class Enemy, which inherits the Actor class from the </w:t>
+      </w:r>
+      <w:proofErr w:type="gramStart"/>
+      <w:r>
+        <w:rPr>
+          <w:sz w:val="26"/>
+          <w:szCs w:val="26"/>
+        </w:rPr>
+        <w:t>edu.monash</w:t>
+      </w:r>
+      <w:proofErr w:type="gramEnd"/>
+      <w:r>
+        <w:rPr>
+          <w:sz w:val="26"/>
+          <w:szCs w:val="26"/>
+        </w:rPr>
+        <w:t xml:space="preserve">.fit2099.engine package. It has a </w:t>
+      </w:r>
+      <w:proofErr w:type="spellStart"/>
+      <w:r>
+        <w:rPr>
+          <w:sz w:val="26"/>
+          <w:szCs w:val="26"/>
+        </w:rPr>
+        <w:t>ThrowPowderBehaviour</w:t>
+      </w:r>
+      <w:proofErr w:type="spellEnd"/>
+      <w:r>
+        <w:rPr>
+          <w:sz w:val="26"/>
+          <w:szCs w:val="26"/>
+        </w:rPr>
+        <w:t xml:space="preserve"> </w:t>
+      </w:r>
+      <w:r>
+        <w:rPr>
+          <w:sz w:val="26"/>
+          <w:szCs w:val="26"/>
+        </w:rPr>
+        <w:t xml:space="preserve">class </w:t>
+      </w:r>
+      <w:r>
+        <w:rPr>
+          <w:sz w:val="26"/>
+          <w:szCs w:val="26"/>
+        </w:rPr>
+        <w:t xml:space="preserve">and a </w:t>
+      </w:r>
+      <w:proofErr w:type="spellStart"/>
+      <w:r>
+        <w:rPr>
+          <w:sz w:val="26"/>
+          <w:szCs w:val="26"/>
+        </w:rPr>
+        <w:t>MoveAwayBehaviour</w:t>
+      </w:r>
+      <w:proofErr w:type="spellEnd"/>
+      <w:r>
+        <w:rPr>
+          <w:sz w:val="26"/>
+          <w:szCs w:val="26"/>
+        </w:rPr>
+        <w:t xml:space="preserve"> class </w:t>
+      </w:r>
+      <w:r>
+        <w:rPr>
+          <w:sz w:val="26"/>
+          <w:szCs w:val="26"/>
+        </w:rPr>
+        <w:t xml:space="preserve">which implements the </w:t>
+      </w:r>
+      <w:proofErr w:type="spellStart"/>
+      <w:r>
+        <w:rPr>
+          <w:sz w:val="26"/>
+          <w:szCs w:val="26"/>
+        </w:rPr>
+        <w:t>ActionFactory</w:t>
+      </w:r>
+      <w:proofErr w:type="spellEnd"/>
+      <w:r>
+        <w:rPr>
+          <w:sz w:val="26"/>
+          <w:szCs w:val="26"/>
+        </w:rPr>
+        <w:t xml:space="preserve"> interface, allows Goon to </w:t>
+      </w:r>
+      <w:r>
+        <w:rPr>
+          <w:sz w:val="26"/>
+          <w:szCs w:val="26"/>
+        </w:rPr>
+        <w:t>throw a bag of stun powder at</w:t>
+      </w:r>
+      <w:r>
+        <w:rPr>
+          <w:sz w:val="26"/>
+          <w:szCs w:val="26"/>
+        </w:rPr>
+        <w:t xml:space="preserve"> the player </w:t>
+      </w:r>
+      <w:r>
+        <w:rPr>
+          <w:sz w:val="26"/>
+          <w:szCs w:val="26"/>
+        </w:rPr>
+        <w:t>and move one space away from player respectively</w:t>
+      </w:r>
+      <w:r>
+        <w:rPr>
+          <w:sz w:val="26"/>
+          <w:szCs w:val="26"/>
+        </w:rPr>
+        <w:t xml:space="preserve">. </w:t>
+      </w:r>
+    </w:p>
+    <w:p>
+      <w:pPr>
+        <w:pStyle w:val="ListParagraph"/>
+        <w:numPr>
+          <w:ilvl w:val="0"/>
+          <w:numId w:val="11"/>
+        </w:numPr>
+        <w:jc w:val="both"/>
+        <w:rPr>
+          <w:sz w:val="26"/>
+          <w:szCs w:val="26"/>
+        </w:rPr>
+      </w:pPr>
+      <w:r>
+        <w:rPr>
+          <w:sz w:val="26"/>
+          <w:szCs w:val="26"/>
+        </w:rPr>
+        <w:t>Constructor</w:t>
+      </w:r>
+    </w:p>
+    <w:p>
+      <w:pPr>
+        <w:pStyle w:val="ListParagraph"/>
+        <w:numPr>
+          <w:ilvl w:val="1"/>
+          <w:numId w:val="8"/>
+        </w:numPr>
+        <w:jc w:val="both"/>
+        <w:rPr>
+          <w:sz w:val="26"/>
+          <w:szCs w:val="26"/>
+        </w:rPr>
+      </w:pPr>
+      <w:r>
+        <w:rPr>
+          <w:sz w:val="26"/>
+          <w:szCs w:val="26"/>
+        </w:rPr>
+        <w:t>Ninja</w:t>
+      </w:r>
+      <w:r>
+        <w:rPr>
+          <w:sz w:val="26"/>
+          <w:szCs w:val="26"/>
+        </w:rPr>
+        <w:t>’s constructor</w:t>
+      </w:r>
+      <w:r>
+        <w:rPr>
+          <w:sz w:val="26"/>
+          <w:szCs w:val="26"/>
+        </w:rPr>
+        <w:t xml:space="preserve"> also</w:t>
+      </w:r>
+      <w:r>
+        <w:rPr>
+          <w:sz w:val="26"/>
+          <w:szCs w:val="26"/>
+        </w:rPr>
+        <w:t xml:space="preserve"> takes a String as its argument which represents its name and a character which represents its display character on the user interface. These will then be passed as arguments for its parent class’s constructor along with the default priority and </w:t>
+      </w:r>
+      <w:proofErr w:type="spellStart"/>
+      <w:r>
+        <w:rPr>
+          <w:sz w:val="26"/>
+          <w:szCs w:val="26"/>
+        </w:rPr>
+        <w:t>hitPoints</w:t>
+      </w:r>
+      <w:proofErr w:type="spellEnd"/>
+      <w:r>
+        <w:rPr>
+          <w:sz w:val="26"/>
+          <w:szCs w:val="26"/>
+        </w:rPr>
+        <w:t>.</w:t>
+      </w:r>
+    </w:p>
+    <w:p>
+      <w:pPr>
+        <w:pStyle w:val="ListParagraph"/>
+        <w:numPr>
+          <w:ilvl w:val="0"/>
+          <w:numId w:val="8"/>
+        </w:numPr>
+        <w:jc w:val="both"/>
+        <w:rPr>
+          <w:sz w:val="26"/>
+          <w:szCs w:val="26"/>
+        </w:rPr>
+      </w:pPr>
+      <w:r>
+        <w:rPr>
+          <w:sz w:val="26"/>
+          <w:szCs w:val="26"/>
+        </w:rPr>
+        <w:lastRenderedPageBreak/>
+        <w:t>Method</w:t>
+      </w:r>
+      <w:r>
+        <w:rPr>
+          <w:sz w:val="26"/>
+          <w:szCs w:val="26"/>
+        </w:rPr>
+        <w:t>s</w:t>
+      </w:r>
+    </w:p>
+    <w:p>
+      <w:pPr>
+        <w:pStyle w:val="ListParagraph"/>
+        <w:numPr>
+          <w:ilvl w:val="1"/>
+          <w:numId w:val="8"/>
+        </w:numPr>
+        <w:jc w:val="both"/>
+        <w:rPr>
+          <w:sz w:val="26"/>
+          <w:szCs w:val="26"/>
+        </w:rPr>
+      </w:pPr>
+      <w:r>
+        <w:rPr>
+          <w:sz w:val="26"/>
+          <w:szCs w:val="26"/>
+        </w:rPr>
+        <w:t>Ninja too</w:t>
+      </w:r>
+      <w:r>
+        <w:rPr>
+          <w:sz w:val="26"/>
+          <w:szCs w:val="26"/>
+        </w:rPr>
+        <w:t xml:space="preserve"> has a few methods such as </w:t>
+      </w:r>
+      <w:proofErr w:type="spellStart"/>
+      <w:r>
+        <w:rPr>
+          <w:sz w:val="26"/>
+          <w:szCs w:val="26"/>
+        </w:rPr>
+        <w:t>getDisplayChar</w:t>
+      </w:r>
+      <w:proofErr w:type="spellEnd"/>
+      <w:r>
+        <w:rPr>
+          <w:sz w:val="26"/>
+          <w:szCs w:val="26"/>
+        </w:rPr>
+        <w:t xml:space="preserve">() – returns the display character, </w:t>
+      </w:r>
+      <w:proofErr w:type="spellStart"/>
+      <w:r>
+        <w:rPr>
+          <w:sz w:val="26"/>
+          <w:szCs w:val="26"/>
+        </w:rPr>
+        <w:t>getInventory</w:t>
+      </w:r>
+      <w:proofErr w:type="spellEnd"/>
+      <w:r>
+        <w:rPr>
+          <w:sz w:val="26"/>
+          <w:szCs w:val="26"/>
+        </w:rPr>
+        <w:t xml:space="preserve">() – returns a shallow copy of the player’s inventory, </w:t>
+      </w:r>
+      <w:proofErr w:type="spellStart"/>
+      <w:r>
+        <w:rPr>
+          <w:sz w:val="26"/>
+          <w:szCs w:val="26"/>
+        </w:rPr>
+        <w:t>addItemToInventory</w:t>
+      </w:r>
+      <w:proofErr w:type="spellEnd"/>
+      <w:r>
+        <w:rPr>
+          <w:sz w:val="26"/>
+          <w:szCs w:val="26"/>
+        </w:rPr>
+        <w:t xml:space="preserve">(), </w:t>
+      </w:r>
+      <w:proofErr w:type="spellStart"/>
+      <w:r>
+        <w:rPr>
+          <w:sz w:val="26"/>
+          <w:szCs w:val="26"/>
+        </w:rPr>
+        <w:t>removeItemFromInventory</w:t>
+      </w:r>
+      <w:proofErr w:type="spellEnd"/>
+      <w:r>
+        <w:rPr>
+          <w:sz w:val="26"/>
+          <w:szCs w:val="26"/>
+        </w:rPr>
+        <w:t xml:space="preserve">() – add and remove items from the inventory respectively, </w:t>
+      </w:r>
+      <w:proofErr w:type="spellStart"/>
+      <w:r>
+        <w:rPr>
+          <w:sz w:val="26"/>
+          <w:szCs w:val="26"/>
+        </w:rPr>
+        <w:t>isConscious</w:t>
+      </w:r>
+      <w:proofErr w:type="spellEnd"/>
+      <w:r>
+        <w:rPr>
+          <w:sz w:val="26"/>
+          <w:szCs w:val="26"/>
+        </w:rPr>
+        <w:t>()</w:t>
+      </w:r>
+      <w:r>
+        <w:rPr>
+          <w:sz w:val="26"/>
+          <w:szCs w:val="26"/>
+        </w:rPr>
+        <w:t xml:space="preserve"> </w:t>
+      </w:r>
+      <w:r>
+        <w:rPr>
+          <w:sz w:val="26"/>
+          <w:szCs w:val="26"/>
+        </w:rPr>
+        <w:t>– check if the actor is conscious, etc</w:t>
+      </w:r>
+      <w:r>
+        <w:rPr>
+          <w:sz w:val="26"/>
+          <w:szCs w:val="26"/>
+        </w:rPr>
+        <w:t>.</w:t>
+      </w:r>
+      <w:r>
+        <w:rPr>
+          <w:sz w:val="26"/>
+          <w:szCs w:val="26"/>
+        </w:rPr>
+        <w:t>, which inherit from its parent class.</w:t>
+      </w:r>
+    </w:p>
+    <w:p>
+      <w:pPr>
+        <w:spacing w:after="0"/>
+        <w:jc w:val="both"/>
+        <w:rPr>
+          <w:sz w:val="26"/>
+          <w:szCs w:val="26"/>
+        </w:rPr>
+      </w:pPr>
+      <w:r>
+        <w:rPr>
+          <w:sz w:val="26"/>
+          <w:szCs w:val="26"/>
+        </w:rPr>
+        <w:t>The ‘</w:t>
+      </w:r>
+      <w:r>
+        <w:rPr>
+          <w:b/>
+          <w:sz w:val="26"/>
+          <w:szCs w:val="26"/>
+        </w:rPr>
+        <w:t>Don’t repeat yourself’</w:t>
+      </w:r>
+      <w:r>
+        <w:rPr>
+          <w:sz w:val="26"/>
+          <w:szCs w:val="26"/>
+        </w:rPr>
+        <w:t xml:space="preserve"> </w:t>
+      </w:r>
+      <w:r>
+        <w:rPr>
+          <w:sz w:val="26"/>
+          <w:szCs w:val="26"/>
+        </w:rPr>
+        <w:t>principle</w:t>
+      </w:r>
+      <w:r>
+        <w:rPr>
+          <w:sz w:val="26"/>
+          <w:szCs w:val="26"/>
+        </w:rPr>
+        <w:t xml:space="preserve"> can be seen here</w:t>
+      </w:r>
+      <w:r>
+        <w:rPr>
+          <w:sz w:val="26"/>
+          <w:szCs w:val="26"/>
+        </w:rPr>
+        <w:t xml:space="preserve"> too</w:t>
+      </w:r>
+      <w:r>
+        <w:rPr>
+          <w:sz w:val="26"/>
+          <w:szCs w:val="26"/>
+        </w:rPr>
+        <w:t xml:space="preserve"> as the Actor class has been inherited to create Enemy class. </w:t>
+      </w:r>
+      <w:r>
+        <w:rPr>
+          <w:sz w:val="26"/>
+          <w:szCs w:val="26"/>
+        </w:rPr>
+        <w:t>Ninja</w:t>
+      </w:r>
+      <w:r>
+        <w:rPr>
+          <w:sz w:val="26"/>
+          <w:szCs w:val="26"/>
+        </w:rPr>
+        <w:t xml:space="preserve"> class inherits from Enemy class. </w:t>
+      </w:r>
+      <w:r>
+        <w:rPr>
+          <w:sz w:val="26"/>
+          <w:szCs w:val="26"/>
+        </w:rPr>
+        <w:t>This ensures that code is reusable, not repeated and consistent in creating an object that has the same set of properties while having the freedom to extend the system.</w:t>
+      </w:r>
+    </w:p>
+    <w:p>
+      <w:pPr>
+        <w:spacing w:after="0"/>
+        <w:jc w:val="both"/>
+        <w:rPr>
+          <w:b/>
+          <w:sz w:val="36"/>
+          <w:szCs w:val="36"/>
+        </w:rPr>
+      </w:pPr>
       <w:bookmarkStart w:id="0" w:name="_GoBack"/>
       <w:bookmarkEnd w:id="0"/>
     </w:p>
@@ -1523,6 +2020,7 @@
           <w:sz w:val="26"/>
           <w:szCs w:val="26"/>
         </w:rPr>
+        <w:lastRenderedPageBreak/>
         <w:t>The ‘</w:t>
       </w:r>
       <w:r>
@@ -2964,6 +3462,119 @@
     </w:lvl>
   </w:abstractNum>
   <w:abstractNum w:abstractNumId="3" w15:restartNumberingAfterBreak="0">
+    <w:nsid w:val="3FD63F68"/>
+    <w:multiLevelType w:val="hybridMultilevel"/>
+    <w:tmpl w:val="641C19F4"/>
+    <w:lvl w:ilvl="0" w:tplc="08090003">
+      <w:start w:val="1"/>
+      <w:numFmt w:val="bullet"/>
+      <w:lvlText w:val="o"/>
+      <w:lvlJc w:val="left"/>
+      <w:pPr>
+        <w:ind w:left="720" w:hanging="360"/>
+      </w:pPr>
+      <w:rPr>
+        <w:rFonts w:ascii="Courier New" w:hAnsi="Courier New" w:cs="Courier New" w:hint="default"/>
+      </w:rPr>
+    </w:lvl>
+    <w:lvl w:ilvl="1" w:tplc="08090003" w:tentative="1">
+      <w:start w:val="1"/>
+      <w:numFmt w:val="bullet"/>
+      <w:lvlText w:val="o"/>
+      <w:lvlJc w:val="left"/>
+      <w:pPr>
+        <w:ind w:left="1440" w:hanging="360"/>
+      </w:pPr>
+      <w:rPr>
+        <w:rFonts w:ascii="Courier New" w:hAnsi="Courier New" w:cs="Courier New" w:hint="default"/>
+      </w:rPr>
+    </w:lvl>
+    <w:lvl w:ilvl="2" w:tplc="08090005" w:tentative="1">
+      <w:start w:val="1"/>
+      <w:numFmt w:val="bullet"/>
+      <w:lvlText w:val=""/>
+      <w:lvlJc w:val="left"/>
+      <w:pPr>
+        <w:ind w:left="2160" w:hanging="360"/>
+      </w:pPr>
+      <w:rPr>
+        <w:rFonts w:ascii="Wingdings" w:hAnsi="Wingdings" w:hint="default"/>
+      </w:rPr>
+    </w:lvl>
+    <w:lvl w:ilvl="3" w:tplc="08090001" w:tentative="1">
+      <w:start w:val="1"/>
+      <w:numFmt w:val="bullet"/>
+      <w:lvlText w:val=""/>
+      <w:lvlJc w:val="left"/>
+      <w:pPr>
+        <w:ind w:left="2880" w:hanging="360"/>
+      </w:pPr>
+      <w:rPr>
+        <w:rFonts w:ascii="Symbol" w:hAnsi="Symbol" w:hint="default"/>
+      </w:rPr>
+    </w:lvl>
+    <w:lvl w:ilvl="4" w:tplc="08090003" w:tentative="1">
+      <w:start w:val="1"/>
+      <w:numFmt w:val="bullet"/>
+      <w:lvlText w:val="o"/>
+      <w:lvlJc w:val="left"/>
+      <w:pPr>
+        <w:ind w:left="3600" w:hanging="360"/>
+      </w:pPr>
+      <w:rPr>
+        <w:rFonts w:ascii="Courier New" w:hAnsi="Courier New" w:cs="Courier New" w:hint="default"/>
+      </w:rPr>
+    </w:lvl>
+    <w:lvl w:ilvl="5" w:tplc="08090005" w:tentative="1">
+      <w:start w:val="1"/>
+      <w:numFmt w:val="bullet"/>
+      <w:lvlText w:val=""/>
+      <w:lvlJc w:val="left"/>
+      <w:pPr>
+        <w:ind w:left="4320" w:hanging="360"/>
+      </w:pPr>
+      <w:rPr>
+        <w:rFonts w:ascii="Wingdings" w:hAnsi="Wingdings" w:hint="default"/>
+      </w:rPr>
+    </w:lvl>
+    <w:lvl w:ilvl="6" w:tplc="08090001" w:tentative="1">
+      <w:start w:val="1"/>
+      <w:numFmt w:val="bullet"/>
+      <w:lvlText w:val=""/>
+      <w:lvlJc w:val="left"/>
+      <w:pPr>
+        <w:ind w:left="5040" w:hanging="360"/>
+      </w:pPr>
+      <w:rPr>
+        <w:rFonts w:ascii="Symbol" w:hAnsi="Symbol" w:hint="default"/>
+      </w:rPr>
+    </w:lvl>
+    <w:lvl w:ilvl="7" w:tplc="08090003" w:tentative="1">
+      <w:start w:val="1"/>
+      <w:numFmt w:val="bullet"/>
+      <w:lvlText w:val="o"/>
+      <w:lvlJc w:val="left"/>
+      <w:pPr>
+        <w:ind w:left="5760" w:hanging="360"/>
+      </w:pPr>
+      <w:rPr>
+        <w:rFonts w:ascii="Courier New" w:hAnsi="Courier New" w:cs="Courier New" w:hint="default"/>
+      </w:rPr>
+    </w:lvl>
+    <w:lvl w:ilvl="8" w:tplc="08090005" w:tentative="1">
+      <w:start w:val="1"/>
+      <w:numFmt w:val="bullet"/>
+      <w:lvlText w:val=""/>
+      <w:lvlJc w:val="left"/>
+      <w:pPr>
+        <w:ind w:left="6480" w:hanging="360"/>
+      </w:pPr>
+      <w:rPr>
+        <w:rFonts w:ascii="Wingdings" w:hAnsi="Wingdings" w:hint="default"/>
+      </w:rPr>
+    </w:lvl>
+  </w:abstractNum>
+  <w:abstractNum w:abstractNumId="4" w15:restartNumberingAfterBreak="0">
     <w:nsid w:val="4A0728FB"/>
     <w:multiLevelType w:val="hybridMultilevel"/>
     <w:tmpl w:val="0748BAEE"/>
@@ -3076,7 +3687,7 @@
       </w:rPr>
     </w:lvl>
   </w:abstractNum>
-  <w:abstractNum w:abstractNumId="4" w15:restartNumberingAfterBreak="0">
+  <w:abstractNum w:abstractNumId="5" w15:restartNumberingAfterBreak="0">
     <w:nsid w:val="4CEA7026"/>
     <w:multiLevelType w:val="hybridMultilevel"/>
     <w:tmpl w:val="707012AE"/>
@@ -3189,7 +3800,7 @@
       </w:rPr>
     </w:lvl>
   </w:abstractNum>
-  <w:abstractNum w:abstractNumId="5" w15:restartNumberingAfterBreak="0">
+  <w:abstractNum w:abstractNumId="6" w15:restartNumberingAfterBreak="0">
     <w:nsid w:val="51840807"/>
     <w:multiLevelType w:val="hybridMultilevel"/>
     <w:tmpl w:val="29C854CE"/>
@@ -3301,7 +3912,7 @@
       </w:rPr>
     </w:lvl>
   </w:abstractNum>
-  <w:abstractNum w:abstractNumId="6" w15:restartNumberingAfterBreak="0">
+  <w:abstractNum w:abstractNumId="7" w15:restartNumberingAfterBreak="0">
     <w:nsid w:val="51F43FE5"/>
     <w:multiLevelType w:val="hybridMultilevel"/>
     <w:tmpl w:val="BABC3B8C"/>
@@ -3414,7 +4025,233 @@
       </w:rPr>
     </w:lvl>
   </w:abstractNum>
-  <w:abstractNum w:abstractNumId="7" w15:restartNumberingAfterBreak="0">
+  <w:abstractNum w:abstractNumId="8" w15:restartNumberingAfterBreak="0">
+    <w:nsid w:val="57825D8D"/>
+    <w:multiLevelType w:val="hybridMultilevel"/>
+    <w:tmpl w:val="57A4B6F6"/>
+    <w:lvl w:ilvl="0" w:tplc="08090001">
+      <w:start w:val="1"/>
+      <w:numFmt w:val="bullet"/>
+      <w:lvlText w:val=""/>
+      <w:lvlJc w:val="left"/>
+      <w:pPr>
+        <w:ind w:left="720" w:hanging="360"/>
+      </w:pPr>
+      <w:rPr>
+        <w:rFonts w:ascii="Symbol" w:hAnsi="Symbol" w:hint="default"/>
+      </w:rPr>
+    </w:lvl>
+    <w:lvl w:ilvl="1" w:tplc="08090003" w:tentative="1">
+      <w:start w:val="1"/>
+      <w:numFmt w:val="bullet"/>
+      <w:lvlText w:val="o"/>
+      <w:lvlJc w:val="left"/>
+      <w:pPr>
+        <w:ind w:left="1440" w:hanging="360"/>
+      </w:pPr>
+      <w:rPr>
+        <w:rFonts w:ascii="Courier New" w:hAnsi="Courier New" w:cs="Courier New" w:hint="default"/>
+      </w:rPr>
+    </w:lvl>
+    <w:lvl w:ilvl="2" w:tplc="08090005" w:tentative="1">
+      <w:start w:val="1"/>
+      <w:numFmt w:val="bullet"/>
+      <w:lvlText w:val=""/>
+      <w:lvlJc w:val="left"/>
+      <w:pPr>
+        <w:ind w:left="2160" w:hanging="360"/>
+      </w:pPr>
+      <w:rPr>
+        <w:rFonts w:ascii="Wingdings" w:hAnsi="Wingdings" w:hint="default"/>
+      </w:rPr>
+    </w:lvl>
+    <w:lvl w:ilvl="3" w:tplc="08090001" w:tentative="1">
+      <w:start w:val="1"/>
+      <w:numFmt w:val="bullet"/>
+      <w:lvlText w:val=""/>
+      <w:lvlJc w:val="left"/>
+      <w:pPr>
+        <w:ind w:left="2880" w:hanging="360"/>
+      </w:pPr>
+      <w:rPr>
+        <w:rFonts w:ascii="Symbol" w:hAnsi="Symbol" w:hint="default"/>
+      </w:rPr>
+    </w:lvl>
+    <w:lvl w:ilvl="4" w:tplc="08090003" w:tentative="1">
+      <w:start w:val="1"/>
+      <w:numFmt w:val="bullet"/>
+      <w:lvlText w:val="o"/>
+      <w:lvlJc w:val="left"/>
+      <w:pPr>
+        <w:ind w:left="3600" w:hanging="360"/>
+      </w:pPr>
+      <w:rPr>
+        <w:rFonts w:ascii="Courier New" w:hAnsi="Courier New" w:cs="Courier New" w:hint="default"/>
+      </w:rPr>
+    </w:lvl>
+    <w:lvl w:ilvl="5" w:tplc="08090005" w:tentative="1">
+      <w:start w:val="1"/>
+      <w:numFmt w:val="bullet"/>
+      <w:lvlText w:val=""/>
+      <w:lvlJc w:val="left"/>
+      <w:pPr>
+        <w:ind w:left="4320" w:hanging="360"/>
+      </w:pPr>
+      <w:rPr>
+        <w:rFonts w:ascii="Wingdings" w:hAnsi="Wingdings" w:hint="default"/>
+      </w:rPr>
+    </w:lvl>
+    <w:lvl w:ilvl="6" w:tplc="08090001" w:tentative="1">
+      <w:start w:val="1"/>
+      <w:numFmt w:val="bullet"/>
+      <w:lvlText w:val=""/>
+      <w:lvlJc w:val="left"/>
+      <w:pPr>
+        <w:ind w:left="5040" w:hanging="360"/>
+      </w:pPr>
+      <w:rPr>
+        <w:rFonts w:ascii="Symbol" w:hAnsi="Symbol" w:hint="default"/>
+      </w:rPr>
+    </w:lvl>
+    <w:lvl w:ilvl="7" w:tplc="08090003" w:tentative="1">
+      <w:start w:val="1"/>
+      <w:numFmt w:val="bullet"/>
+      <w:lvlText w:val="o"/>
+      <w:lvlJc w:val="left"/>
+      <w:pPr>
+        <w:ind w:left="5760" w:hanging="360"/>
+      </w:pPr>
+      <w:rPr>
+        <w:rFonts w:ascii="Courier New" w:hAnsi="Courier New" w:cs="Courier New" w:hint="default"/>
+      </w:rPr>
+    </w:lvl>
+    <w:lvl w:ilvl="8" w:tplc="08090005" w:tentative="1">
+      <w:start w:val="1"/>
+      <w:numFmt w:val="bullet"/>
+      <w:lvlText w:val=""/>
+      <w:lvlJc w:val="left"/>
+      <w:pPr>
+        <w:ind w:left="6480" w:hanging="360"/>
+      </w:pPr>
+      <w:rPr>
+        <w:rFonts w:ascii="Wingdings" w:hAnsi="Wingdings" w:hint="default"/>
+      </w:rPr>
+    </w:lvl>
+  </w:abstractNum>
+  <w:abstractNum w:abstractNumId="9" w15:restartNumberingAfterBreak="0">
+    <w:nsid w:val="7A765595"/>
+    <w:multiLevelType w:val="hybridMultilevel"/>
+    <w:tmpl w:val="0B424476"/>
+    <w:lvl w:ilvl="0" w:tplc="08090003">
+      <w:start w:val="1"/>
+      <w:numFmt w:val="bullet"/>
+      <w:lvlText w:val="o"/>
+      <w:lvlJc w:val="left"/>
+      <w:pPr>
+        <w:ind w:left="360" w:hanging="360"/>
+      </w:pPr>
+      <w:rPr>
+        <w:rFonts w:ascii="Courier New" w:hAnsi="Courier New" w:cs="Courier New" w:hint="default"/>
+      </w:rPr>
+    </w:lvl>
+    <w:lvl w:ilvl="1" w:tplc="08090003" w:tentative="1">
+      <w:start w:val="1"/>
+      <w:numFmt w:val="bullet"/>
+      <w:lvlText w:val="o"/>
+      <w:lvlJc w:val="left"/>
+      <w:pPr>
+        <w:ind w:left="1080" w:hanging="360"/>
+      </w:pPr>
+      <w:rPr>
+        <w:rFonts w:ascii="Courier New" w:hAnsi="Courier New" w:cs="Courier New" w:hint="default"/>
+      </w:rPr>
+    </w:lvl>
+    <w:lvl w:ilvl="2" w:tplc="08090005" w:tentative="1">
+      <w:start w:val="1"/>
+      <w:numFmt w:val="bullet"/>
+      <w:lvlText w:val=""/>
+      <w:lvlJc w:val="left"/>
+      <w:pPr>
+        <w:ind w:left="1800" w:hanging="360"/>
+      </w:pPr>
+      <w:rPr>
+        <w:rFonts w:ascii="Wingdings" w:hAnsi="Wingdings" w:hint="default"/>
+      </w:rPr>
+    </w:lvl>
+    <w:lvl w:ilvl="3" w:tplc="08090001" w:tentative="1">
+      <w:start w:val="1"/>
+      <w:numFmt w:val="bullet"/>
+      <w:lvlText w:val=""/>
+      <w:lvlJc w:val="left"/>
+      <w:pPr>
+        <w:ind w:left="2520" w:hanging="360"/>
+      </w:pPr>
+      <w:rPr>
+        <w:rFonts w:ascii="Symbol" w:hAnsi="Symbol" w:hint="default"/>
+      </w:rPr>
+    </w:lvl>
+    <w:lvl w:ilvl="4" w:tplc="08090003" w:tentative="1">
+      <w:start w:val="1"/>
+      <w:numFmt w:val="bullet"/>
+      <w:lvlText w:val="o"/>
+      <w:lvlJc w:val="left"/>
+      <w:pPr>
+        <w:ind w:left="3240" w:hanging="360"/>
+      </w:pPr>
+      <w:rPr>
+        <w:rFonts w:ascii="Courier New" w:hAnsi="Courier New" w:cs="Courier New" w:hint="default"/>
+      </w:rPr>
+    </w:lvl>
+    <w:lvl w:ilvl="5" w:tplc="08090005" w:tentative="1">
+      <w:start w:val="1"/>
+      <w:numFmt w:val="bullet"/>
+      <w:lvlText w:val=""/>
+      <w:lvlJc w:val="left"/>
+      <w:pPr>
+        <w:ind w:left="3960" w:hanging="360"/>
+      </w:pPr>
+      <w:rPr>
+        <w:rFonts w:ascii="Wingdings" w:hAnsi="Wingdings" w:hint="default"/>
+      </w:rPr>
+    </w:lvl>
+    <w:lvl w:ilvl="6" w:tplc="08090001" w:tentative="1">
+      <w:start w:val="1"/>
+      <w:numFmt w:val="bullet"/>
+      <w:lvlText w:val=""/>
+      <w:lvlJc w:val="left"/>
+      <w:pPr>
+        <w:ind w:left="4680" w:hanging="360"/>
+      </w:pPr>
+      <w:rPr>
+        <w:rFonts w:ascii="Symbol" w:hAnsi="Symbol" w:hint="default"/>
+      </w:rPr>
+    </w:lvl>
+    <w:lvl w:ilvl="7" w:tplc="08090003" w:tentative="1">
+      <w:start w:val="1"/>
+      <w:numFmt w:val="bullet"/>
+      <w:lvlText w:val="o"/>
+      <w:lvlJc w:val="left"/>
+      <w:pPr>
+        <w:ind w:left="5400" w:hanging="360"/>
+      </w:pPr>
+      <w:rPr>
+        <w:rFonts w:ascii="Courier New" w:hAnsi="Courier New" w:cs="Courier New" w:hint="default"/>
+      </w:rPr>
+    </w:lvl>
+    <w:lvl w:ilvl="8" w:tplc="08090005" w:tentative="1">
+      <w:start w:val="1"/>
+      <w:numFmt w:val="bullet"/>
+      <w:lvlText w:val=""/>
+      <w:lvlJc w:val="left"/>
+      <w:pPr>
+        <w:ind w:left="6120" w:hanging="360"/>
+      </w:pPr>
+      <w:rPr>
+        <w:rFonts w:ascii="Wingdings" w:hAnsi="Wingdings" w:hint="default"/>
+      </w:rPr>
+    </w:lvl>
+  </w:abstractNum>
+  <w:abstractNum w:abstractNumId="10" w15:restartNumberingAfterBreak="0">
     <w:nsid w:val="7B24721A"/>
     <w:multiLevelType w:val="hybridMultilevel"/>
     <w:tmpl w:val="4A5864B2"/>
@@ -3528,10 +4365,10 @@
     </w:lvl>
   </w:abstractNum>
   <w:num w:numId="1">
-    <w:abstractNumId w:val="7"/>
+    <w:abstractNumId w:val="10"/>
   </w:num>
   <w:num w:numId="2">
-    <w:abstractNumId w:val="5"/>
+    <w:abstractNumId w:val="6"/>
   </w:num>
   <w:num w:numId="3">
     <w:abstractNumId w:val="2"/>
@@ -3543,13 +4380,22 @@
     <w:abstractNumId w:val="1"/>
   </w:num>
   <w:num w:numId="6">
+    <w:abstractNumId w:val="4"/>
+  </w:num>
+  <w:num w:numId="7">
+    <w:abstractNumId w:val="5"/>
+  </w:num>
+  <w:num w:numId="8">
+    <w:abstractNumId w:val="7"/>
+  </w:num>
+  <w:num w:numId="9">
     <w:abstractNumId w:val="3"/>
   </w:num>
-  <w:num w:numId="7">
-    <w:abstractNumId w:val="4"/>
+  <w:num w:numId="10">
+    <w:abstractNumId w:val="9"/>
   </w:num>
-  <w:num w:numId="8">
-    <w:abstractNumId w:val="6"/>
+  <w:num w:numId="11">
+    <w:abstractNumId w:val="8"/>
   </w:num>
 </w:numbering>
 </file>
@@ -4303,7 +5149,7 @@
 </file>
 
 <file path=customXml/itemProps1.xml><?xml version="1.0" encoding="utf-8"?>
-<ds:datastoreItem xmlns:ds="http://schemas.openxmlformats.org/officeDocument/2006/customXml" ds:itemID="{9FC45B3F-C9B0-41E9-83EC-7582C1C5CD5F}">
+<ds:datastoreItem xmlns:ds="http://schemas.openxmlformats.org/officeDocument/2006/customXml" ds:itemID="{FC432665-6C20-4425-89ED-133423059692}">
   <ds:schemaRefs>
     <ds:schemaRef ds:uri="http://schemas.openxmlformats.org/officeDocument/2006/bibliography"/>
   </ds:schemaRefs>

</xml_diff>

<commit_message>
Updated documentation of Goon and Ninja
</commit_message>
<xml_diff>
--- a/design-docs/DesignRationale.docx
+++ b/design-docs/DesignRationale.docx
@@ -509,7 +509,21 @@
           <w:sz w:val="26"/>
           <w:szCs w:val="26"/>
         </w:rPr>
-        <w:t>’ principle is adhered here as we extend both of these classes from classes in the engine, and also for an instance, we have the Enemy abstract class which prevents repetition of code for actions like dropping a key when an enemy is defeated, etc.</w:t>
+        <w:t xml:space="preserve">’ principle is adhered here as we extend both of these classes from classes in the engine, and also for an instance, we have the Enemy abstract class which prevents repetition of code for actions like dropping a key when an enemy is defeated, </w:t>
+      </w:r>
+      <w:r>
+        <w:rPr>
+          <w:sz w:val="26"/>
+          <w:szCs w:val="26"/>
+        </w:rPr>
+        <w:t>since any enemy could drop a key when defeated</w:t>
+      </w:r>
+      <w:r>
+        <w:rPr>
+          <w:sz w:val="26"/>
+          <w:szCs w:val="26"/>
+        </w:rPr>
+        <w:t>.</w:t>
       </w:r>
       <w:r>
         <w:rPr>
@@ -698,14 +712,49 @@
           <w:sz w:val="26"/>
           <w:szCs w:val="26"/>
         </w:rPr>
-        <w:t xml:space="preserve">Goon’s </w:t>
-      </w:r>
-      <w:r>
-        <w:rPr>
-          <w:sz w:val="26"/>
-          <w:szCs w:val="26"/>
-        </w:rPr>
-        <w:t>constructor takes a String as its argument which represent</w:t>
+        <w:t>Goon’s constructor takes a String as its argument which represents its name and a character which represents its</w:t>
+      </w:r>
+      <w:r>
+        <w:rPr>
+          <w:sz w:val="26"/>
+          <w:szCs w:val="26"/>
+        </w:rPr>
+        <w:t xml:space="preserve"> display character on the user interface</w:t>
+      </w:r>
+      <w:r>
+        <w:rPr>
+          <w:sz w:val="26"/>
+          <w:szCs w:val="26"/>
+        </w:rPr>
+        <w:t xml:space="preserve">. </w:t>
+      </w:r>
+      <w:r>
+        <w:rPr>
+          <w:sz w:val="26"/>
+          <w:szCs w:val="26"/>
+        </w:rPr>
+        <w:t xml:space="preserve">These </w:t>
+      </w:r>
+      <w:r>
+        <w:rPr>
+          <w:sz w:val="26"/>
+          <w:szCs w:val="26"/>
+        </w:rPr>
+        <w:t xml:space="preserve">will then be passed as </w:t>
+      </w:r>
+      <w:r>
+        <w:rPr>
+          <w:sz w:val="26"/>
+          <w:szCs w:val="26"/>
+        </w:rPr>
+        <w:t>a</w:t>
+      </w:r>
+      <w:r>
+        <w:rPr>
+          <w:sz w:val="26"/>
+          <w:szCs w:val="26"/>
+        </w:rPr>
+        <w:t>rgument</w:t>
       </w:r>
       <w:r>
         <w:rPr>
@@ -719,69 +768,6 @@
           <w:sz w:val="26"/>
           <w:szCs w:val="26"/>
         </w:rPr>
-        <w:t xml:space="preserve"> its name</w:t>
-      </w:r>
-      <w:r>
-        <w:rPr>
-          <w:sz w:val="26"/>
-          <w:szCs w:val="26"/>
-        </w:rPr>
-        <w:t xml:space="preserve"> and a character which represents its</w:t>
-      </w:r>
-      <w:r>
-        <w:rPr>
-          <w:sz w:val="26"/>
-          <w:szCs w:val="26"/>
-        </w:rPr>
-        <w:t xml:space="preserve"> display character on the user interface</w:t>
-      </w:r>
-      <w:r>
-        <w:rPr>
-          <w:sz w:val="26"/>
-          <w:szCs w:val="26"/>
-        </w:rPr>
-        <w:t xml:space="preserve">. </w:t>
-      </w:r>
-      <w:r>
-        <w:rPr>
-          <w:sz w:val="26"/>
-          <w:szCs w:val="26"/>
-        </w:rPr>
-        <w:t xml:space="preserve">These </w:t>
-      </w:r>
-      <w:r>
-        <w:rPr>
-          <w:sz w:val="26"/>
-          <w:szCs w:val="26"/>
-        </w:rPr>
-        <w:t xml:space="preserve">will then be passed as </w:t>
-      </w:r>
-      <w:r>
-        <w:rPr>
-          <w:sz w:val="26"/>
-          <w:szCs w:val="26"/>
-        </w:rPr>
-        <w:t>a</w:t>
-      </w:r>
-      <w:r>
-        <w:rPr>
-          <w:sz w:val="26"/>
-          <w:szCs w:val="26"/>
-        </w:rPr>
-        <w:t>rgument</w:t>
-      </w:r>
-      <w:r>
-        <w:rPr>
-          <w:sz w:val="26"/>
-          <w:szCs w:val="26"/>
-        </w:rPr>
-        <w:t>s</w:t>
-      </w:r>
-      <w:r>
-        <w:rPr>
-          <w:sz w:val="26"/>
-          <w:szCs w:val="26"/>
-        </w:rPr>
         <w:t xml:space="preserve"> </w:t>
       </w:r>
       <w:r>
@@ -804,9 +790,16 @@
           <w:sz w:val="26"/>
           <w:szCs w:val="26"/>
         </w:rPr>
-        <w:t>hitPoints.</w:t>
-      </w:r>
-      <w:proofErr w:type="spellEnd"/>
+        <w:t>hitPoints</w:t>
+      </w:r>
+      <w:proofErr w:type="spellEnd"/>
+      <w:r>
+        <w:rPr>
+          <w:sz w:val="26"/>
+          <w:szCs w:val="26"/>
+        </w:rPr>
+        <w:t>.</w:t>
+      </w:r>
     </w:p>
     <w:p>
       <w:pPr>
@@ -934,14 +927,7 @@
           <w:sz w:val="26"/>
           <w:szCs w:val="26"/>
         </w:rPr>
-        <w:t>()</w:t>
-      </w:r>
-      <w:r>
-        <w:rPr>
-          <w:sz w:val="26"/>
-          <w:szCs w:val="26"/>
-        </w:rPr>
-        <w:t xml:space="preserve"> – check if the actor is conscious, etc</w:t>
+        <w:t>() – check if the actor is conscious, etc</w:t>
       </w:r>
       <w:r>
         <w:rPr>
@@ -992,71 +978,80 @@
           <w:sz w:val="26"/>
           <w:szCs w:val="26"/>
         </w:rPr>
-        <w:t xml:space="preserve"> can be seen here as the Actor class has been inherited to create Enemy class. </w:t>
-      </w:r>
-      <w:r>
-        <w:rPr>
-          <w:sz w:val="26"/>
-          <w:szCs w:val="26"/>
-        </w:rPr>
-        <w:t>Goon</w:t>
-      </w:r>
-      <w:r>
-        <w:rPr>
-          <w:sz w:val="26"/>
-          <w:szCs w:val="26"/>
-        </w:rPr>
-        <w:t xml:space="preserve"> class inherits from Enemy class. </w:t>
-      </w:r>
-      <w:r>
-        <w:rPr>
-          <w:sz w:val="26"/>
-          <w:szCs w:val="26"/>
-        </w:rPr>
-        <w:t>This ensure</w:t>
-      </w:r>
-      <w:r>
-        <w:rPr>
-          <w:sz w:val="26"/>
-          <w:szCs w:val="26"/>
-        </w:rPr>
-        <w:t>s</w:t>
-      </w:r>
-      <w:r>
-        <w:rPr>
-          <w:sz w:val="26"/>
-          <w:szCs w:val="26"/>
-        </w:rPr>
-        <w:t xml:space="preserve"> that code is reusable, not repeated and consistent in creating an object that has the same </w:t>
-      </w:r>
-      <w:r>
-        <w:rPr>
-          <w:sz w:val="26"/>
-          <w:szCs w:val="26"/>
-        </w:rPr>
-        <w:t xml:space="preserve">set of </w:t>
-      </w:r>
-      <w:r>
-        <w:rPr>
-          <w:sz w:val="26"/>
-          <w:szCs w:val="26"/>
-        </w:rPr>
-        <w:t>propert</w:t>
-      </w:r>
-      <w:r>
-        <w:rPr>
-          <w:sz w:val="26"/>
-          <w:szCs w:val="26"/>
-        </w:rPr>
-        <w:t>ies</w:t>
-      </w:r>
-      <w:r>
-        <w:rPr>
-          <w:sz w:val="26"/>
-          <w:szCs w:val="26"/>
-        </w:rPr>
-        <w:t xml:space="preserve"> while having the freedom to extend the system.</w:t>
-      </w:r>
+        <w:t xml:space="preserve"> can be seen here as the </w:t>
+      </w:r>
+      <w:r>
+        <w:rPr>
+          <w:sz w:val="26"/>
+          <w:szCs w:val="26"/>
+        </w:rPr>
+        <w:t>Goon class inherits from the Enemy class, while Enemy is an extension of the Actor class from the edu.monash.fit2099.engine package, resulting</w:t>
+      </w:r>
+      <w:r>
+        <w:rPr>
+          <w:sz w:val="26"/>
+          <w:szCs w:val="26"/>
+        </w:rPr>
+        <w:t xml:space="preserve"> code </w:t>
+      </w:r>
+      <w:r>
+        <w:rPr>
+          <w:sz w:val="26"/>
+          <w:szCs w:val="26"/>
+        </w:rPr>
+        <w:t>to be</w:t>
+      </w:r>
+      <w:r>
+        <w:rPr>
+          <w:sz w:val="26"/>
+          <w:szCs w:val="26"/>
+        </w:rPr>
+        <w:t xml:space="preserve"> not repeated</w:t>
+      </w:r>
+      <w:r>
+        <w:rPr>
+          <w:sz w:val="26"/>
+          <w:szCs w:val="26"/>
+        </w:rPr>
+        <w:t>,</w:t>
+      </w:r>
+      <w:r>
+        <w:rPr>
+          <w:sz w:val="26"/>
+          <w:szCs w:val="26"/>
+        </w:rPr>
+        <w:t xml:space="preserve"> </w:t>
+      </w:r>
+      <w:r>
+        <w:rPr>
+          <w:sz w:val="26"/>
+          <w:szCs w:val="26"/>
+        </w:rPr>
+        <w:t>reusable</w:t>
+      </w:r>
+      <w:r>
+        <w:rPr>
+          <w:sz w:val="26"/>
+          <w:szCs w:val="26"/>
+        </w:rPr>
+        <w:t xml:space="preserve"> and consistent in creating </w:t>
+      </w:r>
+      <w:r>
+        <w:rPr>
+          <w:sz w:val="26"/>
+          <w:szCs w:val="26"/>
+        </w:rPr>
+        <w:t>instances</w:t>
+      </w:r>
+      <w:r>
+        <w:rPr>
+          <w:sz w:val="26"/>
+          <w:szCs w:val="26"/>
+        </w:rPr>
+        <w:t xml:space="preserve"> that has the same set of properties while having the freedom to extend the system.</w:t>
+      </w:r>
+      <w:bookmarkStart w:id="0" w:name="_GoBack"/>
+      <w:bookmarkEnd w:id="0"/>
     </w:p>
     <w:p>
       <w:pPr>
@@ -1126,14 +1121,7 @@
           <w:sz w:val="26"/>
           <w:szCs w:val="26"/>
         </w:rPr>
-        <w:t>Ninja also</w:t>
-      </w:r>
-      <w:r>
-        <w:rPr>
-          <w:sz w:val="26"/>
-          <w:szCs w:val="26"/>
-        </w:rPr>
-        <w:t xml:space="preserve"> extends from the abstract class Enemy, which inherits the Actor class from the </w:t>
+        <w:t xml:space="preserve">Ninja also extends from the abstract class Enemy, which inherits the Actor class from the </w:t>
       </w:r>
       <w:proofErr w:type="gramStart"/>
       <w:r>
@@ -1535,7 +1523,14 @@
           <w:sz w:val="26"/>
           <w:szCs w:val="26"/>
         </w:rPr>
-        <w:t xml:space="preserve"> can be seen here</w:t>
+        <w:t xml:space="preserve"> </w:t>
+      </w:r>
+      <w:r>
+        <w:rPr>
+          <w:sz w:val="26"/>
+          <w:szCs w:val="26"/>
+        </w:rPr>
+        <w:t>can be seen here</w:t>
       </w:r>
       <w:r>
         <w:rPr>
@@ -1549,28 +1544,63 @@
           <w:sz w:val="26"/>
           <w:szCs w:val="26"/>
         </w:rPr>
-        <w:t xml:space="preserve"> as the Actor class has been inherited to create Enemy class. </w:t>
-      </w:r>
-      <w:r>
-        <w:rPr>
-          <w:sz w:val="26"/>
-          <w:szCs w:val="26"/>
-        </w:rPr>
-        <w:t>Ninja</w:t>
-      </w:r>
-      <w:r>
-        <w:rPr>
-          <w:sz w:val="26"/>
-          <w:szCs w:val="26"/>
-        </w:rPr>
-        <w:t xml:space="preserve"> class inherits from Enemy class. </w:t>
-      </w:r>
-      <w:r>
-        <w:rPr>
-          <w:sz w:val="26"/>
-          <w:szCs w:val="26"/>
-        </w:rPr>
-        <w:t>This ensures that code is reusable, not repeated and consistent in creating an object that has the same set of properties while having the freedom to extend the system.</w:t>
+        <w:t xml:space="preserve"> as the </w:t>
+      </w:r>
+      <w:r>
+        <w:rPr>
+          <w:sz w:val="26"/>
+          <w:szCs w:val="26"/>
+        </w:rPr>
+        <w:t xml:space="preserve">Ninja </w:t>
+      </w:r>
+      <w:r>
+        <w:rPr>
+          <w:sz w:val="26"/>
+          <w:szCs w:val="26"/>
+        </w:rPr>
+        <w:t xml:space="preserve">class inherits from the Enemy class, while Enemy is an extension of the Actor class </w:t>
+      </w:r>
+      <w:r>
+        <w:rPr>
+          <w:sz w:val="26"/>
+          <w:szCs w:val="26"/>
+        </w:rPr>
+        <w:t>from</w:t>
+      </w:r>
+      <w:r>
+        <w:rPr>
+          <w:sz w:val="26"/>
+          <w:szCs w:val="26"/>
+        </w:rPr>
+        <w:t xml:space="preserve"> the edu.monash.fit2099.engine</w:t>
+      </w:r>
+      <w:r>
+        <w:rPr>
+          <w:sz w:val="26"/>
+          <w:szCs w:val="26"/>
+        </w:rPr>
+        <w:t xml:space="preserve"> package</w:t>
+      </w:r>
+      <w:r>
+        <w:rPr>
+          <w:sz w:val="26"/>
+          <w:szCs w:val="26"/>
+        </w:rPr>
+        <w:t>, resulting code to be not repeated,</w:t>
+      </w:r>
+      <w:r>
+        <w:rPr>
+          <w:sz w:val="26"/>
+          <w:szCs w:val="26"/>
+        </w:rPr>
+        <w:t xml:space="preserve"> </w:t>
+      </w:r>
+      <w:r>
+        <w:rPr>
+          <w:sz w:val="26"/>
+          <w:szCs w:val="26"/>
+        </w:rPr>
+        <w:t>reusable and consistent in creating instances that has the same set of properties while having the freedom to extend the system.</w:t>
       </w:r>
     </w:p>
     <w:p>
@@ -2130,8 +2160,6 @@
           <w:szCs w:val="36"/>
         </w:rPr>
       </w:pPr>
-      <w:bookmarkStart w:id="0" w:name="_GoBack"/>
-      <w:bookmarkEnd w:id="0"/>
       <w:proofErr w:type="spellStart"/>
       <w:r>
         <w:rPr>
@@ -5296,7 +5324,7 @@
 </file>
 
 <file path=customXml/itemProps1.xml><?xml version="1.0" encoding="utf-8"?>
-<ds:datastoreItem xmlns:ds="http://schemas.openxmlformats.org/officeDocument/2006/customXml" ds:itemID="{B8BF9F59-70B0-483A-B912-82CD35040E0D}">
+<ds:datastoreItem xmlns:ds="http://schemas.openxmlformats.org/officeDocument/2006/customXml" ds:itemID="{4C4345F9-4BC3-4BFD-AAB0-4D55BFE5A1E1}">
   <ds:schemaRefs>
     <ds:schemaRef ds:uri="http://schemas.openxmlformats.org/officeDocument/2006/bibliography"/>
   </ds:schemaRefs>

</xml_diff>